<commit_message>
Mejorado la documento 'ModeloDeRequisitos V1.3(1)
</commit_message>
<xml_diff>
--- a/DocIngReq/ModeloDeRequisitosV1.3(1).docx
+++ b/DocIngReq/ModeloDeRequisitosV1.3(1).docx
@@ -19,7 +19,7 @@
         <mc:AlternateContent>
           <mc:Choice Requires="wps">
             <w:drawing>
-              <wp:anchor distT="0" distB="0" distL="114300" distR="114300" simplePos="0" relativeHeight="251667456" behindDoc="0" locked="0" layoutInCell="1" allowOverlap="1" wp14:anchorId="19C87D68" wp14:editId="06E545F2">
+              <wp:anchor distT="0" distB="0" distL="114300" distR="114300" simplePos="0" relativeHeight="251660288" behindDoc="0" locked="0" layoutInCell="1" allowOverlap="1" wp14:anchorId="19C87D68" wp14:editId="06E545F2">
                 <wp:simplePos x="0" y="0"/>
                 <wp:positionH relativeFrom="margin">
                   <wp:align>center</wp:align>
@@ -112,7 +112,7 @@
           </mc:Choice>
           <mc:Fallback>
             <w:pict>
-              <v:rect w14:anchorId="19C87D68" id="1 Rectángulo" o:spid="_x0000_s1026" style="position:absolute;left:0;text-align:left;margin-left:0;margin-top:0;width:415.85pt;height:126.85pt;z-index:251667456;visibility:visible;mso-wrap-style:square;mso-width-percent:0;mso-height-percent:0;mso-wrap-distance-left:9pt;mso-wrap-distance-top:0;mso-wrap-distance-right:9pt;mso-wrap-distance-bottom:0;mso-position-horizontal:center;mso-position-horizontal-relative:margin;mso-position-vertical:center;mso-position-vertical-relative:margin;mso-width-percent:0;mso-height-percent:0;mso-width-relative:page;mso-height-relative:page;v-text-anchor:middle" o:gfxdata="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" fillcolor="white [3212]" stroked="f" strokecolor="#1f4d78 [1604]" strokeweight="1pt">
+              <v:rect w14:anchorId="19C87D68" id="1 Rectángulo" o:spid="_x0000_s1026" style="position:absolute;left:0;text-align:left;margin-left:0;margin-top:0;width:415.85pt;height:126.85pt;z-index:251660288;visibility:visible;mso-wrap-style:square;mso-width-percent:0;mso-height-percent:0;mso-wrap-distance-left:9pt;mso-wrap-distance-top:0;mso-wrap-distance-right:9pt;mso-wrap-distance-bottom:0;mso-position-horizontal:center;mso-position-horizontal-relative:margin;mso-position-vertical:center;mso-position-vertical-relative:margin;mso-width-percent:0;mso-height-percent:0;mso-width-relative:page;mso-height-relative:page;v-text-anchor:middle" o:gfxdata="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" fillcolor="white [3212]" stroked="f" strokecolor="#1f4d78 [1604]" strokeweight="1pt">
                 <v:textbox>
                   <w:txbxContent>
                     <w:p>
@@ -5788,7 +5788,27 @@
           <w:szCs w:val="22"/>
           <w:lang w:val="es-PE"/>
         </w:rPr>
-        <w:t>contacto entre desinfector y cliente</w:t>
+        <w:t xml:space="preserve">contacto entre </w:t>
+      </w:r>
+      <w:proofErr w:type="spellStart"/>
+      <w:r>
+        <w:rPr>
+          <w:rFonts w:ascii="Times New Roman" w:hAnsi="Times New Roman"/>
+          <w:sz w:val="22"/>
+          <w:szCs w:val="22"/>
+          <w:lang w:val="es-PE"/>
+        </w:rPr>
+        <w:t>desinfector</w:t>
+      </w:r>
+      <w:proofErr w:type="spellEnd"/>
+      <w:r>
+        <w:rPr>
+          <w:rFonts w:ascii="Times New Roman" w:hAnsi="Times New Roman"/>
+          <w:sz w:val="22"/>
+          <w:szCs w:val="22"/>
+          <w:lang w:val="es-PE"/>
+        </w:rPr>
+        <w:t xml:space="preserve"> y cliente</w:t>
       </w:r>
       <w:r>
         <w:rPr>
@@ -6037,7 +6057,27 @@
                 <w:szCs w:val="22"/>
                 <w:lang w:val="es-PE"/>
               </w:rPr>
-              <w:t>Huaman Huaman, Angel</w:t>
+              <w:t xml:space="preserve">Huaman </w:t>
+            </w:r>
+            <w:proofErr w:type="spellStart"/>
+            <w:r>
+              <w:rPr>
+                <w:rFonts w:ascii="Times New Roman" w:hAnsi="Times New Roman"/>
+                <w:sz w:val="22"/>
+                <w:szCs w:val="22"/>
+                <w:lang w:val="es-PE"/>
+              </w:rPr>
+              <w:t>Huaman</w:t>
+            </w:r>
+            <w:proofErr w:type="spellEnd"/>
+            <w:r>
+              <w:rPr>
+                <w:rFonts w:ascii="Times New Roman" w:hAnsi="Times New Roman"/>
+                <w:sz w:val="22"/>
+                <w:szCs w:val="22"/>
+                <w:lang w:val="es-PE"/>
+              </w:rPr>
+              <w:t>, Angel</w:t>
             </w:r>
           </w:p>
         </w:tc>
@@ -6514,6 +6554,7 @@
                 <w:lang w:val="es-PE"/>
               </w:rPr>
             </w:pPr>
+            <w:proofErr w:type="spellStart"/>
             <w:r>
               <w:rPr>
                 <w:rFonts w:ascii="Times New Roman" w:hAnsi="Times New Roman"/>
@@ -6521,8 +6562,29 @@
                 <w:szCs w:val="22"/>
                 <w:lang w:val="es-PE"/>
               </w:rPr>
-              <w:t>Chavez Malca, Emerzon</w:t>
-            </w:r>
+              <w:t>Chavez</w:t>
+            </w:r>
+            <w:proofErr w:type="spellEnd"/>
+            <w:r>
+              <w:rPr>
+                <w:rFonts w:ascii="Times New Roman" w:hAnsi="Times New Roman"/>
+                <w:sz w:val="22"/>
+                <w:szCs w:val="22"/>
+                <w:lang w:val="es-PE"/>
+              </w:rPr>
+              <w:t xml:space="preserve"> Malca, </w:t>
+            </w:r>
+            <w:proofErr w:type="spellStart"/>
+            <w:r>
+              <w:rPr>
+                <w:rFonts w:ascii="Times New Roman" w:hAnsi="Times New Roman"/>
+                <w:sz w:val="22"/>
+                <w:szCs w:val="22"/>
+                <w:lang w:val="es-PE"/>
+              </w:rPr>
+              <w:t>Emerzon</w:t>
+            </w:r>
+            <w:proofErr w:type="spellEnd"/>
           </w:p>
         </w:tc>
       </w:tr>
@@ -7799,7 +7861,21 @@
               <w:rPr>
                 <w:rFonts w:ascii="Times New Roman" w:hAnsi="Times New Roman" w:cs="Times New Roman"/>
               </w:rPr>
-              <w:t xml:space="preserve">Se encuentran descritas en este documento, en la pagina </w:t>
+              <w:t xml:space="preserve">Se encuentran descritas en este documento, en la </w:t>
+            </w:r>
+            <w:proofErr w:type="spellStart"/>
+            <w:r>
+              <w:rPr>
+                <w:rFonts w:ascii="Times New Roman" w:hAnsi="Times New Roman" w:cs="Times New Roman"/>
+              </w:rPr>
+              <w:t>pagina</w:t>
+            </w:r>
+            <w:proofErr w:type="spellEnd"/>
+            <w:r>
+              <w:rPr>
+                <w:rFonts w:ascii="Times New Roman" w:hAnsi="Times New Roman" w:cs="Times New Roman"/>
+              </w:rPr>
+              <w:t xml:space="preserve"> </w:t>
             </w:r>
             <w:r>
               <w:rPr>
@@ -7958,8 +8034,16 @@
               <w:rPr>
                 <w:rFonts w:ascii="Times New Roman" w:hAnsi="Times New Roman" w:cs="Times New Roman"/>
               </w:rPr>
-              <w:t>Se encuentran descritas en este documento, en la pagina</w:t>
-            </w:r>
+              <w:t xml:space="preserve">Se encuentran descritas en este documento, en la </w:t>
+            </w:r>
+            <w:proofErr w:type="spellStart"/>
+            <w:r>
+              <w:rPr>
+                <w:rFonts w:ascii="Times New Roman" w:hAnsi="Times New Roman" w:cs="Times New Roman"/>
+              </w:rPr>
+              <w:t>pagina</w:t>
+            </w:r>
+            <w:proofErr w:type="spellEnd"/>
             <w:r>
               <w:rPr>
                 <w:rFonts w:ascii="Times New Roman" w:hAnsi="Times New Roman" w:cs="Times New Roman"/>
@@ -8115,7 +8199,21 @@
               <w:rPr>
                 <w:rFonts w:ascii="Times New Roman" w:hAnsi="Times New Roman" w:cs="Times New Roman"/>
               </w:rPr>
-              <w:t xml:space="preserve">Se encuentran descritas en este documento, en la pagina </w:t>
+              <w:t xml:space="preserve">Se encuentran descritas en este documento, en la </w:t>
+            </w:r>
+            <w:proofErr w:type="spellStart"/>
+            <w:r>
+              <w:rPr>
+                <w:rFonts w:ascii="Times New Roman" w:hAnsi="Times New Roman" w:cs="Times New Roman"/>
+              </w:rPr>
+              <w:t>pagina</w:t>
+            </w:r>
+            <w:proofErr w:type="spellEnd"/>
+            <w:r>
+              <w:rPr>
+                <w:rFonts w:ascii="Times New Roman" w:hAnsi="Times New Roman" w:cs="Times New Roman"/>
+              </w:rPr>
+              <w:t xml:space="preserve"> </w:t>
             </w:r>
             <w:r>
               <w:rPr>
@@ -8368,7 +8466,21 @@
         <w:rPr>
           <w:rFonts w:ascii="Times New Roman" w:hAnsi="Times New Roman" w:cs="Times New Roman"/>
         </w:rPr>
-        <w:t>Servicios de desinfección para clientes y desinfectores en el territorio nacional.</w:t>
+        <w:t xml:space="preserve">Servicios de desinfección para clientes y </w:t>
+      </w:r>
+      <w:proofErr w:type="spellStart"/>
+      <w:r>
+        <w:rPr>
+          <w:rFonts w:ascii="Times New Roman" w:hAnsi="Times New Roman" w:cs="Times New Roman"/>
+        </w:rPr>
+        <w:t>desinfectores</w:t>
+      </w:r>
+      <w:proofErr w:type="spellEnd"/>
+      <w:r>
+        <w:rPr>
+          <w:rFonts w:ascii="Times New Roman" w:hAnsi="Times New Roman" w:cs="Times New Roman"/>
+        </w:rPr>
+        <w:t xml:space="preserve"> en el territorio nacional.</w:t>
       </w:r>
     </w:p>
     <w:p>
@@ -8761,13 +8873,55 @@
               <w:rPr>
                 <w:rFonts w:ascii="Times New Roman" w:hAnsi="Times New Roman" w:cs="Times New Roman"/>
               </w:rPr>
-              <w:t xml:space="preserve"> desinfectores, </w:t>
-            </w:r>
+              <w:t xml:space="preserve"> </w:t>
+            </w:r>
+            <w:proofErr w:type="spellStart"/>
             <w:r>
               <w:rPr>
                 <w:rFonts w:ascii="Times New Roman" w:hAnsi="Times New Roman" w:cs="Times New Roman"/>
               </w:rPr>
-              <w:t>enviar ofertas al desinfector, confirmar un acuerdo con el desinfector.</w:t>
+              <w:t>desinfectores</w:t>
+            </w:r>
+            <w:proofErr w:type="spellEnd"/>
+            <w:r>
+              <w:rPr>
+                <w:rFonts w:ascii="Times New Roman" w:hAnsi="Times New Roman" w:cs="Times New Roman"/>
+              </w:rPr>
+              <w:t xml:space="preserve">, </w:t>
+            </w:r>
+            <w:r>
+              <w:rPr>
+                <w:rFonts w:ascii="Times New Roman" w:hAnsi="Times New Roman" w:cs="Times New Roman"/>
+              </w:rPr>
+              <w:t xml:space="preserve">enviar ofertas al </w:t>
+            </w:r>
+            <w:proofErr w:type="spellStart"/>
+            <w:r>
+              <w:rPr>
+                <w:rFonts w:ascii="Times New Roman" w:hAnsi="Times New Roman" w:cs="Times New Roman"/>
+              </w:rPr>
+              <w:t>desinfector</w:t>
+            </w:r>
+            <w:proofErr w:type="spellEnd"/>
+            <w:r>
+              <w:rPr>
+                <w:rFonts w:ascii="Times New Roman" w:hAnsi="Times New Roman" w:cs="Times New Roman"/>
+              </w:rPr>
+              <w:t xml:space="preserve">, confirmar un acuerdo con el </w:t>
+            </w:r>
+            <w:proofErr w:type="spellStart"/>
+            <w:r>
+              <w:rPr>
+                <w:rFonts w:ascii="Times New Roman" w:hAnsi="Times New Roman" w:cs="Times New Roman"/>
+              </w:rPr>
+              <w:t>desinfector</w:t>
+            </w:r>
+            <w:proofErr w:type="spellEnd"/>
+            <w:r>
+              <w:rPr>
+                <w:rFonts w:ascii="Times New Roman" w:hAnsi="Times New Roman" w:cs="Times New Roman"/>
+              </w:rPr>
+              <w:t>.</w:t>
             </w:r>
           </w:p>
         </w:tc>
@@ -8878,12 +9032,14 @@
                 <w:rFonts w:ascii="Times New Roman" w:hAnsi="Times New Roman" w:cs="Times New Roman"/>
               </w:rPr>
             </w:pPr>
+            <w:proofErr w:type="spellStart"/>
             <w:r>
               <w:rPr>
                 <w:rFonts w:ascii="Times New Roman" w:hAnsi="Times New Roman" w:cs="Times New Roman"/>
               </w:rPr>
               <w:t>Desinfector</w:t>
             </w:r>
+            <w:proofErr w:type="spellEnd"/>
           </w:p>
         </w:tc>
       </w:tr>
@@ -9044,7 +9200,23 @@
           <w:rFonts w:ascii="Times New Roman" w:hAnsi="Times New Roman" w:cs="Times New Roman"/>
           <w:color w:val="000000"/>
         </w:rPr>
-        <w:t>Describiremos algunas limitaciones a tener en cuenta a la hora de diseñar y desarrollar el sistema:</w:t>
+        <w:t xml:space="preserve">Describiremos algunas limitaciones </w:t>
+      </w:r>
+      <w:proofErr w:type="gramStart"/>
+      <w:r>
+        <w:rPr>
+          <w:rFonts w:ascii="Times New Roman" w:hAnsi="Times New Roman" w:cs="Times New Roman"/>
+          <w:color w:val="000000"/>
+        </w:rPr>
+        <w:t>a</w:t>
+      </w:r>
+      <w:proofErr w:type="gramEnd"/>
+      <w:r>
+        <w:rPr>
+          <w:rFonts w:ascii="Times New Roman" w:hAnsi="Times New Roman" w:cs="Times New Roman"/>
+          <w:color w:val="000000"/>
+        </w:rPr>
+        <w:t xml:space="preserve"> tener en cuenta a la hora de diseñar y desarrollar el sistema:</w:t>
       </w:r>
     </w:p>
     <w:p>
@@ -9108,13 +9280,31 @@
         </w:rPr>
         <w:t xml:space="preserve"> (</w:t>
       </w:r>
+      <w:proofErr w:type="spellStart"/>
       <w:r>
         <w:rPr>
           <w:rFonts w:ascii="Times New Roman" w:hAnsi="Times New Roman" w:cs="Times New Roman"/>
           <w:color w:val="000000"/>
         </w:rPr>
-        <w:t>framework Flutter</w:t>
-      </w:r>
+        <w:t>framework</w:t>
+      </w:r>
+      <w:proofErr w:type="spellEnd"/>
+      <w:r>
+        <w:rPr>
+          <w:rFonts w:ascii="Times New Roman" w:hAnsi="Times New Roman" w:cs="Times New Roman"/>
+          <w:color w:val="000000"/>
+        </w:rPr>
+        <w:t xml:space="preserve"> </w:t>
+      </w:r>
+      <w:proofErr w:type="spellStart"/>
+      <w:r>
+        <w:rPr>
+          <w:rFonts w:ascii="Times New Roman" w:hAnsi="Times New Roman" w:cs="Times New Roman"/>
+          <w:color w:val="000000"/>
+        </w:rPr>
+        <w:t>Flutter</w:t>
+      </w:r>
+      <w:proofErr w:type="spellEnd"/>
       <w:r>
         <w:rPr>
           <w:rFonts w:ascii="Times New Roman" w:hAnsi="Times New Roman" w:cs="Times New Roman"/>
@@ -9177,12 +9367,21 @@
         </w:rPr>
         <w:t xml:space="preserve">El Sistema operativo será Windows </w:t>
       </w:r>
+      <w:proofErr w:type="spellStart"/>
       <w:r>
         <w:rPr>
           <w:rFonts w:ascii="Times New Roman" w:hAnsi="Times New Roman" w:cs="Times New Roman"/>
           <w:color w:val="000000"/>
         </w:rPr>
-        <w:t>Windows 10.</w:t>
+        <w:t>Windows</w:t>
+      </w:r>
+      <w:proofErr w:type="spellEnd"/>
+      <w:r>
+        <w:rPr>
+          <w:rFonts w:ascii="Times New Roman" w:hAnsi="Times New Roman" w:cs="Times New Roman"/>
+          <w:color w:val="000000"/>
+        </w:rPr>
+        <w:t xml:space="preserve"> 10.</w:t>
       </w:r>
     </w:p>
     <w:p>
@@ -9239,12 +9438,21 @@
           <w:color w:val="000000"/>
         </w:rPr>
       </w:pPr>
+      <w:proofErr w:type="gramStart"/>
       <w:r>
         <w:rPr>
           <w:rFonts w:ascii="Times New Roman" w:hAnsi="Times New Roman" w:cs="Times New Roman"/>
           <w:color w:val="000000"/>
         </w:rPr>
-        <w:t>Las normas o patrones a considerar obedecen a los estándares    propuestos en el RUP.</w:t>
+        <w:t>Las normas o patrones a considerar</w:t>
+      </w:r>
+      <w:proofErr w:type="gramEnd"/>
+      <w:r>
+        <w:rPr>
+          <w:rFonts w:ascii="Times New Roman" w:hAnsi="Times New Roman" w:cs="Times New Roman"/>
+          <w:color w:val="000000"/>
+        </w:rPr>
+        <w:t xml:space="preserve"> obedecen a los estándares    propuestos en el RUP.</w:t>
       </w:r>
     </w:p>
     <w:p>
@@ -9346,7 +9554,25 @@
           <w:color w:val="000000"/>
           <w:szCs w:val="20"/>
         </w:rPr>
-        <w:t>los desinfectadores están dispuestos a difundir la información de su empresa.</w:t>
+        <w:t xml:space="preserve">los </w:t>
+      </w:r>
+      <w:proofErr w:type="spellStart"/>
+      <w:r>
+        <w:rPr>
+          <w:rFonts w:ascii="Times New Roman" w:hAnsi="Times New Roman" w:cs="Times New Roman"/>
+          <w:color w:val="000000"/>
+          <w:szCs w:val="20"/>
+        </w:rPr>
+        <w:t>desinfectadores</w:t>
+      </w:r>
+      <w:proofErr w:type="spellEnd"/>
+      <w:r>
+        <w:rPr>
+          <w:rFonts w:ascii="Times New Roman" w:hAnsi="Times New Roman" w:cs="Times New Roman"/>
+          <w:color w:val="000000"/>
+          <w:szCs w:val="20"/>
+        </w:rPr>
+        <w:t xml:space="preserve"> están dispuestos a difundir la información de su empresa.</w:t>
       </w:r>
     </w:p>
     <w:p>
@@ -9380,7 +9606,25 @@
           <w:color w:val="000000"/>
           <w:szCs w:val="20"/>
         </w:rPr>
-        <w:t>los desinfectores estarán dispuestos a negociar.</w:t>
+        <w:t xml:space="preserve">los </w:t>
+      </w:r>
+      <w:proofErr w:type="spellStart"/>
+      <w:r>
+        <w:rPr>
+          <w:rFonts w:ascii="Times New Roman" w:hAnsi="Times New Roman" w:cs="Times New Roman"/>
+          <w:color w:val="000000"/>
+          <w:szCs w:val="20"/>
+        </w:rPr>
+        <w:t>desinfectores</w:t>
+      </w:r>
+      <w:proofErr w:type="spellEnd"/>
+      <w:r>
+        <w:rPr>
+          <w:rFonts w:ascii="Times New Roman" w:hAnsi="Times New Roman" w:cs="Times New Roman"/>
+          <w:color w:val="000000"/>
+          <w:szCs w:val="20"/>
+        </w:rPr>
+        <w:t xml:space="preserve"> estarán dispuestos a negociar.</w:t>
       </w:r>
     </w:p>
     <w:p>
@@ -9580,7 +9824,25 @@
           <w:color w:val="000000"/>
           <w:szCs w:val="20"/>
         </w:rPr>
-        <w:t>esto conlleva a que también se añada una funcionalidad de buscar desinfectores por calificación.</w:t>
+        <w:t xml:space="preserve">esto conlleva a que también se añada una funcionalidad de buscar </w:t>
+      </w:r>
+      <w:proofErr w:type="spellStart"/>
+      <w:r>
+        <w:rPr>
+          <w:rFonts w:ascii="Times New Roman" w:hAnsi="Times New Roman" w:cs="Times New Roman"/>
+          <w:color w:val="000000"/>
+          <w:szCs w:val="20"/>
+        </w:rPr>
+        <w:t>desinfectores</w:t>
+      </w:r>
+      <w:proofErr w:type="spellEnd"/>
+      <w:r>
+        <w:rPr>
+          <w:rFonts w:ascii="Times New Roman" w:hAnsi="Times New Roman" w:cs="Times New Roman"/>
+          <w:color w:val="000000"/>
+          <w:szCs w:val="20"/>
+        </w:rPr>
+        <w:t xml:space="preserve"> por calificación.</w:t>
       </w:r>
       <w:r>
         <w:rPr>
@@ -9735,7 +9997,27 @@
           <w:szCs w:val="22"/>
           <w:lang w:val="es-PE"/>
         </w:rPr>
-        <w:t>: Donde se le pide al usuario registrar, logearse o entrar como invitado</w:t>
+        <w:t xml:space="preserve">: Donde se le pide al usuario registrar, </w:t>
+      </w:r>
+      <w:proofErr w:type="spellStart"/>
+      <w:r>
+        <w:rPr>
+          <w:rFonts w:ascii="Times New Roman" w:hAnsi="Times New Roman"/>
+          <w:sz w:val="22"/>
+          <w:szCs w:val="22"/>
+          <w:lang w:val="es-PE"/>
+        </w:rPr>
+        <w:t>logearse</w:t>
+      </w:r>
+      <w:proofErr w:type="spellEnd"/>
+      <w:r>
+        <w:rPr>
+          <w:rFonts w:ascii="Times New Roman" w:hAnsi="Times New Roman"/>
+          <w:sz w:val="22"/>
+          <w:szCs w:val="22"/>
+          <w:lang w:val="es-PE"/>
+        </w:rPr>
+        <w:t xml:space="preserve"> o entrar como invitado</w:t>
       </w:r>
     </w:p>
     <w:p>
@@ -9770,16 +10052,56 @@
           <w:szCs w:val="22"/>
           <w:lang w:val="es-PE"/>
         </w:rPr>
-        <w:t xml:space="preserve"> :</w:t>
-      </w:r>
-      <w:r>
-        <w:rPr>
-          <w:rFonts w:ascii="Times New Roman" w:hAnsi="Times New Roman"/>
-          <w:sz w:val="22"/>
-          <w:szCs w:val="22"/>
-          <w:lang w:val="es-PE"/>
-        </w:rPr>
-        <w:t xml:space="preserve"> Habrán opciones para entrar a servicio al cliente, lista de desinfectadores.</w:t>
+        <w:t>:</w:t>
+      </w:r>
+      <w:r>
+        <w:rPr>
+          <w:rFonts w:ascii="Times New Roman" w:hAnsi="Times New Roman"/>
+          <w:sz w:val="22"/>
+          <w:szCs w:val="22"/>
+          <w:lang w:val="es-PE"/>
+        </w:rPr>
+        <w:t xml:space="preserve"> </w:t>
+      </w:r>
+      <w:proofErr w:type="gramStart"/>
+      <w:r>
+        <w:rPr>
+          <w:rFonts w:ascii="Times New Roman" w:hAnsi="Times New Roman"/>
+          <w:sz w:val="22"/>
+          <w:szCs w:val="22"/>
+          <w:lang w:val="es-PE"/>
+        </w:rPr>
+        <w:t>Habrán</w:t>
+      </w:r>
+      <w:proofErr w:type="gramEnd"/>
+      <w:r>
+        <w:rPr>
+          <w:rFonts w:ascii="Times New Roman" w:hAnsi="Times New Roman"/>
+          <w:sz w:val="22"/>
+          <w:szCs w:val="22"/>
+          <w:lang w:val="es-PE"/>
+        </w:rPr>
+        <w:t xml:space="preserve"> opciones para entrar a servicio al cliente, lista de </w:t>
+      </w:r>
+      <w:proofErr w:type="spellStart"/>
+      <w:r>
+        <w:rPr>
+          <w:rFonts w:ascii="Times New Roman" w:hAnsi="Times New Roman"/>
+          <w:sz w:val="22"/>
+          <w:szCs w:val="22"/>
+          <w:lang w:val="es-PE"/>
+        </w:rPr>
+        <w:t>desinfectadores</w:t>
+      </w:r>
+      <w:proofErr w:type="spellEnd"/>
+      <w:r>
+        <w:rPr>
+          <w:rFonts w:ascii="Times New Roman" w:hAnsi="Times New Roman"/>
+          <w:sz w:val="22"/>
+          <w:szCs w:val="22"/>
+          <w:lang w:val="es-PE"/>
+        </w:rPr>
+        <w:t>.</w:t>
       </w:r>
     </w:p>
     <w:p>
@@ -9807,6 +10129,7 @@
           <w:lang w:val="es-PE"/>
         </w:rPr>
       </w:pPr>
+      <w:proofErr w:type="spellStart"/>
       <w:r>
         <w:rPr>
           <w:rFonts w:ascii="Times New Roman" w:hAnsi="Times New Roman"/>
@@ -9816,16 +10139,66 @@
           <w:szCs w:val="22"/>
           <w:lang w:val="es-PE"/>
         </w:rPr>
-        <w:t xml:space="preserve">Suport: </w:t>
-      </w:r>
-      <w:r>
-        <w:rPr>
-          <w:rFonts w:ascii="Times New Roman" w:hAnsi="Times New Roman"/>
-          <w:sz w:val="22"/>
-          <w:szCs w:val="22"/>
-          <w:lang w:val="es-PE"/>
-        </w:rPr>
-        <w:t>Se encuentran una interfaz que permita envió de email y un numero para de whatssap para contactos mas rápidos</w:t>
+        <w:t>Suport</w:t>
+      </w:r>
+      <w:proofErr w:type="spellEnd"/>
+      <w:r>
+        <w:rPr>
+          <w:rFonts w:ascii="Times New Roman" w:hAnsi="Times New Roman"/>
+          <w:b/>
+          <w:bCs/>
+          <w:sz w:val="22"/>
+          <w:szCs w:val="22"/>
+          <w:lang w:val="es-PE"/>
+        </w:rPr>
+        <w:t xml:space="preserve">: </w:t>
+      </w:r>
+      <w:r>
+        <w:rPr>
+          <w:rFonts w:ascii="Times New Roman" w:hAnsi="Times New Roman"/>
+          <w:sz w:val="22"/>
+          <w:szCs w:val="22"/>
+          <w:lang w:val="es-PE"/>
+        </w:rPr>
+        <w:t xml:space="preserve">Se encuentran una interfaz que permita envió de email y un numero para de </w:t>
+      </w:r>
+      <w:proofErr w:type="spellStart"/>
+      <w:r>
+        <w:rPr>
+          <w:rFonts w:ascii="Times New Roman" w:hAnsi="Times New Roman"/>
+          <w:sz w:val="22"/>
+          <w:szCs w:val="22"/>
+          <w:lang w:val="es-PE"/>
+        </w:rPr>
+        <w:t>whatssap</w:t>
+      </w:r>
+      <w:proofErr w:type="spellEnd"/>
+      <w:r>
+        <w:rPr>
+          <w:rFonts w:ascii="Times New Roman" w:hAnsi="Times New Roman"/>
+          <w:sz w:val="22"/>
+          <w:szCs w:val="22"/>
+          <w:lang w:val="es-PE"/>
+        </w:rPr>
+        <w:t xml:space="preserve"> para contactos </w:t>
+      </w:r>
+      <w:r>
+        <w:rPr>
+          <w:rFonts w:ascii="Times New Roman" w:hAnsi="Times New Roman"/>
+          <w:sz w:val="22"/>
+          <w:szCs w:val="22"/>
+          <w:lang w:val="es-PE"/>
+        </w:rPr>
+        <w:t>más</w:t>
+      </w:r>
+      <w:r>
+        <w:rPr>
+          <w:rFonts w:ascii="Times New Roman" w:hAnsi="Times New Roman"/>
+          <w:sz w:val="22"/>
+          <w:szCs w:val="22"/>
+          <w:lang w:val="es-PE"/>
+        </w:rPr>
+        <w:t xml:space="preserve"> rápidos</w:t>
       </w:r>
     </w:p>
     <w:p>
@@ -9863,16 +10236,60 @@
           <w:szCs w:val="22"/>
           <w:lang w:val="es-PE"/>
         </w:rPr>
-        <w:t>Lista de Desinfectore</w:t>
-      </w:r>
-      <w:r>
-        <w:rPr>
-          <w:rFonts w:ascii="Times New Roman" w:hAnsi="Times New Roman"/>
-          <w:sz w:val="22"/>
-          <w:szCs w:val="22"/>
-          <w:lang w:val="es-PE"/>
-        </w:rPr>
-        <w:t>:  Interfaz donde mostrara la lista de desinfectores registrados que ofrecen sus servicios.</w:t>
+        <w:t xml:space="preserve">Lista de </w:t>
+      </w:r>
+      <w:proofErr w:type="spellStart"/>
+      <w:r>
+        <w:rPr>
+          <w:rFonts w:ascii="Times New Roman" w:hAnsi="Times New Roman"/>
+          <w:b/>
+          <w:bCs/>
+          <w:sz w:val="22"/>
+          <w:szCs w:val="22"/>
+          <w:lang w:val="es-PE"/>
+        </w:rPr>
+        <w:t>Desinfectore</w:t>
+      </w:r>
+      <w:r>
+        <w:rPr>
+          <w:rFonts w:ascii="Times New Roman" w:hAnsi="Times New Roman"/>
+          <w:b/>
+          <w:bCs/>
+          <w:sz w:val="22"/>
+          <w:szCs w:val="22"/>
+          <w:lang w:val="es-PE"/>
+        </w:rPr>
+        <w:t>s</w:t>
+      </w:r>
+      <w:proofErr w:type="spellEnd"/>
+      <w:r>
+        <w:rPr>
+          <w:rFonts w:ascii="Times New Roman" w:hAnsi="Times New Roman"/>
+          <w:sz w:val="22"/>
+          <w:szCs w:val="22"/>
+          <w:lang w:val="es-PE"/>
+        </w:rPr>
+        <w:t xml:space="preserve">:  Interfaz donde mostrara la lista de </w:t>
+      </w:r>
+      <w:proofErr w:type="spellStart"/>
+      <w:r>
+        <w:rPr>
+          <w:rFonts w:ascii="Times New Roman" w:hAnsi="Times New Roman"/>
+          <w:sz w:val="22"/>
+          <w:szCs w:val="22"/>
+          <w:lang w:val="es-PE"/>
+        </w:rPr>
+        <w:t>desinfectores</w:t>
+      </w:r>
+      <w:proofErr w:type="spellEnd"/>
+      <w:r>
+        <w:rPr>
+          <w:rFonts w:ascii="Times New Roman" w:hAnsi="Times New Roman"/>
+          <w:sz w:val="22"/>
+          <w:szCs w:val="22"/>
+          <w:lang w:val="es-PE"/>
+        </w:rPr>
+        <w:t xml:space="preserve"> registrados que ofrecen sus servicios.</w:t>
       </w:r>
     </w:p>
     <w:p>
@@ -9922,7 +10339,45 @@
           <w:szCs w:val="22"/>
           <w:lang w:val="es-PE"/>
         </w:rPr>
-        <w:t xml:space="preserve"> Interfaz donde habrán botones para aumentar o disminuir sobre el precio base establecido por el desinfector.</w:t>
+        <w:t xml:space="preserve"> Interfaz donde </w:t>
+      </w:r>
+      <w:r>
+        <w:rPr>
+          <w:rFonts w:ascii="Times New Roman" w:hAnsi="Times New Roman"/>
+          <w:sz w:val="22"/>
+          <w:szCs w:val="22"/>
+          <w:lang w:val="es-PE"/>
+        </w:rPr>
+        <w:t>habrá</w:t>
+      </w:r>
+      <w:r>
+        <w:rPr>
+          <w:rFonts w:ascii="Times New Roman" w:hAnsi="Times New Roman"/>
+          <w:sz w:val="22"/>
+          <w:szCs w:val="22"/>
+          <w:lang w:val="es-PE"/>
+        </w:rPr>
+        <w:t xml:space="preserve"> botones para aumentar o disminuir sobre el precio base establecido por el </w:t>
+      </w:r>
+      <w:proofErr w:type="spellStart"/>
+      <w:r>
+        <w:rPr>
+          <w:rFonts w:ascii="Times New Roman" w:hAnsi="Times New Roman"/>
+          <w:sz w:val="22"/>
+          <w:szCs w:val="22"/>
+          <w:lang w:val="es-PE"/>
+        </w:rPr>
+        <w:t>desinfector</w:t>
+      </w:r>
+      <w:proofErr w:type="spellEnd"/>
+      <w:r>
+        <w:rPr>
+          <w:rFonts w:ascii="Times New Roman" w:hAnsi="Times New Roman"/>
+          <w:sz w:val="22"/>
+          <w:szCs w:val="22"/>
+          <w:lang w:val="es-PE"/>
+        </w:rPr>
+        <w:t>.</w:t>
       </w:r>
       <w:r>
         <w:rPr>
@@ -9938,6 +10393,145 @@
     </w:p>
     <w:p>
       <w:pPr>
+        <w:pStyle w:val="Normalindentado3"/>
+        <w:spacing w:line="276" w:lineRule="auto"/>
+        <w:ind w:left="2124" w:firstLine="6"/>
+        <w:jc w:val="both"/>
+        <w:rPr>
+          <w:rFonts w:ascii="Times New Roman" w:hAnsi="Times New Roman"/>
+          <w:b/>
+          <w:bCs/>
+          <w:sz w:val="22"/>
+          <w:szCs w:val="22"/>
+          <w:lang w:val="es-PE"/>
+        </w:rPr>
+      </w:pPr>
+    </w:p>
+    <w:p>
+      <w:pPr>
+        <w:pStyle w:val="Normalindentado3"/>
+        <w:spacing w:line="276" w:lineRule="auto"/>
+        <w:ind w:left="2124" w:firstLine="6"/>
+        <w:jc w:val="both"/>
+        <w:rPr>
+          <w:rFonts w:ascii="Times New Roman" w:hAnsi="Times New Roman"/>
+          <w:b/>
+          <w:bCs/>
+          <w:sz w:val="22"/>
+          <w:szCs w:val="22"/>
+          <w:lang w:val="es-PE"/>
+        </w:rPr>
+      </w:pPr>
+      <w:r>
+        <w:rPr>
+          <w:rFonts w:ascii="Times New Roman" w:hAnsi="Times New Roman"/>
+          <w:b/>
+          <w:bCs/>
+          <w:sz w:val="22"/>
+          <w:szCs w:val="22"/>
+          <w:lang w:val="es-PE"/>
+        </w:rPr>
+        <w:t xml:space="preserve">Interfaz de </w:t>
+      </w:r>
+      <w:r>
+        <w:rPr>
+          <w:rFonts w:ascii="Times New Roman" w:hAnsi="Times New Roman"/>
+          <w:b/>
+          <w:bCs/>
+          <w:sz w:val="22"/>
+          <w:szCs w:val="22"/>
+          <w:lang w:val="es-PE"/>
+        </w:rPr>
+        <w:t>subasta</w:t>
+      </w:r>
+      <w:r>
+        <w:rPr>
+          <w:rFonts w:ascii="Times New Roman" w:hAnsi="Times New Roman"/>
+          <w:b/>
+          <w:bCs/>
+          <w:sz w:val="22"/>
+          <w:szCs w:val="22"/>
+          <w:lang w:val="es-PE"/>
+        </w:rPr>
+        <w:t>:</w:t>
+      </w:r>
+      <w:r>
+        <w:rPr>
+          <w:rFonts w:ascii="Times New Roman" w:hAnsi="Times New Roman"/>
+          <w:sz w:val="22"/>
+          <w:szCs w:val="22"/>
+          <w:lang w:val="es-PE"/>
+        </w:rPr>
+        <w:t xml:space="preserve"> </w:t>
+      </w:r>
+      <w:r>
+        <w:rPr>
+          <w:rFonts w:ascii="Times New Roman" w:hAnsi="Times New Roman"/>
+          <w:sz w:val="22"/>
+          <w:szCs w:val="22"/>
+          <w:lang w:val="es-PE"/>
+        </w:rPr>
+        <w:t xml:space="preserve">Interfaz donde mostrara los elementos que los </w:t>
+      </w:r>
+      <w:proofErr w:type="spellStart"/>
+      <w:r>
+        <w:rPr>
+          <w:rFonts w:ascii="Times New Roman" w:hAnsi="Times New Roman"/>
+          <w:sz w:val="22"/>
+          <w:szCs w:val="22"/>
+          <w:lang w:val="es-PE"/>
+        </w:rPr>
+        <w:t>desinfectores</w:t>
+      </w:r>
+      <w:proofErr w:type="spellEnd"/>
+      <w:r>
+        <w:rPr>
+          <w:rFonts w:ascii="Times New Roman" w:hAnsi="Times New Roman"/>
+          <w:sz w:val="22"/>
+          <w:szCs w:val="22"/>
+          <w:lang w:val="es-PE"/>
+        </w:rPr>
+        <w:t xml:space="preserve"> ponga a la venta mediante una pequeña subasta</w:t>
+      </w:r>
+      <w:r>
+        <w:rPr>
+          <w:rFonts w:ascii="Times New Roman" w:hAnsi="Times New Roman"/>
+          <w:sz w:val="22"/>
+          <w:szCs w:val="22"/>
+          <w:lang w:val="es-PE"/>
+        </w:rPr>
+        <w:t>.</w:t>
+      </w:r>
+      <w:r>
+        <w:rPr>
+          <w:rFonts w:ascii="Times New Roman" w:hAnsi="Times New Roman"/>
+          <w:b/>
+          <w:bCs/>
+          <w:sz w:val="22"/>
+          <w:szCs w:val="22"/>
+          <w:lang w:val="es-PE"/>
+        </w:rPr>
+        <w:t xml:space="preserve"> </w:t>
+      </w:r>
+    </w:p>
+    <w:p>
+      <w:pPr>
+        <w:pStyle w:val="Normalindentado3"/>
+        <w:spacing w:line="276" w:lineRule="auto"/>
+        <w:ind w:left="2124" w:firstLine="6"/>
+        <w:jc w:val="both"/>
+        <w:rPr>
+          <w:rFonts w:ascii="Times New Roman" w:hAnsi="Times New Roman"/>
+          <w:b/>
+          <w:bCs/>
+          <w:sz w:val="22"/>
+          <w:szCs w:val="22"/>
+          <w:lang w:val="es-PE"/>
+        </w:rPr>
+      </w:pPr>
+    </w:p>
+    <w:p>
+      <w:pPr>
         <w:pStyle w:val="Ttulo3"/>
         <w:spacing w:line="276" w:lineRule="auto"/>
         <w:jc w:val="both"/>
@@ -9945,7 +10539,6 @@
       <w:bookmarkStart w:id="55" w:name="_Toc377631596"/>
       <w:bookmarkStart w:id="56" w:name="_Toc377814626"/>
       <w:r>
-        <w:lastRenderedPageBreak/>
         <w:t>Interfaces de hardware</w:t>
       </w:r>
       <w:bookmarkEnd w:id="55"/>
@@ -9956,28 +10549,14 @@
         <w:ind w:left="1920"/>
         <w:jc w:val="both"/>
         <w:rPr>
-          <w:rFonts w:ascii="Times New Roman" w:hAnsi="Times New Roman"/>
-        </w:rPr>
-      </w:pPr>
-      <w:bookmarkStart w:id="57" w:name="_Toc267609576"/>
-      <w:bookmarkStart w:id="58" w:name="_Toc359488589"/>
-      <w:bookmarkStart w:id="59" w:name="_Toc359843822"/>
-      <w:bookmarkStart w:id="60" w:name="_Toc359848086"/>
-      <w:r>
-        <w:rPr>
           <w:rFonts w:ascii="Times New Roman" w:hAnsi="Times New Roman" w:cs="Times New Roman"/>
         </w:rPr>
-        <w:t xml:space="preserve">Para poder implementar el proyecto del Sistema de gestión de pedidos de ebanistería se hace uso de la interfaz de una tarjeta gráfica con las siguientes </w:t>
-      </w:r>
-      <w:bookmarkEnd w:id="57"/>
-      <w:bookmarkEnd w:id="58"/>
-      <w:bookmarkEnd w:id="59"/>
-      <w:bookmarkEnd w:id="60"/>
+      </w:pPr>
       <w:r>
         <w:rPr>
           <w:rFonts w:ascii="Times New Roman" w:hAnsi="Times New Roman" w:cs="Times New Roman"/>
         </w:rPr>
-        <w:t>características:</w:t>
+        <w:t>Para poder implementar el proyecto de Sistema para contratar servicio de desinfección, no es necesario tener una tarjeta gráfica dedicada, sino es suficiente con cualquier dispositivo móvil con las siguientes características mínimas.</w:t>
       </w:r>
     </w:p>
     <w:p>
@@ -10003,7 +10582,7 @@
           <w:szCs w:val="22"/>
           <w:lang w:val="es-PE"/>
         </w:rPr>
-        <w:t>Fabricante</w:t>
+        <w:t>Velocidad del CPU</w:t>
       </w:r>
       <w:r>
         <w:rPr>
@@ -10022,6 +10601,7 @@
           <w:lang w:val="es-PE"/>
         </w:rPr>
         <w:tab/>
+        <w:t>:</w:t>
       </w:r>
       <w:r>
         <w:rPr>
@@ -10032,24 +10612,25 @@
         </w:rPr>
         <w:tab/>
       </w:r>
-      <w:r>
-        <w:rPr>
-          <w:rFonts w:ascii="Times New Roman" w:hAnsi="Times New Roman"/>
-          <w:sz w:val="22"/>
-          <w:szCs w:val="22"/>
-          <w:lang w:val="es-PE"/>
-        </w:rPr>
-        <w:t>:</w:t>
-      </w:r>
-      <w:r>
-        <w:rPr>
-          <w:rFonts w:ascii="Times New Roman" w:hAnsi="Times New Roman"/>
-          <w:sz w:val="22"/>
-          <w:szCs w:val="22"/>
-          <w:lang w:val="es-PE"/>
-        </w:rPr>
-        <w:tab/>
-        <w:t>ATI</w:t>
+      <w:proofErr w:type="spellStart"/>
+      <w:r>
+        <w:rPr>
+          <w:rFonts w:ascii="Times New Roman" w:hAnsi="Times New Roman"/>
+          <w:sz w:val="22"/>
+          <w:szCs w:val="22"/>
+          <w:lang w:val="es-PE"/>
+        </w:rPr>
+        <w:t>Quad</w:t>
+      </w:r>
+      <w:proofErr w:type="spellEnd"/>
+      <w:r>
+        <w:rPr>
+          <w:rFonts w:ascii="Times New Roman" w:hAnsi="Times New Roman"/>
+          <w:sz w:val="22"/>
+          <w:szCs w:val="22"/>
+          <w:lang w:val="es-PE"/>
+        </w:rPr>
+        <w:t xml:space="preserve"> Core 1.2GHz</w:t>
       </w:r>
     </w:p>
     <w:p>
@@ -10075,7 +10656,7 @@
           <w:szCs w:val="22"/>
           <w:lang w:val="es-PE"/>
         </w:rPr>
-        <w:t>Serie</w:t>
+        <w:t>SDK</w:t>
       </w:r>
       <w:r>
         <w:rPr>
@@ -10122,7 +10703,15 @@
           <w:lang w:val="es-PE"/>
         </w:rPr>
         <w:tab/>
-        <w:t>MobilityRadeon HD 2000</w:t>
+      </w:r>
+      <w:r>
+        <w:rPr>
+          <w:rFonts w:ascii="Times New Roman" w:hAnsi="Times New Roman"/>
+          <w:sz w:val="22"/>
+          <w:szCs w:val="22"/>
+          <w:lang w:val="es-PE"/>
+        </w:rPr>
+        <w:t>24</w:t>
       </w:r>
     </w:p>
     <w:p>
@@ -10148,16 +10737,7 @@
           <w:szCs w:val="22"/>
           <w:lang w:val="es-PE"/>
         </w:rPr>
-        <w:t>Nombre Código</w:t>
-      </w:r>
-      <w:r>
-        <w:rPr>
-          <w:rFonts w:ascii="Times New Roman" w:hAnsi="Times New Roman"/>
-          <w:sz w:val="22"/>
-          <w:szCs w:val="22"/>
-          <w:lang w:val="es-PE"/>
-        </w:rPr>
-        <w:tab/>
+        <w:t>Sistema Operativo</w:t>
       </w:r>
       <w:r>
         <w:rPr>
@@ -10186,7 +10766,37 @@
           <w:lang w:val="es-PE"/>
         </w:rPr>
         <w:tab/>
-        <w:t>M71</w:t>
+      </w:r>
+      <w:proofErr w:type="spellStart"/>
+      <w:proofErr w:type="gramStart"/>
+      <w:r>
+        <w:rPr>
+          <w:rFonts w:ascii="Times New Roman" w:hAnsi="Times New Roman"/>
+          <w:sz w:val="22"/>
+          <w:szCs w:val="22"/>
+          <w:lang w:val="es-PE"/>
+        </w:rPr>
+        <w:t>Nougat</w:t>
+      </w:r>
+      <w:proofErr w:type="spellEnd"/>
+      <w:r>
+        <w:rPr>
+          <w:rFonts w:ascii="Times New Roman" w:hAnsi="Times New Roman"/>
+          <w:sz w:val="22"/>
+          <w:szCs w:val="22"/>
+          <w:lang w:val="es-PE"/>
+        </w:rPr>
+        <w:t>(</w:t>
+      </w:r>
+      <w:proofErr w:type="gramEnd"/>
+      <w:r>
+        <w:rPr>
+          <w:rFonts w:ascii="Times New Roman" w:hAnsi="Times New Roman"/>
+          <w:sz w:val="22"/>
+          <w:szCs w:val="22"/>
+          <w:lang w:val="es-PE"/>
+        </w:rPr>
+        <w:t xml:space="preserve">7.0 – 7.1.2) </w:t>
       </w:r>
     </w:p>
     <w:p>
@@ -10212,7 +10822,7 @@
           <w:szCs w:val="22"/>
           <w:lang w:val="es-PE"/>
         </w:rPr>
-        <w:t>Pipelines</w:t>
+        <w:t>Serie</w:t>
       </w:r>
       <w:r>
         <w:rPr>
@@ -10259,7 +10869,26 @@
           <w:lang w:val="es-PE"/>
         </w:rPr>
         <w:tab/>
-        <w:t>4 / 2 Pixel- / Vertexshader</w:t>
+      </w:r>
+      <w:proofErr w:type="spellStart"/>
+      <w:r>
+        <w:rPr>
+          <w:rFonts w:ascii="Times New Roman" w:hAnsi="Times New Roman"/>
+          <w:sz w:val="22"/>
+          <w:szCs w:val="22"/>
+          <w:lang w:val="es-PE"/>
+        </w:rPr>
+        <w:t>MobilityRadeon</w:t>
+      </w:r>
+      <w:proofErr w:type="spellEnd"/>
+      <w:r>
+        <w:rPr>
+          <w:rFonts w:ascii="Times New Roman" w:hAnsi="Times New Roman"/>
+          <w:sz w:val="22"/>
+          <w:szCs w:val="22"/>
+          <w:lang w:val="es-PE"/>
+        </w:rPr>
+        <w:t xml:space="preserve"> HD 2000</w:t>
       </w:r>
     </w:p>
     <w:p>
@@ -10285,7 +10914,25 @@
           <w:szCs w:val="22"/>
           <w:lang w:val="es-PE"/>
         </w:rPr>
-        <w:t>Velocidad del núcleo *</w:t>
+        <w:t>RAM</w:t>
+      </w:r>
+      <w:r>
+        <w:rPr>
+          <w:rFonts w:ascii="Times New Roman" w:hAnsi="Times New Roman"/>
+          <w:sz w:val="22"/>
+          <w:szCs w:val="22"/>
+          <w:lang w:val="es-PE"/>
+        </w:rPr>
+        <w:tab/>
+      </w:r>
+      <w:r>
+        <w:rPr>
+          <w:rFonts w:ascii="Times New Roman" w:hAnsi="Times New Roman"/>
+          <w:sz w:val="22"/>
+          <w:szCs w:val="22"/>
+          <w:lang w:val="es-PE"/>
+        </w:rPr>
+        <w:tab/>
       </w:r>
       <w:r>
         <w:rPr>
@@ -10314,7 +10961,15 @@
           <w:lang w:val="es-PE"/>
         </w:rPr>
         <w:tab/>
-        <w:t>480 MHz</w:t>
+      </w:r>
+      <w:r>
+        <w:rPr>
+          <w:rFonts w:ascii="Times New Roman" w:hAnsi="Times New Roman"/>
+          <w:sz w:val="22"/>
+          <w:szCs w:val="22"/>
+          <w:lang w:val="es-PE"/>
+        </w:rPr>
+        <w:t>2GB</w:t>
       </w:r>
     </w:p>
     <w:p>
@@ -10340,7 +10995,16 @@
           <w:szCs w:val="22"/>
           <w:lang w:val="es-PE"/>
         </w:rPr>
-        <w:t>Velocidad de Shader *</w:t>
+        <w:t>Espacio interno</w:t>
+      </w:r>
+      <w:r>
+        <w:rPr>
+          <w:rFonts w:ascii="Times New Roman" w:hAnsi="Times New Roman"/>
+          <w:sz w:val="22"/>
+          <w:szCs w:val="22"/>
+          <w:lang w:val="es-PE"/>
+        </w:rPr>
+        <w:tab/>
       </w:r>
       <w:r>
         <w:rPr>
@@ -10369,7 +11033,15 @@
           <w:lang w:val="es-PE"/>
         </w:rPr>
         <w:tab/>
-        <w:t>480 MHz</w:t>
+      </w:r>
+      <w:r>
+        <w:rPr>
+          <w:rFonts w:ascii="Times New Roman" w:hAnsi="Times New Roman"/>
+          <w:sz w:val="22"/>
+          <w:szCs w:val="22"/>
+          <w:lang w:val="es-PE"/>
+        </w:rPr>
+        <w:t>16GB</w:t>
       </w:r>
     </w:p>
     <w:p>
@@ -10395,7 +11067,16 @@
           <w:szCs w:val="22"/>
           <w:lang w:val="es-PE"/>
         </w:rPr>
-        <w:t>Velocidad de Memoria *</w:t>
+        <w:t>Localización</w:t>
+      </w:r>
+      <w:r>
+        <w:rPr>
+          <w:rFonts w:ascii="Times New Roman" w:hAnsi="Times New Roman"/>
+          <w:sz w:val="22"/>
+          <w:szCs w:val="22"/>
+          <w:lang w:val="es-PE"/>
+        </w:rPr>
+        <w:tab/>
       </w:r>
       <w:r>
         <w:rPr>
@@ -10424,7 +11105,7 @@
           <w:lang w:val="es-PE"/>
         </w:rPr>
         <w:tab/>
-        <w:t>400 MHz</w:t>
+        <w:t>Acceso a GPS y Play Store</w:t>
       </w:r>
     </w:p>
     <w:p>
@@ -10450,7 +11131,7 @@
           <w:szCs w:val="22"/>
           <w:lang w:val="es-PE"/>
         </w:rPr>
-        <w:t>Ancho de Bus de Memoria</w:t>
+        <w:t>Conexión</w:t>
       </w:r>
       <w:r>
         <w:rPr>
@@ -10468,6 +11149,25 @@
           <w:szCs w:val="22"/>
           <w:lang w:val="es-PE"/>
         </w:rPr>
+        <w:tab/>
+      </w:r>
+      <w:r>
+        <w:rPr>
+          <w:rFonts w:ascii="Times New Roman" w:hAnsi="Times New Roman"/>
+          <w:sz w:val="22"/>
+          <w:szCs w:val="22"/>
+          <w:lang w:val="es-PE"/>
+        </w:rPr>
+        <w:tab/>
+      </w:r>
+      <w:r>
+        <w:rPr>
+          <w:rFonts w:ascii="Times New Roman" w:hAnsi="Times New Roman"/>
+          <w:sz w:val="22"/>
+          <w:szCs w:val="22"/>
+          <w:lang w:val="es-PE"/>
+        </w:rPr>
+        <w:tab/>
         <w:t>:</w:t>
       </w:r>
       <w:r>
@@ -10478,7 +11178,26 @@
           <w:lang w:val="es-PE"/>
         </w:rPr>
         <w:tab/>
-        <w:t>128 Bit</w:t>
+      </w:r>
+      <w:proofErr w:type="spellStart"/>
+      <w:r>
+        <w:rPr>
+          <w:rFonts w:ascii="Times New Roman" w:hAnsi="Times New Roman"/>
+          <w:sz w:val="22"/>
+          <w:szCs w:val="22"/>
+          <w:lang w:val="es-PE"/>
+        </w:rPr>
+        <w:t>Wi</w:t>
+      </w:r>
+      <w:proofErr w:type="spellEnd"/>
+      <w:r>
+        <w:rPr>
+          <w:rFonts w:ascii="Times New Roman" w:hAnsi="Times New Roman"/>
+          <w:sz w:val="22"/>
+          <w:szCs w:val="22"/>
+          <w:lang w:val="es-PE"/>
+        </w:rPr>
+        <w:t>-Fi</w:t>
       </w:r>
     </w:p>
     <w:p>
@@ -10504,16 +11223,7 @@
           <w:szCs w:val="22"/>
           <w:lang w:val="es-PE"/>
         </w:rPr>
-        <w:t>Tipo de Memoria</w:t>
-      </w:r>
-      <w:r>
-        <w:rPr>
-          <w:rFonts w:ascii="Times New Roman" w:hAnsi="Times New Roman"/>
-          <w:sz w:val="22"/>
-          <w:szCs w:val="22"/>
-          <w:lang w:val="es-PE"/>
-        </w:rPr>
-        <w:tab/>
+        <w:t>Aplicaciones requeridas</w:t>
       </w:r>
       <w:r>
         <w:rPr>
@@ -10542,470 +11252,46 @@
           <w:lang w:val="es-PE"/>
         </w:rPr>
         <w:tab/>
-        <w:t>DDR1/DDR2/GDDR3</w:t>
-      </w:r>
+      </w:r>
+      <w:proofErr w:type="spellStart"/>
+      <w:r>
+        <w:rPr>
+          <w:rFonts w:ascii="Times New Roman" w:hAnsi="Times New Roman"/>
+          <w:sz w:val="22"/>
+          <w:szCs w:val="22"/>
+          <w:lang w:val="es-PE"/>
+        </w:rPr>
+        <w:t>GoogleMaps</w:t>
+      </w:r>
+      <w:proofErr w:type="spellEnd"/>
     </w:p>
     <w:p>
       <w:pPr>
         <w:pStyle w:val="Normalindentado3"/>
-        <w:numPr>
-          <w:ilvl w:val="0"/>
-          <w:numId w:val="9"/>
-        </w:numPr>
         <w:spacing w:line="276" w:lineRule="auto"/>
-        <w:jc w:val="both"/>
-        <w:rPr>
-          <w:rFonts w:ascii="Times New Roman" w:hAnsi="Times New Roman"/>
-          <w:sz w:val="22"/>
-          <w:szCs w:val="22"/>
-          <w:lang w:val="es-PE"/>
-        </w:rPr>
-      </w:pPr>
-      <w:r>
-        <w:rPr>
-          <w:rFonts w:ascii="Times New Roman" w:hAnsi="Times New Roman"/>
-          <w:sz w:val="22"/>
-          <w:szCs w:val="22"/>
-          <w:lang w:val="es-PE"/>
-        </w:rPr>
-        <w:t>Max. Cantidad de Memoria</w:t>
-      </w:r>
-      <w:r>
-        <w:rPr>
-          <w:rFonts w:ascii="Times New Roman" w:hAnsi="Times New Roman"/>
-          <w:sz w:val="22"/>
-          <w:szCs w:val="22"/>
-          <w:lang w:val="es-PE"/>
-        </w:rPr>
-        <w:tab/>
-      </w:r>
-      <w:r>
-        <w:rPr>
-          <w:rFonts w:ascii="Times New Roman" w:hAnsi="Times New Roman"/>
-          <w:sz w:val="22"/>
-          <w:szCs w:val="22"/>
-          <w:lang w:val="es-PE"/>
-        </w:rPr>
-        <w:t>:</w:t>
-      </w:r>
-      <w:r>
-        <w:rPr>
-          <w:rFonts w:ascii="Times New Roman" w:hAnsi="Times New Roman"/>
-          <w:sz w:val="22"/>
-          <w:szCs w:val="22"/>
-          <w:lang w:val="es-PE"/>
-        </w:rPr>
-        <w:tab/>
-        <w:t>NO</w:t>
-      </w:r>
-    </w:p>
-    <w:p>
-      <w:pPr>
-        <w:pStyle w:val="Normalindentado3"/>
-        <w:numPr>
-          <w:ilvl w:val="0"/>
-          <w:numId w:val="9"/>
-        </w:numPr>
+        <w:ind w:left="0"/>
+        <w:jc w:val="both"/>
+        <w:rPr>
+          <w:rFonts w:ascii="Times New Roman" w:hAnsi="Times New Roman"/>
+          <w:sz w:val="22"/>
+          <w:szCs w:val="22"/>
+          <w:lang w:val="es-PE"/>
+        </w:rPr>
+      </w:pPr>
+    </w:p>
+    <w:p>
+      <w:pPr>
+        <w:pStyle w:val="Ttulo3"/>
         <w:spacing w:line="276" w:lineRule="auto"/>
         <w:jc w:val="both"/>
-        <w:rPr>
-          <w:rFonts w:ascii="Times New Roman" w:hAnsi="Times New Roman"/>
-          <w:sz w:val="22"/>
-          <w:szCs w:val="22"/>
-          <w:lang w:val="es-PE"/>
-        </w:rPr>
-      </w:pPr>
-      <w:r>
-        <w:rPr>
-          <w:rFonts w:ascii="Times New Roman" w:hAnsi="Times New Roman"/>
-          <w:sz w:val="22"/>
-          <w:szCs w:val="22"/>
-          <w:lang w:val="es-PE"/>
-        </w:rPr>
-        <w:t>Memoria Compartida</w:t>
-      </w:r>
-      <w:r>
-        <w:rPr>
-          <w:rFonts w:ascii="Times New Roman" w:hAnsi="Times New Roman"/>
-          <w:sz w:val="22"/>
-          <w:szCs w:val="22"/>
-          <w:lang w:val="es-PE"/>
-        </w:rPr>
-        <w:tab/>
-      </w:r>
-      <w:r>
-        <w:rPr>
-          <w:rFonts w:ascii="Times New Roman" w:hAnsi="Times New Roman"/>
-          <w:sz w:val="22"/>
-          <w:szCs w:val="22"/>
-          <w:lang w:val="es-PE"/>
-        </w:rPr>
-        <w:tab/>
-        <w:t>:</w:t>
-      </w:r>
-      <w:r>
-        <w:rPr>
-          <w:rFonts w:ascii="Times New Roman" w:hAnsi="Times New Roman"/>
-          <w:sz w:val="22"/>
-          <w:szCs w:val="22"/>
-          <w:lang w:val="es-PE"/>
-        </w:rPr>
-        <w:tab/>
-        <w:t>HyperMemorywird</w:t>
-      </w:r>
-      <w:r>
-        <w:rPr>
-          <w:rFonts w:ascii="Times New Roman" w:hAnsi="Times New Roman"/>
-          <w:sz w:val="22"/>
-          <w:szCs w:val="22"/>
-          <w:lang w:val="es-PE"/>
-        </w:rPr>
-        <w:tab/>
-      </w:r>
-      <w:r>
-        <w:rPr>
-          <w:rFonts w:ascii="Times New Roman" w:hAnsi="Times New Roman"/>
-          <w:sz w:val="22"/>
-          <w:szCs w:val="22"/>
-          <w:lang w:val="es-PE"/>
-        </w:rPr>
-        <w:tab/>
-      </w:r>
-      <w:r>
-        <w:rPr>
-          <w:rFonts w:ascii="Times New Roman" w:hAnsi="Times New Roman"/>
-          <w:sz w:val="22"/>
-          <w:szCs w:val="22"/>
-          <w:lang w:val="es-PE"/>
-        </w:rPr>
-        <w:tab/>
-      </w:r>
-      <w:r>
-        <w:rPr>
-          <w:rFonts w:ascii="Times New Roman" w:hAnsi="Times New Roman"/>
-          <w:sz w:val="22"/>
-          <w:szCs w:val="22"/>
-          <w:lang w:val="es-PE"/>
-        </w:rPr>
-        <w:tab/>
-      </w:r>
-      <w:r>
-        <w:rPr>
-          <w:rFonts w:ascii="Times New Roman" w:hAnsi="Times New Roman"/>
-          <w:sz w:val="22"/>
-          <w:szCs w:val="22"/>
-          <w:lang w:val="es-PE"/>
-        </w:rPr>
-        <w:tab/>
-      </w:r>
-      <w:r>
-        <w:rPr>
-          <w:rFonts w:ascii="Times New Roman" w:hAnsi="Times New Roman"/>
-          <w:sz w:val="22"/>
-          <w:szCs w:val="22"/>
-          <w:lang w:val="es-PE"/>
-        </w:rPr>
-        <w:tab/>
-      </w:r>
-      <w:r>
-        <w:rPr>
-          <w:rFonts w:ascii="Times New Roman" w:hAnsi="Times New Roman"/>
-          <w:sz w:val="22"/>
-          <w:szCs w:val="22"/>
-          <w:lang w:val="es-PE"/>
-        </w:rPr>
-        <w:tab/>
-      </w:r>
-      <w:r>
-        <w:rPr>
-          <w:rFonts w:ascii="Times New Roman" w:hAnsi="Times New Roman"/>
-          <w:sz w:val="22"/>
-          <w:szCs w:val="22"/>
-          <w:lang w:val="es-PE"/>
-        </w:rPr>
-        <w:tab/>
-        <w:t>unterstützt</w:t>
-      </w:r>
-    </w:p>
-    <w:p>
-      <w:pPr>
-        <w:pStyle w:val="Normalindentado3"/>
-        <w:numPr>
-          <w:ilvl w:val="0"/>
-          <w:numId w:val="9"/>
-        </w:numPr>
-        <w:spacing w:line="276" w:lineRule="auto"/>
-        <w:jc w:val="both"/>
-        <w:rPr>
-          <w:rFonts w:ascii="Times New Roman" w:hAnsi="Times New Roman"/>
-          <w:sz w:val="22"/>
-          <w:szCs w:val="22"/>
-          <w:lang w:val="es-PE"/>
-        </w:rPr>
-      </w:pPr>
-      <w:r>
-        <w:rPr>
-          <w:rFonts w:ascii="Times New Roman" w:hAnsi="Times New Roman"/>
-          <w:sz w:val="22"/>
-          <w:szCs w:val="22"/>
-          <w:lang w:val="es-PE"/>
-        </w:rPr>
-        <w:t>DirectX</w:t>
-      </w:r>
-      <w:r>
-        <w:rPr>
-          <w:rFonts w:ascii="Times New Roman" w:hAnsi="Times New Roman"/>
-          <w:sz w:val="22"/>
-          <w:szCs w:val="22"/>
-          <w:lang w:val="es-PE"/>
-        </w:rPr>
-        <w:tab/>
-      </w:r>
-      <w:r>
-        <w:rPr>
-          <w:rFonts w:ascii="Times New Roman" w:hAnsi="Times New Roman"/>
-          <w:sz w:val="22"/>
-          <w:szCs w:val="22"/>
-          <w:lang w:val="es-PE"/>
-        </w:rPr>
-        <w:tab/>
-      </w:r>
-      <w:r>
-        <w:rPr>
-          <w:rFonts w:ascii="Times New Roman" w:hAnsi="Times New Roman"/>
-          <w:sz w:val="22"/>
-          <w:szCs w:val="22"/>
-          <w:lang w:val="es-PE"/>
-        </w:rPr>
-        <w:tab/>
-      </w:r>
-      <w:r>
-        <w:rPr>
-          <w:rFonts w:ascii="Times New Roman" w:hAnsi="Times New Roman"/>
-          <w:sz w:val="22"/>
-          <w:szCs w:val="22"/>
-          <w:lang w:val="es-PE"/>
-        </w:rPr>
-        <w:tab/>
-        <w:t>:</w:t>
-      </w:r>
-      <w:r>
-        <w:rPr>
-          <w:rFonts w:ascii="Times New Roman" w:hAnsi="Times New Roman"/>
-          <w:sz w:val="22"/>
-          <w:szCs w:val="22"/>
-          <w:lang w:val="es-PE"/>
-        </w:rPr>
-        <w:tab/>
-        <w:t>DirectX 9c, Shader 3.0</w:t>
-      </w:r>
-    </w:p>
-    <w:p>
-      <w:pPr>
-        <w:pStyle w:val="Normalindentado3"/>
-        <w:numPr>
-          <w:ilvl w:val="0"/>
-          <w:numId w:val="9"/>
-        </w:numPr>
-        <w:spacing w:line="276" w:lineRule="auto"/>
-        <w:jc w:val="both"/>
-        <w:rPr>
-          <w:rFonts w:ascii="Times New Roman" w:hAnsi="Times New Roman"/>
-          <w:sz w:val="22"/>
-          <w:szCs w:val="22"/>
-          <w:lang w:val="es-PE"/>
-        </w:rPr>
-      </w:pPr>
-      <w:r>
-        <w:rPr>
-          <w:rFonts w:ascii="Times New Roman" w:hAnsi="Times New Roman"/>
-          <w:sz w:val="22"/>
-          <w:szCs w:val="22"/>
-          <w:lang w:val="es-PE"/>
-        </w:rPr>
-        <w:t>Transistors</w:t>
-      </w:r>
-      <w:r>
-        <w:rPr>
-          <w:rFonts w:ascii="Times New Roman" w:hAnsi="Times New Roman"/>
-          <w:sz w:val="22"/>
-          <w:szCs w:val="22"/>
-          <w:lang w:val="es-PE"/>
-        </w:rPr>
-        <w:tab/>
-      </w:r>
-      <w:r>
-        <w:rPr>
-          <w:rFonts w:ascii="Times New Roman" w:hAnsi="Times New Roman"/>
-          <w:sz w:val="22"/>
-          <w:szCs w:val="22"/>
-          <w:lang w:val="es-PE"/>
-        </w:rPr>
-        <w:tab/>
-      </w:r>
-      <w:r>
-        <w:rPr>
-          <w:rFonts w:ascii="Times New Roman" w:hAnsi="Times New Roman"/>
-          <w:sz w:val="22"/>
-          <w:szCs w:val="22"/>
-          <w:lang w:val="es-PE"/>
-        </w:rPr>
-        <w:tab/>
-      </w:r>
-      <w:r>
-        <w:rPr>
-          <w:rFonts w:ascii="Times New Roman" w:hAnsi="Times New Roman"/>
-          <w:sz w:val="22"/>
-          <w:szCs w:val="22"/>
-          <w:lang w:val="es-PE"/>
-        </w:rPr>
-        <w:t>:</w:t>
-      </w:r>
-      <w:r>
-        <w:rPr>
-          <w:rFonts w:ascii="Times New Roman" w:hAnsi="Times New Roman"/>
-          <w:sz w:val="22"/>
-          <w:szCs w:val="22"/>
-          <w:lang w:val="es-PE"/>
-        </w:rPr>
-        <w:tab/>
-        <w:t>115 Millón</w:t>
-      </w:r>
-    </w:p>
-    <w:p>
-      <w:pPr>
-        <w:pStyle w:val="Normalindentado3"/>
-        <w:numPr>
-          <w:ilvl w:val="0"/>
-          <w:numId w:val="9"/>
-        </w:numPr>
-        <w:spacing w:line="276" w:lineRule="auto"/>
-        <w:jc w:val="both"/>
-        <w:rPr>
-          <w:rFonts w:ascii="Times New Roman" w:hAnsi="Times New Roman"/>
-          <w:sz w:val="22"/>
-          <w:szCs w:val="22"/>
-          <w:lang w:val="es-PE"/>
-        </w:rPr>
-      </w:pPr>
-      <w:r>
-        <w:rPr>
-          <w:rFonts w:ascii="Times New Roman" w:hAnsi="Times New Roman"/>
-          <w:sz w:val="22"/>
-          <w:szCs w:val="22"/>
-          <w:lang w:val="es-PE"/>
-        </w:rPr>
-        <w:t>Tecnología</w:t>
-      </w:r>
-      <w:r>
-        <w:rPr>
-          <w:rFonts w:ascii="Times New Roman" w:hAnsi="Times New Roman"/>
-          <w:sz w:val="22"/>
-          <w:szCs w:val="22"/>
-          <w:lang w:val="es-PE"/>
-        </w:rPr>
-        <w:tab/>
-      </w:r>
-      <w:r>
-        <w:rPr>
-          <w:rFonts w:ascii="Times New Roman" w:hAnsi="Times New Roman"/>
-          <w:sz w:val="22"/>
-          <w:szCs w:val="22"/>
-          <w:lang w:val="es-PE"/>
-        </w:rPr>
-        <w:tab/>
-      </w:r>
-      <w:r>
-        <w:rPr>
-          <w:rFonts w:ascii="Times New Roman" w:hAnsi="Times New Roman"/>
-          <w:sz w:val="22"/>
-          <w:szCs w:val="22"/>
-          <w:lang w:val="es-PE"/>
-        </w:rPr>
-        <w:tab/>
-      </w:r>
-      <w:r>
-        <w:rPr>
-          <w:rFonts w:ascii="Times New Roman" w:hAnsi="Times New Roman"/>
-          <w:sz w:val="22"/>
-          <w:szCs w:val="22"/>
-          <w:lang w:val="es-PE"/>
-        </w:rPr>
-        <w:t>:</w:t>
-      </w:r>
-      <w:r>
-        <w:rPr>
-          <w:rFonts w:ascii="Times New Roman" w:hAnsi="Times New Roman"/>
-          <w:sz w:val="22"/>
-          <w:szCs w:val="22"/>
-          <w:lang w:val="es-PE"/>
-        </w:rPr>
-        <w:tab/>
-        <w:t>90 nm</w:t>
-      </w:r>
-    </w:p>
-    <w:p>
-      <w:pPr>
-        <w:pStyle w:val="Normalindentado3"/>
-        <w:numPr>
-          <w:ilvl w:val="0"/>
-          <w:numId w:val="9"/>
-        </w:numPr>
-        <w:spacing w:line="276" w:lineRule="auto"/>
-        <w:jc w:val="both"/>
-        <w:rPr>
-          <w:rFonts w:ascii="Times New Roman" w:hAnsi="Times New Roman"/>
-          <w:sz w:val="22"/>
-          <w:szCs w:val="22"/>
-          <w:lang w:val="es-PE"/>
-        </w:rPr>
-      </w:pPr>
-      <w:r>
-        <w:rPr>
-          <w:rFonts w:ascii="Times New Roman" w:hAnsi="Times New Roman"/>
-          <w:sz w:val="22"/>
-          <w:szCs w:val="22"/>
-          <w:lang w:val="es-PE"/>
-        </w:rPr>
-        <w:t>Características</w:t>
-      </w:r>
-      <w:r>
-        <w:rPr>
-          <w:rFonts w:ascii="Times New Roman" w:hAnsi="Times New Roman"/>
-          <w:sz w:val="22"/>
-          <w:szCs w:val="22"/>
-          <w:lang w:val="es-PE"/>
-        </w:rPr>
-        <w:tab/>
-      </w:r>
-      <w:r>
-        <w:rPr>
-          <w:rFonts w:ascii="Times New Roman" w:hAnsi="Times New Roman"/>
-          <w:sz w:val="22"/>
-          <w:szCs w:val="22"/>
-          <w:lang w:val="es-PE"/>
-        </w:rPr>
-        <w:tab/>
-      </w:r>
-      <w:r>
-        <w:rPr>
-          <w:rFonts w:ascii="Times New Roman" w:hAnsi="Times New Roman"/>
-          <w:sz w:val="22"/>
-          <w:szCs w:val="22"/>
-          <w:lang w:val="es-PE"/>
-        </w:rPr>
-        <w:tab/>
-        <w:t>:</w:t>
-      </w:r>
-      <w:r>
-        <w:rPr>
-          <w:rFonts w:ascii="Times New Roman" w:hAnsi="Times New Roman"/>
-          <w:sz w:val="22"/>
-          <w:szCs w:val="22"/>
-          <w:lang w:val="es-PE"/>
-        </w:rPr>
-        <w:tab/>
-      </w:r>
+      </w:pPr>
+      <w:bookmarkStart w:id="57" w:name="_Toc377631597"/>
+      <w:bookmarkStart w:id="58" w:name="_Toc377814627"/>
+      <w:r>
+        <w:t>Interfaces de software</w:t>
+      </w:r>
+      <w:bookmarkEnd w:id="57"/>
+      <w:bookmarkEnd w:id="58"/>
     </w:p>
     <w:p>
       <w:pPr>
@@ -11020,64 +11306,6 @@
           <w:lang w:val="es-PE"/>
         </w:rPr>
       </w:pPr>
-      <w:r>
-        <w:rPr>
-          <w:rFonts w:ascii="Times New Roman" w:hAnsi="Times New Roman"/>
-          <w:sz w:val="22"/>
-          <w:szCs w:val="22"/>
-          <w:lang w:val="es-PE"/>
-        </w:rPr>
-        <w:t>Proceso de manufacturación de 90nm, PCI Express X16 Interface, PowerPlay 6.0, Arquitectura Avivo Video (aceleración MPEG-2, MPEG-4, DivX, WMV9, VC-1), punto flotante HDR de 64-bits, Motor Shader Ultra-Threaded, OpenGL 2.0</w:t>
-      </w:r>
-    </w:p>
-    <w:p>
-      <w:pPr>
-        <w:pStyle w:val="Normalindentado3"/>
-        <w:numPr>
-          <w:ilvl w:val="0"/>
-          <w:numId w:val="9"/>
-        </w:numPr>
-        <w:spacing w:line="276" w:lineRule="auto"/>
-        <w:jc w:val="both"/>
-        <w:rPr>
-          <w:rFonts w:ascii="Times New Roman" w:hAnsi="Times New Roman"/>
-          <w:sz w:val="22"/>
-          <w:szCs w:val="22"/>
-          <w:lang w:val="es-PE"/>
-        </w:rPr>
-      </w:pPr>
-      <w:r>
-        <w:rPr>
-          <w:rFonts w:ascii="Times New Roman" w:hAnsi="Times New Roman"/>
-          <w:sz w:val="22"/>
-          <w:szCs w:val="22"/>
-          <w:lang w:val="es-PE"/>
-        </w:rPr>
-        <w:t>Tamaño de la PC Mediano</w:t>
-      </w:r>
-      <w:r>
-        <w:rPr>
-          <w:rFonts w:ascii="Times New Roman" w:hAnsi="Times New Roman"/>
-          <w:sz w:val="22"/>
-          <w:szCs w:val="22"/>
-          <w:lang w:val="es-PE"/>
-        </w:rPr>
-        <w:tab/>
-      </w:r>
-    </w:p>
-    <w:p>
-      <w:pPr>
-        <w:pStyle w:val="Ttulo3"/>
-        <w:spacing w:line="276" w:lineRule="auto"/>
-        <w:jc w:val="both"/>
-      </w:pPr>
-      <w:bookmarkStart w:id="61" w:name="_Toc377631597"/>
-      <w:bookmarkStart w:id="62" w:name="_Toc377814627"/>
-      <w:r>
-        <w:t>Interfaces de software</w:t>
-      </w:r>
-      <w:bookmarkEnd w:id="61"/>
-      <w:bookmarkEnd w:id="62"/>
     </w:p>
     <w:p>
       <w:pPr>
@@ -11092,28 +11320,34 @@
           <w:lang w:val="es-PE"/>
         </w:rPr>
       </w:pPr>
-    </w:p>
-    <w:p>
-      <w:pPr>
-        <w:pStyle w:val="Normalindentado3"/>
-        <w:spacing w:line="276" w:lineRule="auto"/>
-        <w:ind w:left="1920"/>
-        <w:jc w:val="both"/>
-        <w:rPr>
-          <w:rFonts w:ascii="Times New Roman" w:hAnsi="Times New Roman"/>
-          <w:sz w:val="22"/>
-          <w:szCs w:val="22"/>
-          <w:lang w:val="es-PE"/>
-        </w:rPr>
-      </w:pPr>
-      <w:r>
-        <w:rPr>
-          <w:rFonts w:ascii="Times New Roman" w:hAnsi="Times New Roman"/>
-          <w:sz w:val="22"/>
-          <w:szCs w:val="22"/>
-          <w:lang w:val="es-PE"/>
-        </w:rPr>
-        <w:t xml:space="preserve">El sistema para contratar servicio de desinfección necesita de Google maps que es un software que nos permite saber la ubicación de </w:t>
+      <w:r>
+        <w:rPr>
+          <w:rFonts w:ascii="Times New Roman" w:hAnsi="Times New Roman"/>
+          <w:sz w:val="22"/>
+          <w:szCs w:val="22"/>
+          <w:lang w:val="es-PE"/>
+        </w:rPr>
+        <w:t xml:space="preserve">El sistema para contratar servicio de desinfección necesita de Google </w:t>
+      </w:r>
+      <w:proofErr w:type="spellStart"/>
+      <w:r>
+        <w:rPr>
+          <w:rFonts w:ascii="Times New Roman" w:hAnsi="Times New Roman"/>
+          <w:sz w:val="22"/>
+          <w:szCs w:val="22"/>
+          <w:lang w:val="es-PE"/>
+        </w:rPr>
+        <w:t>maps</w:t>
+      </w:r>
+      <w:proofErr w:type="spellEnd"/>
+      <w:r>
+        <w:rPr>
+          <w:rFonts w:ascii="Times New Roman" w:hAnsi="Times New Roman"/>
+          <w:sz w:val="22"/>
+          <w:szCs w:val="22"/>
+          <w:lang w:val="es-PE"/>
+        </w:rPr>
+        <w:t xml:space="preserve"> que es un software que nos permite saber la ubicación de </w:t>
       </w:r>
       <w:r>
         <w:rPr>
@@ -11131,7 +11365,27 @@
           <w:szCs w:val="22"/>
           <w:lang w:val="es-PE"/>
         </w:rPr>
-        <w:t xml:space="preserve"> que necesitemos, lo utilizaremos para añadir la ubicación de los desinfectores dentro de la aplicación.</w:t>
+        <w:t xml:space="preserve"> que necesitemos, lo utilizaremos para añadir la ubicación de los </w:t>
+      </w:r>
+      <w:proofErr w:type="spellStart"/>
+      <w:r>
+        <w:rPr>
+          <w:rFonts w:ascii="Times New Roman" w:hAnsi="Times New Roman"/>
+          <w:sz w:val="22"/>
+          <w:szCs w:val="22"/>
+          <w:lang w:val="es-PE"/>
+        </w:rPr>
+        <w:t>desinfectores</w:t>
+      </w:r>
+      <w:proofErr w:type="spellEnd"/>
+      <w:r>
+        <w:rPr>
+          <w:rFonts w:ascii="Times New Roman" w:hAnsi="Times New Roman"/>
+          <w:sz w:val="22"/>
+          <w:szCs w:val="22"/>
+          <w:lang w:val="es-PE"/>
+        </w:rPr>
+        <w:t xml:space="preserve"> dentro de la aplicación.</w:t>
       </w:r>
     </w:p>
     <w:p>
@@ -11140,13 +11394,13 @@
         <w:spacing w:line="276" w:lineRule="auto"/>
         <w:jc w:val="both"/>
       </w:pPr>
-      <w:bookmarkStart w:id="63" w:name="_Toc377631598"/>
-      <w:bookmarkStart w:id="64" w:name="_Toc377814628"/>
+      <w:bookmarkStart w:id="59" w:name="_Toc377631598"/>
+      <w:bookmarkStart w:id="60" w:name="_Toc377814628"/>
       <w:r>
         <w:t>Interfaces de comunicación</w:t>
       </w:r>
-      <w:bookmarkEnd w:id="63"/>
-      <w:bookmarkEnd w:id="64"/>
+      <w:bookmarkEnd w:id="59"/>
+      <w:bookmarkEnd w:id="60"/>
     </w:p>
     <w:p>
       <w:pPr>
@@ -11170,7 +11424,53 @@
           <w:szCs w:val="22"/>
           <w:lang w:val="es-PE"/>
         </w:rPr>
-        <w:t>El sistema para contratar servicio de desinfección contara con una pequeña interfaz donde podrá comunicarse con servicio al cliente. El diseño de dicha interfaz permitirá enviar correos e incluirá un numero de whatsapp para agilizar la comunicación.</w:t>
+        <w:t xml:space="preserve">El sistema para contratar servicio de desinfección </w:t>
+      </w:r>
+      <w:r>
+        <w:rPr>
+          <w:rFonts w:ascii="Times New Roman" w:hAnsi="Times New Roman"/>
+          <w:i w:val="0"/>
+          <w:color w:val="auto"/>
+          <w:sz w:val="22"/>
+          <w:szCs w:val="22"/>
+          <w:lang w:val="es-PE"/>
+        </w:rPr>
+        <w:t>contará</w:t>
+      </w:r>
+      <w:r>
+        <w:rPr>
+          <w:rFonts w:ascii="Times New Roman" w:hAnsi="Times New Roman"/>
+          <w:i w:val="0"/>
+          <w:color w:val="auto"/>
+          <w:sz w:val="22"/>
+          <w:szCs w:val="22"/>
+          <w:lang w:val="es-PE"/>
+        </w:rPr>
+        <w:t xml:space="preserve"> con una pequeña interfaz donde podrá comunicarse con servicio al cliente. El diseño de dicha interfaz permitirá enviar correos e incluirá un numero de </w:t>
+      </w:r>
+      <w:proofErr w:type="spellStart"/>
+      <w:r>
+        <w:rPr>
+          <w:rFonts w:ascii="Times New Roman" w:hAnsi="Times New Roman"/>
+          <w:i w:val="0"/>
+          <w:color w:val="auto"/>
+          <w:sz w:val="22"/>
+          <w:szCs w:val="22"/>
+          <w:lang w:val="es-PE"/>
+        </w:rPr>
+        <w:t>whatsapp</w:t>
+      </w:r>
+      <w:proofErr w:type="spellEnd"/>
+      <w:r>
+        <w:rPr>
+          <w:rFonts w:ascii="Times New Roman" w:hAnsi="Times New Roman"/>
+          <w:i w:val="0"/>
+          <w:color w:val="auto"/>
+          <w:sz w:val="22"/>
+          <w:szCs w:val="22"/>
+          <w:lang w:val="es-PE"/>
+        </w:rPr>
+        <w:t xml:space="preserve"> para agilizar la comunicación.</w:t>
       </w:r>
     </w:p>
     <w:p>
@@ -11193,16 +11493,16 @@
         <w:spacing w:line="276" w:lineRule="auto"/>
         <w:jc w:val="both"/>
       </w:pPr>
-      <w:bookmarkStart w:id="65" w:name="_Toc33238252"/>
-      <w:bookmarkStart w:id="66" w:name="_Toc377631599"/>
-      <w:bookmarkStart w:id="67" w:name="_Toc377814629"/>
+      <w:bookmarkStart w:id="61" w:name="_Toc33238252"/>
+      <w:bookmarkStart w:id="62" w:name="_Toc377631599"/>
+      <w:bookmarkStart w:id="63" w:name="_Toc377814629"/>
       <w:r>
         <w:lastRenderedPageBreak/>
         <w:t>Requisitos funcionales</w:t>
       </w:r>
-      <w:bookmarkEnd w:id="65"/>
-      <w:bookmarkEnd w:id="66"/>
-      <w:bookmarkEnd w:id="67"/>
+      <w:bookmarkEnd w:id="61"/>
+      <w:bookmarkEnd w:id="62"/>
+      <w:bookmarkEnd w:id="63"/>
     </w:p>
     <w:p>
       <w:pPr>
@@ -11210,17 +11510,17 @@
         <w:spacing w:line="276" w:lineRule="auto"/>
         <w:jc w:val="both"/>
       </w:pPr>
-      <w:bookmarkStart w:id="68" w:name="_Toc377631600"/>
-      <w:bookmarkStart w:id="69" w:name="_Toc377814630"/>
+      <w:bookmarkStart w:id="64" w:name="_Toc377631600"/>
+      <w:bookmarkStart w:id="65" w:name="_Toc377814630"/>
       <w:r>
         <w:t>PROCESO DE NEGOCIO: ATENCIÓ</w:t>
       </w:r>
       <w:r>
         <w:t>N AL CLIENTE</w:t>
       </w:r>
-      <w:bookmarkStart w:id="70" w:name="_Toc33238253"/>
-      <w:bookmarkEnd w:id="68"/>
-      <w:bookmarkEnd w:id="69"/>
+      <w:bookmarkStart w:id="66" w:name="_Toc33238253"/>
+      <w:bookmarkEnd w:id="64"/>
+      <w:bookmarkEnd w:id="65"/>
     </w:p>
     <w:p>
       <w:pPr>
@@ -11385,22 +11685,22 @@
           <w:vanish/>
         </w:rPr>
       </w:pPr>
-      <w:bookmarkStart w:id="71" w:name="_Toc377632205"/>
-      <w:bookmarkStart w:id="72" w:name="_Toc377636748"/>
-      <w:bookmarkStart w:id="73" w:name="_Toc377636908"/>
-      <w:bookmarkStart w:id="74" w:name="_Toc377637057"/>
-      <w:bookmarkStart w:id="75" w:name="_Toc377678612"/>
-      <w:bookmarkStart w:id="76" w:name="_Toc377811941"/>
-      <w:bookmarkStart w:id="77" w:name="_Toc377814166"/>
-      <w:bookmarkStart w:id="78" w:name="_Toc377814631"/>
+      <w:bookmarkStart w:id="67" w:name="_Toc377632205"/>
+      <w:bookmarkStart w:id="68" w:name="_Toc377636748"/>
+      <w:bookmarkStart w:id="69" w:name="_Toc377636908"/>
+      <w:bookmarkStart w:id="70" w:name="_Toc377637057"/>
+      <w:bookmarkStart w:id="71" w:name="_Toc377678612"/>
+      <w:bookmarkStart w:id="72" w:name="_Toc377811941"/>
+      <w:bookmarkStart w:id="73" w:name="_Toc377814166"/>
+      <w:bookmarkStart w:id="74" w:name="_Toc377814631"/>
+      <w:bookmarkEnd w:id="67"/>
+      <w:bookmarkEnd w:id="68"/>
+      <w:bookmarkEnd w:id="69"/>
+      <w:bookmarkEnd w:id="70"/>
       <w:bookmarkEnd w:id="71"/>
       <w:bookmarkEnd w:id="72"/>
       <w:bookmarkEnd w:id="73"/>
       <w:bookmarkEnd w:id="74"/>
-      <w:bookmarkEnd w:id="75"/>
-      <w:bookmarkEnd w:id="76"/>
-      <w:bookmarkEnd w:id="77"/>
-      <w:bookmarkEnd w:id="78"/>
     </w:p>
     <w:p>
       <w:pPr>
@@ -11421,22 +11721,22 @@
           <w:vanish/>
         </w:rPr>
       </w:pPr>
-      <w:bookmarkStart w:id="79" w:name="_Toc377632206"/>
-      <w:bookmarkStart w:id="80" w:name="_Toc377636749"/>
-      <w:bookmarkStart w:id="81" w:name="_Toc377636909"/>
-      <w:bookmarkStart w:id="82" w:name="_Toc377637058"/>
-      <w:bookmarkStart w:id="83" w:name="_Toc377678613"/>
-      <w:bookmarkStart w:id="84" w:name="_Toc377811942"/>
-      <w:bookmarkStart w:id="85" w:name="_Toc377814167"/>
-      <w:bookmarkStart w:id="86" w:name="_Toc377814632"/>
+      <w:bookmarkStart w:id="75" w:name="_Toc377632206"/>
+      <w:bookmarkStart w:id="76" w:name="_Toc377636749"/>
+      <w:bookmarkStart w:id="77" w:name="_Toc377636909"/>
+      <w:bookmarkStart w:id="78" w:name="_Toc377637058"/>
+      <w:bookmarkStart w:id="79" w:name="_Toc377678613"/>
+      <w:bookmarkStart w:id="80" w:name="_Toc377811942"/>
+      <w:bookmarkStart w:id="81" w:name="_Toc377814167"/>
+      <w:bookmarkStart w:id="82" w:name="_Toc377814632"/>
+      <w:bookmarkEnd w:id="75"/>
+      <w:bookmarkEnd w:id="76"/>
+      <w:bookmarkEnd w:id="77"/>
+      <w:bookmarkEnd w:id="78"/>
       <w:bookmarkEnd w:id="79"/>
       <w:bookmarkEnd w:id="80"/>
       <w:bookmarkEnd w:id="81"/>
       <w:bookmarkEnd w:id="82"/>
-      <w:bookmarkEnd w:id="83"/>
-      <w:bookmarkEnd w:id="84"/>
-      <w:bookmarkEnd w:id="85"/>
-      <w:bookmarkEnd w:id="86"/>
     </w:p>
     <w:p>
       <w:pPr>
@@ -11457,22 +11757,22 @@
           <w:vanish/>
         </w:rPr>
       </w:pPr>
-      <w:bookmarkStart w:id="87" w:name="_Toc377632207"/>
-      <w:bookmarkStart w:id="88" w:name="_Toc377636750"/>
-      <w:bookmarkStart w:id="89" w:name="_Toc377636910"/>
-      <w:bookmarkStart w:id="90" w:name="_Toc377637059"/>
-      <w:bookmarkStart w:id="91" w:name="_Toc377678614"/>
-      <w:bookmarkStart w:id="92" w:name="_Toc377811943"/>
-      <w:bookmarkStart w:id="93" w:name="_Toc377814168"/>
-      <w:bookmarkStart w:id="94" w:name="_Toc377814633"/>
+      <w:bookmarkStart w:id="83" w:name="_Toc377632207"/>
+      <w:bookmarkStart w:id="84" w:name="_Toc377636750"/>
+      <w:bookmarkStart w:id="85" w:name="_Toc377636910"/>
+      <w:bookmarkStart w:id="86" w:name="_Toc377637059"/>
+      <w:bookmarkStart w:id="87" w:name="_Toc377678614"/>
+      <w:bookmarkStart w:id="88" w:name="_Toc377811943"/>
+      <w:bookmarkStart w:id="89" w:name="_Toc377814168"/>
+      <w:bookmarkStart w:id="90" w:name="_Toc377814633"/>
+      <w:bookmarkEnd w:id="83"/>
+      <w:bookmarkEnd w:id="84"/>
+      <w:bookmarkEnd w:id="85"/>
+      <w:bookmarkEnd w:id="86"/>
       <w:bookmarkEnd w:id="87"/>
       <w:bookmarkEnd w:id="88"/>
       <w:bookmarkEnd w:id="89"/>
       <w:bookmarkEnd w:id="90"/>
-      <w:bookmarkEnd w:id="91"/>
-      <w:bookmarkEnd w:id="92"/>
-      <w:bookmarkEnd w:id="93"/>
-      <w:bookmarkEnd w:id="94"/>
     </w:p>
     <w:p>
       <w:pPr>
@@ -11493,22 +11793,22 @@
           <w:vanish/>
         </w:rPr>
       </w:pPr>
-      <w:bookmarkStart w:id="95" w:name="_Toc377632208"/>
-      <w:bookmarkStart w:id="96" w:name="_Toc377636751"/>
-      <w:bookmarkStart w:id="97" w:name="_Toc377636911"/>
-      <w:bookmarkStart w:id="98" w:name="_Toc377637060"/>
-      <w:bookmarkStart w:id="99" w:name="_Toc377678615"/>
-      <w:bookmarkStart w:id="100" w:name="_Toc377811944"/>
-      <w:bookmarkStart w:id="101" w:name="_Toc377814169"/>
-      <w:bookmarkStart w:id="102" w:name="_Toc377814634"/>
+      <w:bookmarkStart w:id="91" w:name="_Toc377632208"/>
+      <w:bookmarkStart w:id="92" w:name="_Toc377636751"/>
+      <w:bookmarkStart w:id="93" w:name="_Toc377636911"/>
+      <w:bookmarkStart w:id="94" w:name="_Toc377637060"/>
+      <w:bookmarkStart w:id="95" w:name="_Toc377678615"/>
+      <w:bookmarkStart w:id="96" w:name="_Toc377811944"/>
+      <w:bookmarkStart w:id="97" w:name="_Toc377814169"/>
+      <w:bookmarkStart w:id="98" w:name="_Toc377814634"/>
+      <w:bookmarkEnd w:id="91"/>
+      <w:bookmarkEnd w:id="92"/>
+      <w:bookmarkEnd w:id="93"/>
+      <w:bookmarkEnd w:id="94"/>
       <w:bookmarkEnd w:id="95"/>
       <w:bookmarkEnd w:id="96"/>
       <w:bookmarkEnd w:id="97"/>
       <w:bookmarkEnd w:id="98"/>
-      <w:bookmarkEnd w:id="99"/>
-      <w:bookmarkEnd w:id="100"/>
-      <w:bookmarkEnd w:id="101"/>
-      <w:bookmarkEnd w:id="102"/>
     </w:p>
     <w:p>
       <w:pPr>
@@ -11529,22 +11829,22 @@
           <w:vanish/>
         </w:rPr>
       </w:pPr>
-      <w:bookmarkStart w:id="103" w:name="_Toc377632209"/>
-      <w:bookmarkStart w:id="104" w:name="_Toc377636752"/>
-      <w:bookmarkStart w:id="105" w:name="_Toc377636912"/>
-      <w:bookmarkStart w:id="106" w:name="_Toc377637061"/>
-      <w:bookmarkStart w:id="107" w:name="_Toc377678616"/>
-      <w:bookmarkStart w:id="108" w:name="_Toc377811945"/>
-      <w:bookmarkStart w:id="109" w:name="_Toc377814170"/>
-      <w:bookmarkStart w:id="110" w:name="_Toc377814635"/>
+      <w:bookmarkStart w:id="99" w:name="_Toc377632209"/>
+      <w:bookmarkStart w:id="100" w:name="_Toc377636752"/>
+      <w:bookmarkStart w:id="101" w:name="_Toc377636912"/>
+      <w:bookmarkStart w:id="102" w:name="_Toc377637061"/>
+      <w:bookmarkStart w:id="103" w:name="_Toc377678616"/>
+      <w:bookmarkStart w:id="104" w:name="_Toc377811945"/>
+      <w:bookmarkStart w:id="105" w:name="_Toc377814170"/>
+      <w:bookmarkStart w:id="106" w:name="_Toc377814635"/>
+      <w:bookmarkEnd w:id="99"/>
+      <w:bookmarkEnd w:id="100"/>
+      <w:bookmarkEnd w:id="101"/>
+      <w:bookmarkEnd w:id="102"/>
       <w:bookmarkEnd w:id="103"/>
       <w:bookmarkEnd w:id="104"/>
       <w:bookmarkEnd w:id="105"/>
       <w:bookmarkEnd w:id="106"/>
-      <w:bookmarkEnd w:id="107"/>
-      <w:bookmarkEnd w:id="108"/>
-      <w:bookmarkEnd w:id="109"/>
-      <w:bookmarkEnd w:id="110"/>
     </w:p>
     <w:p>
       <w:pPr>
@@ -11565,22 +11865,22 @@
           <w:vanish/>
         </w:rPr>
       </w:pPr>
-      <w:bookmarkStart w:id="111" w:name="_Toc377632210"/>
-      <w:bookmarkStart w:id="112" w:name="_Toc377636753"/>
-      <w:bookmarkStart w:id="113" w:name="_Toc377636913"/>
-      <w:bookmarkStart w:id="114" w:name="_Toc377637062"/>
-      <w:bookmarkStart w:id="115" w:name="_Toc377678617"/>
-      <w:bookmarkStart w:id="116" w:name="_Toc377811946"/>
-      <w:bookmarkStart w:id="117" w:name="_Toc377814171"/>
-      <w:bookmarkStart w:id="118" w:name="_Toc377814636"/>
+      <w:bookmarkStart w:id="107" w:name="_Toc377632210"/>
+      <w:bookmarkStart w:id="108" w:name="_Toc377636753"/>
+      <w:bookmarkStart w:id="109" w:name="_Toc377636913"/>
+      <w:bookmarkStart w:id="110" w:name="_Toc377637062"/>
+      <w:bookmarkStart w:id="111" w:name="_Toc377678617"/>
+      <w:bookmarkStart w:id="112" w:name="_Toc377811946"/>
+      <w:bookmarkStart w:id="113" w:name="_Toc377814171"/>
+      <w:bookmarkStart w:id="114" w:name="_Toc377814636"/>
+      <w:bookmarkEnd w:id="107"/>
+      <w:bookmarkEnd w:id="108"/>
+      <w:bookmarkEnd w:id="109"/>
+      <w:bookmarkEnd w:id="110"/>
       <w:bookmarkEnd w:id="111"/>
       <w:bookmarkEnd w:id="112"/>
       <w:bookmarkEnd w:id="113"/>
       <w:bookmarkEnd w:id="114"/>
-      <w:bookmarkEnd w:id="115"/>
-      <w:bookmarkEnd w:id="116"/>
-      <w:bookmarkEnd w:id="117"/>
-      <w:bookmarkEnd w:id="118"/>
     </w:p>
     <w:p>
       <w:pPr>
@@ -11598,8 +11898,8 @@
         </w:rPr>
       </w:pPr>
       <w:hyperlink r:id="rId9" w:history="1">
-        <w:bookmarkStart w:id="119" w:name="_Toc377631601"/>
-        <w:bookmarkStart w:id="120" w:name="_Toc377814637"/>
+        <w:bookmarkStart w:id="115" w:name="_Toc377631601"/>
+        <w:bookmarkStart w:id="116" w:name="_Toc377814637"/>
         <w:r>
           <w:rPr>
             <w:rStyle w:val="Hipervnculo"/>
@@ -11608,7 +11908,7 @@
           </w:rPr>
           <w:t>Requisito funcional 1</w:t>
         </w:r>
-        <w:bookmarkEnd w:id="70"/>
+        <w:bookmarkEnd w:id="66"/>
         <w:r>
           <w:rPr>
             <w:rStyle w:val="Hipervnculo"/>
@@ -11617,8 +11917,8 @@
           </w:rPr>
           <w:t xml:space="preserve">: </w:t>
         </w:r>
-        <w:bookmarkEnd w:id="119"/>
-        <w:bookmarkEnd w:id="120"/>
+        <w:bookmarkEnd w:id="115"/>
+        <w:bookmarkEnd w:id="116"/>
         <w:r>
           <w:rPr>
             <w:rStyle w:val="Hipervnculo"/>
@@ -11667,8 +11967,13 @@
         <w:jc w:val="both"/>
       </w:pPr>
       <w:r>
-        <w:t>Requisito funcional 3: Creación de cuenta de desinfector</w:t>
-      </w:r>
+        <w:t xml:space="preserve">Requisito funcional 3: Creación de cuenta de </w:t>
+      </w:r>
+      <w:proofErr w:type="spellStart"/>
+      <w:r>
+        <w:t>desinfector</w:t>
+      </w:r>
+      <w:proofErr w:type="spellEnd"/>
       <w:r>
         <w:rPr>
           <w:rFonts w:eastAsiaTheme="minorHAnsi"/>
@@ -11689,8 +11994,13 @@
         <w:jc w:val="both"/>
       </w:pPr>
       <w:r>
-        <w:t>Requisito funcional 4: Creación del espacio para la cuenta de desinfector</w:t>
-      </w:r>
+        <w:t xml:space="preserve">Requisito funcional 4: Creación del espacio para la cuenta de </w:t>
+      </w:r>
+      <w:proofErr w:type="spellStart"/>
+      <w:r>
+        <w:t>desinfector</w:t>
+      </w:r>
+      <w:proofErr w:type="spellEnd"/>
       <w:r>
         <w:t>.</w:t>
       </w:r>
@@ -11736,15 +12046,15 @@
           <w:lang w:bidi="en-US"/>
         </w:rPr>
       </w:pPr>
-      <w:bookmarkStart w:id="121" w:name="_Toc377631613"/>
-      <w:bookmarkStart w:id="122" w:name="_Toc377814649"/>
+      <w:bookmarkStart w:id="117" w:name="_Toc377631613"/>
+      <w:bookmarkStart w:id="118" w:name="_Toc377814649"/>
       <w:r>
         <w:rPr>
           <w:noProof/>
           <w:lang w:eastAsia="es-PE"/>
         </w:rPr>
         <w:drawing>
-          <wp:anchor distT="0" distB="0" distL="114300" distR="114300" simplePos="0" relativeHeight="251659264" behindDoc="0" locked="0" layoutInCell="1" allowOverlap="1" wp14:anchorId="3B7FB6C1" wp14:editId="2D92D7E4">
+          <wp:anchor distT="0" distB="0" distL="114300" distR="114300" simplePos="0" relativeHeight="251658240" behindDoc="0" locked="0" layoutInCell="1" allowOverlap="1" wp14:anchorId="3B7FB6C1" wp14:editId="2D92D7E4">
             <wp:simplePos x="0" y="0"/>
             <wp:positionH relativeFrom="column">
               <wp:posOffset>-675743</wp:posOffset>
@@ -11809,8 +12119,8 @@
         </w:rPr>
         <w:t>MODELO REFINADO DE CASO DE USO DE SISTEMA</w:t>
       </w:r>
-      <w:bookmarkEnd w:id="121"/>
-      <w:bookmarkEnd w:id="122"/>
+      <w:bookmarkEnd w:id="117"/>
+      <w:bookmarkEnd w:id="118"/>
     </w:p>
     <w:p>
       <w:pPr>
@@ -11825,7 +12135,7 @@
           <w:lang w:bidi="en-US"/>
         </w:rPr>
       </w:pPr>
-      <w:bookmarkStart w:id="123" w:name="_Toc377631614"/>
+      <w:bookmarkStart w:id="119" w:name="_Toc377631614"/>
     </w:p>
     <w:p>
       <w:pPr>
@@ -11875,7 +12185,7 @@
           <w:lang w:bidi="en-US"/>
         </w:rPr>
       </w:pPr>
-      <w:bookmarkStart w:id="124" w:name="_Toc377814650"/>
+      <w:bookmarkStart w:id="120" w:name="_Toc377814650"/>
       <w:r>
         <w:rPr>
           <w:lang w:bidi="en-US"/>
@@ -11883,8 +12193,8 @@
         <w:lastRenderedPageBreak/>
         <w:t>MODELO DE DOMINIO</w:t>
       </w:r>
-      <w:bookmarkEnd w:id="123"/>
-      <w:bookmarkEnd w:id="124"/>
+      <w:bookmarkEnd w:id="119"/>
+      <w:bookmarkEnd w:id="120"/>
     </w:p>
     <w:p>
       <w:pPr>
@@ -12749,29 +13059,29 @@
         <w:spacing w:line="276" w:lineRule="auto"/>
         <w:jc w:val="both"/>
       </w:pPr>
-      <w:bookmarkStart w:id="125" w:name="_Toc377631615"/>
-      <w:bookmarkStart w:id="126" w:name="_Toc377814651"/>
+      <w:bookmarkStart w:id="121" w:name="_Toc377631615"/>
+      <w:bookmarkStart w:id="122" w:name="_Toc377814651"/>
       <w:r>
         <w:t xml:space="preserve">PROCESO DE NEGOCIO: </w:t>
       </w:r>
-      <w:bookmarkStart w:id="127" w:name="_Toc377632226"/>
-      <w:bookmarkStart w:id="128" w:name="_Toc377636769"/>
-      <w:bookmarkStart w:id="129" w:name="_Toc377636929"/>
-      <w:bookmarkStart w:id="130" w:name="_Toc377637078"/>
-      <w:bookmarkStart w:id="131" w:name="_Toc377678633"/>
-      <w:bookmarkStart w:id="132" w:name="_Toc377811962"/>
-      <w:bookmarkStart w:id="133" w:name="_Toc377814187"/>
-      <w:bookmarkStart w:id="134" w:name="_Toc377814652"/>
+      <w:bookmarkStart w:id="123" w:name="_Toc377632226"/>
+      <w:bookmarkStart w:id="124" w:name="_Toc377636769"/>
+      <w:bookmarkStart w:id="125" w:name="_Toc377636929"/>
+      <w:bookmarkStart w:id="126" w:name="_Toc377637078"/>
+      <w:bookmarkStart w:id="127" w:name="_Toc377678633"/>
+      <w:bookmarkStart w:id="128" w:name="_Toc377811962"/>
+      <w:bookmarkStart w:id="129" w:name="_Toc377814187"/>
+      <w:bookmarkStart w:id="130" w:name="_Toc377814652"/>
+      <w:bookmarkEnd w:id="121"/>
+      <w:bookmarkEnd w:id="122"/>
+      <w:bookmarkEnd w:id="123"/>
+      <w:bookmarkEnd w:id="124"/>
       <w:bookmarkEnd w:id="125"/>
       <w:bookmarkEnd w:id="126"/>
       <w:bookmarkEnd w:id="127"/>
       <w:bookmarkEnd w:id="128"/>
       <w:bookmarkEnd w:id="129"/>
       <w:bookmarkEnd w:id="130"/>
-      <w:bookmarkEnd w:id="131"/>
-      <w:bookmarkEnd w:id="132"/>
-      <w:bookmarkEnd w:id="133"/>
-      <w:bookmarkEnd w:id="134"/>
       <w:r>
         <w:t>MEDIO DE CONTACTO</w:t>
       </w:r>
@@ -12792,8 +13102,8 @@
         </w:rPr>
       </w:pPr>
       <w:hyperlink r:id="rId12" w:history="1">
-        <w:bookmarkStart w:id="135" w:name="_Toc377631616"/>
-        <w:bookmarkStart w:id="136" w:name="_Toc377814653"/>
+        <w:bookmarkStart w:id="131" w:name="_Toc377631616"/>
+        <w:bookmarkStart w:id="132" w:name="_Toc377814653"/>
         <w:r>
           <w:rPr>
             <w:rStyle w:val="Hipervnculo"/>
@@ -12818,8 +13128,8 @@
           </w:rPr>
           <w:t xml:space="preserve">: </w:t>
         </w:r>
-        <w:bookmarkEnd w:id="135"/>
-        <w:bookmarkEnd w:id="136"/>
+        <w:bookmarkEnd w:id="131"/>
+        <w:bookmarkEnd w:id="132"/>
         <w:r>
           <w:rPr>
             <w:rStyle w:val="Hipervnculo"/>
@@ -12835,8 +13145,18 @@
           <w:color w:val="auto"/>
           <w:u w:val="none"/>
         </w:rPr>
-        <w:t xml:space="preserve"> a un desinfector</w:t>
-      </w:r>
+        <w:t xml:space="preserve"> a un </w:t>
+      </w:r>
+      <w:proofErr w:type="spellStart"/>
+      <w:r>
+        <w:rPr>
+          <w:rStyle w:val="Hipervnculo"/>
+          <w:color w:val="auto"/>
+          <w:u w:val="none"/>
+        </w:rPr>
+        <w:t>desinfector</w:t>
+      </w:r>
+      <w:proofErr w:type="spellEnd"/>
     </w:p>
     <w:p>
       <w:pPr>
@@ -12849,8 +13169,8 @@
         <w:jc w:val="both"/>
       </w:pPr>
       <w:hyperlink r:id="rId13" w:history="1">
-        <w:bookmarkStart w:id="137" w:name="_Toc377631617"/>
-        <w:bookmarkStart w:id="138" w:name="_Toc377814654"/>
+        <w:bookmarkStart w:id="133" w:name="_Toc377631617"/>
+        <w:bookmarkStart w:id="134" w:name="_Toc377814654"/>
         <w:r>
           <w:rPr>
             <w:rStyle w:val="Hipervnculo"/>
@@ -12883,8 +13203,8 @@
           </w:rPr>
           <w:t xml:space="preserve">Analizar la viabilidad del pedido </w:t>
         </w:r>
-        <w:bookmarkEnd w:id="137"/>
-        <w:bookmarkEnd w:id="138"/>
+        <w:bookmarkEnd w:id="133"/>
+        <w:bookmarkEnd w:id="134"/>
       </w:hyperlink>
     </w:p>
     <w:p>
@@ -12903,8 +13223,8 @@
         </w:rPr>
       </w:pPr>
       <w:hyperlink r:id="rId14" w:history="1">
-        <w:bookmarkStart w:id="139" w:name="_Toc377631618"/>
-        <w:bookmarkStart w:id="140" w:name="_Toc377814655"/>
+        <w:bookmarkStart w:id="135" w:name="_Toc377631618"/>
+        <w:bookmarkStart w:id="136" w:name="_Toc377814655"/>
         <w:r>
           <w:rPr>
             <w:rStyle w:val="Hipervnculo"/>
@@ -12937,8 +13257,8 @@
           </w:rPr>
           <w:t>Registrar pedido del cliente</w:t>
         </w:r>
-        <w:bookmarkEnd w:id="139"/>
-        <w:bookmarkEnd w:id="140"/>
+        <w:bookmarkEnd w:id="135"/>
+        <w:bookmarkEnd w:id="136"/>
       </w:hyperlink>
     </w:p>
     <w:p>
@@ -12957,8 +13277,8 @@
         </w:rPr>
       </w:pPr>
       <w:hyperlink r:id="rId15" w:history="1">
-        <w:bookmarkStart w:id="141" w:name="_Toc377631619"/>
-        <w:bookmarkStart w:id="142" w:name="_Toc377814656"/>
+        <w:bookmarkStart w:id="137" w:name="_Toc377631619"/>
+        <w:bookmarkStart w:id="138" w:name="_Toc377814656"/>
         <w:r>
           <w:rPr>
             <w:rStyle w:val="Hipervnculo"/>
@@ -12999,8 +13319,8 @@
           </w:rPr>
           <w:t xml:space="preserve"> </w:t>
         </w:r>
-        <w:bookmarkEnd w:id="141"/>
-        <w:bookmarkEnd w:id="142"/>
+        <w:bookmarkEnd w:id="137"/>
+        <w:bookmarkEnd w:id="138"/>
       </w:hyperlink>
     </w:p>
     <w:p>
@@ -13019,8 +13339,8 @@
         </w:rPr>
       </w:pPr>
       <w:hyperlink r:id="rId16" w:history="1">
-        <w:bookmarkStart w:id="143" w:name="_Toc377631620"/>
-        <w:bookmarkStart w:id="144" w:name="_Toc377814657"/>
+        <w:bookmarkStart w:id="139" w:name="_Toc377631620"/>
+        <w:bookmarkStart w:id="140" w:name="_Toc377814657"/>
         <w:r>
           <w:rPr>
             <w:rStyle w:val="Hipervnculo"/>
@@ -13045,8 +13365,8 @@
           </w:rPr>
           <w:t xml:space="preserve">: </w:t>
         </w:r>
-        <w:bookmarkEnd w:id="143"/>
-        <w:bookmarkEnd w:id="144"/>
+        <w:bookmarkEnd w:id="139"/>
+        <w:bookmarkEnd w:id="140"/>
         <w:r>
           <w:rPr>
             <w:rStyle w:val="Hipervnculo"/>
@@ -13108,8 +13428,8 @@
           <w:lang w:bidi="en-US"/>
         </w:rPr>
       </w:pPr>
-      <w:bookmarkStart w:id="145" w:name="_Toc377631622"/>
-      <w:bookmarkStart w:id="146" w:name="_Toc377814659"/>
+      <w:bookmarkStart w:id="141" w:name="_Toc377631622"/>
+      <w:bookmarkStart w:id="142" w:name="_Toc377814659"/>
       <w:r>
         <w:rPr>
           <w:lang w:bidi="en-US"/>
@@ -13117,8 +13437,8 @@
         <w:lastRenderedPageBreak/>
         <w:t>MODELO REFINADO DE CASO DE USO DE SISTEMA</w:t>
       </w:r>
-      <w:bookmarkEnd w:id="145"/>
-      <w:bookmarkEnd w:id="146"/>
+      <w:bookmarkEnd w:id="141"/>
+      <w:bookmarkEnd w:id="142"/>
     </w:p>
     <w:p>
       <w:pPr>
@@ -13132,7 +13452,7 @@
           <w:lang w:eastAsia="es-PE"/>
         </w:rPr>
         <w:drawing>
-          <wp:anchor distT="0" distB="0" distL="114300" distR="114300" simplePos="0" relativeHeight="251653120" behindDoc="1" locked="0" layoutInCell="1" allowOverlap="1" wp14:anchorId="3B3FDEB9" wp14:editId="1C50227F">
+          <wp:anchor distT="0" distB="0" distL="114300" distR="114300" simplePos="0" relativeHeight="251655168" behindDoc="1" locked="0" layoutInCell="1" allowOverlap="1" wp14:anchorId="3B3FDEB9" wp14:editId="1C50227F">
             <wp:simplePos x="0" y="0"/>
             <wp:positionH relativeFrom="margin">
               <wp:posOffset>-531495</wp:posOffset>
@@ -13340,16 +13660,16 @@
           <w:lang w:bidi="en-US"/>
         </w:rPr>
       </w:pPr>
-      <w:bookmarkStart w:id="147" w:name="_Toc377631623"/>
-      <w:bookmarkStart w:id="148" w:name="_Toc377814660"/>
+      <w:bookmarkStart w:id="143" w:name="_Toc377631623"/>
+      <w:bookmarkStart w:id="144" w:name="_Toc377814660"/>
       <w:r>
         <w:rPr>
           <w:lang w:bidi="en-US"/>
         </w:rPr>
         <w:t>MODELO DE DOMINIO</w:t>
       </w:r>
-      <w:bookmarkEnd w:id="147"/>
-      <w:bookmarkEnd w:id="148"/>
+      <w:bookmarkEnd w:id="143"/>
+      <w:bookmarkEnd w:id="144"/>
     </w:p>
     <w:p>
       <w:pPr>
@@ -13653,7 +13973,21 @@
         <w:rPr>
           <w:rFonts w:ascii="Times New Roman" w:eastAsia="Times New Roman" w:hAnsi="Times New Roman" w:cs="Times New Roman"/>
         </w:rPr>
-        <w:t>Jefe de logística de operaciones-genera-lista de materias primas</w:t>
+        <w:t>Jefe de logística de operaciones-</w:t>
+      </w:r>
+      <w:proofErr w:type="gramStart"/>
+      <w:r>
+        <w:rPr>
+          <w:rFonts w:ascii="Times New Roman" w:eastAsia="Times New Roman" w:hAnsi="Times New Roman" w:cs="Times New Roman"/>
+        </w:rPr>
+        <w:t>genera-lista</w:t>
+      </w:r>
+      <w:proofErr w:type="gramEnd"/>
+      <w:r>
+        <w:rPr>
+          <w:rFonts w:ascii="Times New Roman" w:eastAsia="Times New Roman" w:hAnsi="Times New Roman" w:cs="Times New Roman"/>
+        </w:rPr>
+        <w:t xml:space="preserve"> de materias primas</w:t>
       </w:r>
     </w:p>
     <w:p>
@@ -13779,7 +14113,21 @@
         <w:rPr>
           <w:rFonts w:ascii="Times New Roman" w:eastAsia="Times New Roman" w:hAnsi="Times New Roman" w:cs="Times New Roman"/>
         </w:rPr>
-        <w:t>Encargado de despacho-genera-lista de materias primas recibidas</w:t>
+        <w:t>Encargado de despacho-</w:t>
+      </w:r>
+      <w:proofErr w:type="gramStart"/>
+      <w:r>
+        <w:rPr>
+          <w:rFonts w:ascii="Times New Roman" w:eastAsia="Times New Roman" w:hAnsi="Times New Roman" w:cs="Times New Roman"/>
+        </w:rPr>
+        <w:t>genera-lista</w:t>
+      </w:r>
+      <w:proofErr w:type="gramEnd"/>
+      <w:r>
+        <w:rPr>
+          <w:rFonts w:ascii="Times New Roman" w:eastAsia="Times New Roman" w:hAnsi="Times New Roman" w:cs="Times New Roman"/>
+        </w:rPr>
+        <w:t xml:space="preserve"> de materias primas recibidas</w:t>
       </w:r>
     </w:p>
     <w:p>
@@ -13812,7 +14160,7 @@
           <w:lang w:eastAsia="es-PE"/>
         </w:rPr>
         <w:drawing>
-          <wp:anchor distT="0" distB="0" distL="114300" distR="114300" simplePos="0" relativeHeight="251655168" behindDoc="0" locked="0" layoutInCell="1" allowOverlap="1" wp14:anchorId="494819F5" wp14:editId="6E18B234">
+          <wp:anchor distT="0" distB="0" distL="114300" distR="114300" simplePos="0" relativeHeight="251656192" behindDoc="0" locked="0" layoutInCell="1" allowOverlap="1" wp14:anchorId="494819F5" wp14:editId="6E18B234">
             <wp:simplePos x="0" y="0"/>
             <wp:positionH relativeFrom="column">
               <wp:posOffset>-287655</wp:posOffset>
@@ -13898,14 +14246,14 @@
       <w:r>
         <w:br w:type="page"/>
       </w:r>
-      <w:bookmarkStart w:id="149" w:name="_Toc377631624"/>
-      <w:bookmarkStart w:id="150" w:name="_Toc377814661"/>
+      <w:bookmarkStart w:id="145" w:name="_Toc377631624"/>
+      <w:bookmarkStart w:id="146" w:name="_Toc377814661"/>
       <w:r>
         <w:lastRenderedPageBreak/>
         <w:t xml:space="preserve">PROCESO DE NEGOCIO: </w:t>
       </w:r>
-      <w:bookmarkEnd w:id="149"/>
-      <w:bookmarkEnd w:id="150"/>
+      <w:bookmarkEnd w:id="145"/>
+      <w:bookmarkEnd w:id="146"/>
       <w:r>
         <w:t>MEDIO DE NEGOCIACIÓN</w:t>
       </w:r>
@@ -13929,22 +14277,22 @@
           <w:vanish/>
         </w:rPr>
       </w:pPr>
-      <w:bookmarkStart w:id="151" w:name="_Toc377632236"/>
-      <w:bookmarkStart w:id="152" w:name="_Toc377636779"/>
-      <w:bookmarkStart w:id="153" w:name="_Toc377636939"/>
-      <w:bookmarkStart w:id="154" w:name="_Toc377637088"/>
-      <w:bookmarkStart w:id="155" w:name="_Toc377678643"/>
-      <w:bookmarkStart w:id="156" w:name="_Toc377811972"/>
-      <w:bookmarkStart w:id="157" w:name="_Toc377814197"/>
-      <w:bookmarkStart w:id="158" w:name="_Toc377814662"/>
+      <w:bookmarkStart w:id="147" w:name="_Toc377632236"/>
+      <w:bookmarkStart w:id="148" w:name="_Toc377636779"/>
+      <w:bookmarkStart w:id="149" w:name="_Toc377636939"/>
+      <w:bookmarkStart w:id="150" w:name="_Toc377637088"/>
+      <w:bookmarkStart w:id="151" w:name="_Toc377678643"/>
+      <w:bookmarkStart w:id="152" w:name="_Toc377811972"/>
+      <w:bookmarkStart w:id="153" w:name="_Toc377814197"/>
+      <w:bookmarkStart w:id="154" w:name="_Toc377814662"/>
+      <w:bookmarkEnd w:id="147"/>
+      <w:bookmarkEnd w:id="148"/>
+      <w:bookmarkEnd w:id="149"/>
+      <w:bookmarkEnd w:id="150"/>
       <w:bookmarkEnd w:id="151"/>
       <w:bookmarkEnd w:id="152"/>
       <w:bookmarkEnd w:id="153"/>
       <w:bookmarkEnd w:id="154"/>
-      <w:bookmarkEnd w:id="155"/>
-      <w:bookmarkEnd w:id="156"/>
-      <w:bookmarkEnd w:id="157"/>
-      <w:bookmarkEnd w:id="158"/>
     </w:p>
     <w:p>
       <w:pPr>
@@ -13962,8 +14310,8 @@
         </w:rPr>
       </w:pPr>
       <w:hyperlink r:id="rId19" w:history="1">
-        <w:bookmarkStart w:id="159" w:name="_Toc377631625"/>
-        <w:bookmarkStart w:id="160" w:name="_Toc377814663"/>
+        <w:bookmarkStart w:id="155" w:name="_Toc377631625"/>
+        <w:bookmarkStart w:id="156" w:name="_Toc377814663"/>
         <w:r>
           <w:rPr>
             <w:rStyle w:val="Hipervnculo"/>
@@ -13971,6 +14319,117 @@
             <w:u w:val="none"/>
           </w:rPr>
           <w:t xml:space="preserve">Requisito funcional 19: </w:t>
+        </w:r>
+        <w:bookmarkEnd w:id="155"/>
+        <w:bookmarkEnd w:id="156"/>
+        <w:r>
+          <w:rPr>
+            <w:rStyle w:val="Hipervnculo"/>
+            <w:color w:val="auto"/>
+            <w:u w:val="none"/>
+          </w:rPr>
+          <w:t>Enviar</w:t>
+        </w:r>
+      </w:hyperlink>
+      <w:r>
+        <w:rPr>
+          <w:rStyle w:val="Hipervnculo"/>
+          <w:color w:val="auto"/>
+          <w:u w:val="none"/>
+        </w:rPr>
+        <w:t xml:space="preserve"> oferta</w:t>
+      </w:r>
+    </w:p>
+    <w:p>
+      <w:pPr>
+        <w:ind w:left="3349"/>
+        <w:jc w:val="both"/>
+      </w:pPr>
+      <w:r>
+        <w:t>Ver especificación de caso de uso Mantener Información de Operario en la página 205.</w:t>
+      </w:r>
+    </w:p>
+    <w:p>
+      <w:pPr>
+        <w:pStyle w:val="Ttulo3"/>
+        <w:numPr>
+          <w:ilvl w:val="3"/>
+          <w:numId w:val="2"/>
+        </w:numPr>
+        <w:spacing w:line="276" w:lineRule="auto"/>
+        <w:jc w:val="both"/>
+        <w:rPr>
+          <w:rStyle w:val="Hipervnculo"/>
+          <w:color w:val="auto"/>
+          <w:u w:val="none"/>
+        </w:rPr>
+      </w:pPr>
+      <w:hyperlink r:id="rId20" w:history="1">
+        <w:bookmarkStart w:id="157" w:name="_Toc377631626"/>
+        <w:bookmarkStart w:id="158" w:name="_Toc377814664"/>
+        <w:r>
+          <w:rPr>
+            <w:rStyle w:val="Hipervnculo"/>
+            <w:color w:val="auto"/>
+            <w:u w:val="none"/>
+          </w:rPr>
+          <w:t xml:space="preserve">Requisito funcional 20: </w:t>
+        </w:r>
+        <w:bookmarkEnd w:id="157"/>
+        <w:bookmarkEnd w:id="158"/>
+        <w:r>
+          <w:rPr>
+            <w:rStyle w:val="Hipervnculo"/>
+            <w:color w:val="auto"/>
+            <w:u w:val="none"/>
+          </w:rPr>
+          <w:t>Mostrar</w:t>
+        </w:r>
+      </w:hyperlink>
+      <w:r>
+        <w:rPr>
+          <w:rStyle w:val="Hipervnculo"/>
+          <w:color w:val="auto"/>
+          <w:u w:val="none"/>
+        </w:rPr>
+        <w:t xml:space="preserve"> oferta</w:t>
+      </w:r>
+    </w:p>
+    <w:p>
+      <w:pPr>
+        <w:pStyle w:val="Prrafodelista"/>
+        <w:ind w:left="3349"/>
+        <w:jc w:val="both"/>
+      </w:pPr>
+      <w:r>
+        <w:t>Ver especificación de caso de uso Consultar estado de operario en la página 214.</w:t>
+      </w:r>
+    </w:p>
+    <w:p>
+      <w:pPr>
+        <w:pStyle w:val="Ttulo3"/>
+        <w:numPr>
+          <w:ilvl w:val="3"/>
+          <w:numId w:val="2"/>
+        </w:numPr>
+        <w:spacing w:line="276" w:lineRule="auto"/>
+        <w:jc w:val="both"/>
+        <w:rPr>
+          <w:rStyle w:val="Hipervnculo"/>
+          <w:color w:val="auto"/>
+          <w:u w:val="none"/>
+        </w:rPr>
+      </w:pPr>
+      <w:hyperlink r:id="rId21" w:history="1">
+        <w:bookmarkStart w:id="159" w:name="_Toc377631627"/>
+        <w:bookmarkStart w:id="160" w:name="_Toc377814665"/>
+        <w:r>
+          <w:rPr>
+            <w:rStyle w:val="Hipervnculo"/>
+            <w:color w:val="auto"/>
+            <w:u w:val="none"/>
+          </w:rPr>
+          <w:t xml:space="preserve">Requisito funcional 21: </w:t>
         </w:r>
         <w:bookmarkEnd w:id="159"/>
         <w:bookmarkEnd w:id="160"/>
@@ -13989,16 +14448,17 @@
           <w:color w:val="auto"/>
           <w:u w:val="none"/>
         </w:rPr>
-        <w:t xml:space="preserve"> oferta</w:t>
-      </w:r>
-    </w:p>
-    <w:p>
-      <w:pPr>
+        <w:t xml:space="preserve"> Contraoferta</w:t>
+      </w:r>
+    </w:p>
+    <w:p>
+      <w:pPr>
+        <w:pStyle w:val="Prrafodelista"/>
         <w:ind w:left="3349"/>
         <w:jc w:val="both"/>
       </w:pPr>
       <w:r>
-        <w:t>Ver especificación de caso de uso Mantener Información de Operario en la página 205.</w:t>
+        <w:t>Ver especificación de caso de uso Registrar tareas en la página 220.</w:t>
       </w:r>
     </w:p>
     <w:p>
@@ -14016,16 +14476,16 @@
           <w:u w:val="none"/>
         </w:rPr>
       </w:pPr>
-      <w:hyperlink r:id="rId20" w:history="1">
-        <w:bookmarkStart w:id="161" w:name="_Toc377631626"/>
-        <w:bookmarkStart w:id="162" w:name="_Toc377814664"/>
+      <w:hyperlink r:id="rId22" w:history="1">
+        <w:bookmarkStart w:id="161" w:name="_Toc377631628"/>
+        <w:bookmarkStart w:id="162" w:name="_Toc377814666"/>
         <w:r>
           <w:rPr>
             <w:rStyle w:val="Hipervnculo"/>
             <w:color w:val="auto"/>
             <w:u w:val="none"/>
           </w:rPr>
-          <w:t xml:space="preserve">Requisito funcional 20: </w:t>
+          <w:t xml:space="preserve">Requisito funcional 22: </w:t>
         </w:r>
         <w:bookmarkEnd w:id="161"/>
         <w:bookmarkEnd w:id="162"/>
@@ -14044,7 +14504,25 @@
           <w:color w:val="auto"/>
           <w:u w:val="none"/>
         </w:rPr>
-        <w:t xml:space="preserve"> oferta</w:t>
+        <w:t xml:space="preserve"> Contraoferta o </w:t>
+      </w:r>
+      <w:proofErr w:type="spellStart"/>
+      <w:r>
+        <w:rPr>
+          <w:rStyle w:val="Hipervnculo"/>
+          <w:color w:val="auto"/>
+          <w:u w:val="none"/>
+        </w:rPr>
+        <w:t>trarifa</w:t>
+      </w:r>
+      <w:proofErr w:type="spellEnd"/>
+      <w:r>
+        <w:rPr>
+          <w:rStyle w:val="Hipervnculo"/>
+          <w:color w:val="auto"/>
+          <w:u w:val="none"/>
+        </w:rPr>
+        <w:t xml:space="preserve"> original</w:t>
       </w:r>
     </w:p>
     <w:p>
@@ -14054,7 +14532,7 @@
         <w:jc w:val="both"/>
       </w:pPr>
       <w:r>
-        <w:t>Ver especificación de caso de uso Consultar estado de operario en la página 214.</w:t>
+        <w:t>Ver especificación de caso de uso Registrar tareas asignadas a operario en la página 225.</w:t>
       </w:r>
     </w:p>
     <w:p>
@@ -14072,16 +14550,16 @@
           <w:u w:val="none"/>
         </w:rPr>
       </w:pPr>
-      <w:hyperlink r:id="rId21" w:history="1">
-        <w:bookmarkStart w:id="163" w:name="_Toc377631627"/>
-        <w:bookmarkStart w:id="164" w:name="_Toc377814665"/>
+      <w:hyperlink r:id="rId23" w:history="1">
+        <w:bookmarkStart w:id="163" w:name="_Toc377631629"/>
+        <w:bookmarkStart w:id="164" w:name="_Toc377814667"/>
         <w:r>
           <w:rPr>
             <w:rStyle w:val="Hipervnculo"/>
             <w:color w:val="auto"/>
             <w:u w:val="none"/>
           </w:rPr>
-          <w:t xml:space="preserve">Requisito funcional 21: </w:t>
+          <w:t xml:space="preserve">Requisito funcional 23: </w:t>
         </w:r>
         <w:bookmarkEnd w:id="163"/>
         <w:bookmarkEnd w:id="164"/>
@@ -14091,7 +14569,7 @@
             <w:color w:val="auto"/>
             <w:u w:val="none"/>
           </w:rPr>
-          <w:t>Enviar</w:t>
+          <w:t>Confirmar</w:t>
         </w:r>
       </w:hyperlink>
       <w:r>
@@ -14100,7 +14578,7 @@
           <w:color w:val="auto"/>
           <w:u w:val="none"/>
         </w:rPr>
-        <w:t xml:space="preserve"> Contraoferta</w:t>
+        <w:t xml:space="preserve"> acuerdo</w:t>
       </w:r>
     </w:p>
     <w:p>
@@ -14110,7 +14588,7 @@
         <w:jc w:val="both"/>
       </w:pPr>
       <w:r>
-        <w:t>Ver especificación de caso de uso Registrar tareas en la página 220.</w:t>
+        <w:t>Ver especificación de caso de uso Registrar avance de tareas en la página 232.</w:t>
       </w:r>
     </w:p>
     <w:p>
@@ -14128,121 +14606,9 @@
           <w:u w:val="none"/>
         </w:rPr>
       </w:pPr>
-      <w:hyperlink r:id="rId22" w:history="1">
-        <w:bookmarkStart w:id="165" w:name="_Toc377631628"/>
-        <w:bookmarkStart w:id="166" w:name="_Toc377814666"/>
-        <w:r>
-          <w:rPr>
-            <w:rStyle w:val="Hipervnculo"/>
-            <w:color w:val="auto"/>
-            <w:u w:val="none"/>
-          </w:rPr>
-          <w:t xml:space="preserve">Requisito funcional 22: </w:t>
-        </w:r>
-        <w:bookmarkEnd w:id="165"/>
-        <w:bookmarkEnd w:id="166"/>
-        <w:r>
-          <w:rPr>
-            <w:rStyle w:val="Hipervnculo"/>
-            <w:color w:val="auto"/>
-            <w:u w:val="none"/>
-          </w:rPr>
-          <w:t>Mostrar</w:t>
-        </w:r>
-      </w:hyperlink>
-      <w:r>
-        <w:rPr>
-          <w:rStyle w:val="Hipervnculo"/>
-          <w:color w:val="auto"/>
-          <w:u w:val="none"/>
-        </w:rPr>
-        <w:t xml:space="preserve"> Contraoferta o trarifa original</w:t>
-      </w:r>
-    </w:p>
-    <w:p>
-      <w:pPr>
-        <w:pStyle w:val="Prrafodelista"/>
-        <w:ind w:left="3349"/>
-        <w:jc w:val="both"/>
-      </w:pPr>
-      <w:r>
-        <w:t>Ver especificación de caso de uso Registrar tareas asignadas a operario en la página 225.</w:t>
-      </w:r>
-    </w:p>
-    <w:p>
-      <w:pPr>
-        <w:pStyle w:val="Ttulo3"/>
-        <w:numPr>
-          <w:ilvl w:val="3"/>
-          <w:numId w:val="2"/>
-        </w:numPr>
-        <w:spacing w:line="276" w:lineRule="auto"/>
-        <w:jc w:val="both"/>
-        <w:rPr>
-          <w:rStyle w:val="Hipervnculo"/>
-          <w:color w:val="auto"/>
-          <w:u w:val="none"/>
-        </w:rPr>
-      </w:pPr>
-      <w:hyperlink r:id="rId23" w:history="1">
-        <w:bookmarkStart w:id="167" w:name="_Toc377631629"/>
-        <w:bookmarkStart w:id="168" w:name="_Toc377814667"/>
-        <w:r>
-          <w:rPr>
-            <w:rStyle w:val="Hipervnculo"/>
-            <w:color w:val="auto"/>
-            <w:u w:val="none"/>
-          </w:rPr>
-          <w:t xml:space="preserve">Requisito funcional 23: </w:t>
-        </w:r>
-        <w:bookmarkEnd w:id="167"/>
-        <w:bookmarkEnd w:id="168"/>
-        <w:r>
-          <w:rPr>
-            <w:rStyle w:val="Hipervnculo"/>
-            <w:color w:val="auto"/>
-            <w:u w:val="none"/>
-          </w:rPr>
-          <w:t>Confirmar</w:t>
-        </w:r>
-      </w:hyperlink>
-      <w:r>
-        <w:rPr>
-          <w:rStyle w:val="Hipervnculo"/>
-          <w:color w:val="auto"/>
-          <w:u w:val="none"/>
-        </w:rPr>
-        <w:t xml:space="preserve"> acuerdo</w:t>
-      </w:r>
-    </w:p>
-    <w:p>
-      <w:pPr>
-        <w:pStyle w:val="Prrafodelista"/>
-        <w:ind w:left="3349"/>
-        <w:jc w:val="both"/>
-      </w:pPr>
-      <w:r>
-        <w:t>Ver especificación de caso de uso Registrar avance de tareas en la página 232.</w:t>
-      </w:r>
-    </w:p>
-    <w:p>
-      <w:pPr>
-        <w:pStyle w:val="Ttulo3"/>
-        <w:numPr>
-          <w:ilvl w:val="3"/>
-          <w:numId w:val="2"/>
-        </w:numPr>
-        <w:spacing w:line="276" w:lineRule="auto"/>
-        <w:jc w:val="both"/>
-        <w:rPr>
-          <w:rStyle w:val="Hipervnculo"/>
-          <w:color w:val="auto"/>
-          <w:u w:val="none"/>
-        </w:rPr>
-      </w:pPr>
       <w:hyperlink r:id="rId24" w:history="1">
-        <w:bookmarkStart w:id="169" w:name="_Toc377631630"/>
-        <w:bookmarkStart w:id="170" w:name="_Toc377814668"/>
+        <w:bookmarkStart w:id="165" w:name="_Toc377631630"/>
+        <w:bookmarkStart w:id="166" w:name="_Toc377814668"/>
         <w:r>
           <w:rPr>
             <w:rStyle w:val="Hipervnculo"/>
@@ -14259,8 +14625,8 @@
           </w:rPr>
           <w:t xml:space="preserve"> </w:t>
         </w:r>
-        <w:bookmarkEnd w:id="169"/>
-        <w:bookmarkEnd w:id="170"/>
+        <w:bookmarkEnd w:id="165"/>
+        <w:bookmarkEnd w:id="166"/>
         <w:r>
           <w:rPr>
             <w:rStyle w:val="Hipervnculo"/>
@@ -14288,7 +14654,7 @@
       <w:r>
         <w:t>Ver especificación de caso de uso Añadir avance de tareas en la página 239.</w:t>
       </w:r>
-      <w:bookmarkStart w:id="171" w:name="_Toc377631635"/>
+      <w:bookmarkStart w:id="167" w:name="_Toc377631635"/>
     </w:p>
     <w:p>
       <w:pPr>
@@ -14304,7 +14670,7 @@
           <w:lang w:eastAsia="es-PE"/>
         </w:rPr>
       </w:pPr>
-      <w:bookmarkStart w:id="172" w:name="_Toc377814673"/>
+      <w:bookmarkStart w:id="168" w:name="_Toc377814673"/>
     </w:p>
     <w:p>
       <w:pPr>
@@ -14325,8 +14691,8 @@
         </w:rPr>
         <w:t>MODELO REFINADO DE CASO DE USO DE SISTEMA</w:t>
       </w:r>
-      <w:bookmarkEnd w:id="171"/>
-      <w:bookmarkEnd w:id="172"/>
+      <w:bookmarkEnd w:id="167"/>
+      <w:bookmarkEnd w:id="168"/>
     </w:p>
     <w:p>
       <w:pPr>
@@ -14341,7 +14707,7 @@
           <w:lang w:bidi="en-US"/>
         </w:rPr>
       </w:pPr>
-      <w:bookmarkStart w:id="173" w:name="_Toc377631636"/>
+      <w:bookmarkStart w:id="169" w:name="_Toc377631636"/>
       <w:r>
         <w:rPr>
           <w:noProof/>
@@ -14403,15 +14769,15 @@
           <w:lang w:bidi="en-US"/>
         </w:rPr>
       </w:pPr>
-      <w:bookmarkStart w:id="174" w:name="_Toc377814674"/>
+      <w:bookmarkStart w:id="170" w:name="_Toc377814674"/>
       <w:r>
         <w:rPr>
           <w:lang w:bidi="en-US"/>
         </w:rPr>
         <w:t>MODELO DE DOMINIO</w:t>
       </w:r>
-      <w:bookmarkEnd w:id="173"/>
-      <w:bookmarkEnd w:id="174"/>
+      <w:bookmarkEnd w:id="169"/>
+      <w:bookmarkEnd w:id="170"/>
     </w:p>
     <w:p>
       <w:pPr>
@@ -14567,12 +14933,14 @@
           <w:rFonts w:ascii="Times New Roman" w:eastAsia="Times New Roman" w:hAnsi="Times New Roman" w:cs="Times New Roman"/>
         </w:rPr>
       </w:pPr>
+      <w:proofErr w:type="spellStart"/>
       <w:r>
         <w:rPr>
           <w:rFonts w:ascii="Times New Roman" w:eastAsia="Times New Roman" w:hAnsi="Times New Roman" w:cs="Times New Roman"/>
         </w:rPr>
         <w:t>Desinfector</w:t>
       </w:r>
+      <w:proofErr w:type="spellEnd"/>
     </w:p>
     <w:p>
       <w:pPr>
@@ -14654,11 +15022,19 @@
           <w:rFonts w:ascii="Times New Roman" w:eastAsia="Times New Roman" w:hAnsi="Times New Roman" w:cs="Times New Roman"/>
         </w:rPr>
       </w:pPr>
+      <w:proofErr w:type="spellStart"/>
       <w:r>
         <w:rPr>
           <w:rFonts w:ascii="Times New Roman" w:eastAsia="Times New Roman" w:hAnsi="Times New Roman" w:cs="Times New Roman"/>
         </w:rPr>
-        <w:t>Desinfector-recibe-oferta</w:t>
+        <w:t>Desinfector</w:t>
+      </w:r>
+      <w:proofErr w:type="spellEnd"/>
+      <w:r>
+        <w:rPr>
+          <w:rFonts w:ascii="Times New Roman" w:eastAsia="Times New Roman" w:hAnsi="Times New Roman" w:cs="Times New Roman"/>
+        </w:rPr>
+        <w:t>-recibe-oferta</w:t>
       </w:r>
     </w:p>
     <w:p>
@@ -14675,11 +15051,19 @@
           <w:rFonts w:ascii="Times New Roman" w:eastAsia="Times New Roman" w:hAnsi="Times New Roman" w:cs="Times New Roman"/>
         </w:rPr>
       </w:pPr>
+      <w:proofErr w:type="spellStart"/>
       <w:r>
         <w:rPr>
           <w:rFonts w:ascii="Times New Roman" w:eastAsia="Times New Roman" w:hAnsi="Times New Roman" w:cs="Times New Roman"/>
         </w:rPr>
-        <w:t>Desinfector-envía-contraoferta</w:t>
+        <w:t>Desinfector</w:t>
+      </w:r>
+      <w:proofErr w:type="spellEnd"/>
+      <w:r>
+        <w:rPr>
+          <w:rFonts w:ascii="Times New Roman" w:eastAsia="Times New Roman" w:hAnsi="Times New Roman" w:cs="Times New Roman"/>
+        </w:rPr>
+        <w:t>-envía-contraoferta</w:t>
       </w:r>
     </w:p>
     <w:p>
@@ -14738,11 +15122,19 @@
           <w:rFonts w:ascii="Times New Roman" w:eastAsia="Times New Roman" w:hAnsi="Times New Roman" w:cs="Times New Roman"/>
         </w:rPr>
       </w:pPr>
+      <w:proofErr w:type="spellStart"/>
       <w:r>
         <w:rPr>
           <w:rFonts w:ascii="Times New Roman" w:eastAsia="Times New Roman" w:hAnsi="Times New Roman" w:cs="Times New Roman"/>
         </w:rPr>
-        <w:t>Desinfector-recibe-confirmación</w:t>
+        <w:t>Desinfector</w:t>
+      </w:r>
+      <w:proofErr w:type="spellEnd"/>
+      <w:r>
+        <w:rPr>
+          <w:rFonts w:ascii="Times New Roman" w:eastAsia="Times New Roman" w:hAnsi="Times New Roman" w:cs="Times New Roman"/>
+        </w:rPr>
+        <w:t>-recibe-confirmación</w:t>
       </w:r>
     </w:p>
     <w:p>
@@ -14759,11 +15151,19 @@
           <w:rFonts w:ascii="Times New Roman" w:eastAsia="Times New Roman" w:hAnsi="Times New Roman" w:cs="Times New Roman"/>
         </w:rPr>
       </w:pPr>
+      <w:proofErr w:type="spellStart"/>
       <w:r>
         <w:rPr>
           <w:rFonts w:ascii="Times New Roman" w:eastAsia="Times New Roman" w:hAnsi="Times New Roman" w:cs="Times New Roman"/>
         </w:rPr>
-        <w:t>Desinfector-envía-confirmación</w:t>
+        <w:t>Desinfector</w:t>
+      </w:r>
+      <w:proofErr w:type="spellEnd"/>
+      <w:r>
+        <w:rPr>
+          <w:rFonts w:ascii="Times New Roman" w:eastAsia="Times New Roman" w:hAnsi="Times New Roman" w:cs="Times New Roman"/>
+        </w:rPr>
+        <w:t>-envía-confirmación</w:t>
       </w:r>
     </w:p>
     <w:p>
@@ -14930,8 +15330,8 @@
           <w:szCs w:val="26"/>
         </w:rPr>
       </w:pPr>
-      <w:bookmarkStart w:id="175" w:name="_Toc33238257"/>
-      <w:bookmarkStart w:id="176" w:name="_Toc377631637"/>
+      <w:bookmarkStart w:id="171" w:name="_Toc33238257"/>
+      <w:bookmarkStart w:id="172" w:name="_Toc377631637"/>
       <w:r>
         <w:br w:type="page"/>
       </w:r>
@@ -14942,30 +15342,30 @@
         <w:spacing w:line="276" w:lineRule="auto"/>
         <w:jc w:val="both"/>
       </w:pPr>
-      <w:bookmarkStart w:id="177" w:name="_Toc377814675"/>
+      <w:bookmarkStart w:id="173" w:name="_Toc377814675"/>
       <w:r>
         <w:lastRenderedPageBreak/>
         <w:t>Requisitos no funcionales</w:t>
       </w:r>
+      <w:bookmarkEnd w:id="171"/>
+      <w:bookmarkEnd w:id="172"/>
+      <w:bookmarkEnd w:id="173"/>
+    </w:p>
+    <w:p>
+      <w:pPr>
+        <w:pStyle w:val="Ttulo3"/>
+        <w:spacing w:line="276" w:lineRule="auto"/>
+        <w:jc w:val="both"/>
+      </w:pPr>
+      <w:bookmarkStart w:id="174" w:name="_Toc33238258"/>
+      <w:bookmarkStart w:id="175" w:name="_Toc377631638"/>
+      <w:bookmarkStart w:id="176" w:name="_Toc377814676"/>
+      <w:r>
+        <w:t>Requisitos de rendimiento</w:t>
+      </w:r>
+      <w:bookmarkEnd w:id="174"/>
       <w:bookmarkEnd w:id="175"/>
       <w:bookmarkEnd w:id="176"/>
-      <w:bookmarkEnd w:id="177"/>
-    </w:p>
-    <w:p>
-      <w:pPr>
-        <w:pStyle w:val="Ttulo3"/>
-        <w:spacing w:line="276" w:lineRule="auto"/>
-        <w:jc w:val="both"/>
-      </w:pPr>
-      <w:bookmarkStart w:id="178" w:name="_Toc33238258"/>
-      <w:bookmarkStart w:id="179" w:name="_Toc377631638"/>
-      <w:bookmarkStart w:id="180" w:name="_Toc377814676"/>
-      <w:r>
-        <w:t>Requisitos de rendimiento</w:t>
-      </w:r>
-      <w:bookmarkEnd w:id="178"/>
-      <w:bookmarkEnd w:id="179"/>
-      <w:bookmarkEnd w:id="180"/>
     </w:p>
     <w:p>
       <w:pPr>
@@ -14992,7 +15392,7 @@
           <w:lang w:eastAsia="ja-JP"/>
         </w:rPr>
       </w:pPr>
-      <w:bookmarkStart w:id="181" w:name="_Toc33238259"/>
+      <w:bookmarkStart w:id="177" w:name="_Toc33238259"/>
       <w:r>
         <w:rPr>
           <w:rFonts w:ascii="Times New Roman" w:hAnsi="Times New Roman" w:cs="Times New Roman"/>
@@ -15051,14 +15451,14 @@
         <w:spacing w:line="276" w:lineRule="auto"/>
         <w:jc w:val="both"/>
       </w:pPr>
-      <w:bookmarkStart w:id="182" w:name="_Toc377631639"/>
-      <w:bookmarkStart w:id="183" w:name="_Toc377814677"/>
+      <w:bookmarkStart w:id="178" w:name="_Toc377631639"/>
+      <w:bookmarkStart w:id="179" w:name="_Toc377814677"/>
       <w:r>
         <w:t>Seguridad</w:t>
       </w:r>
-      <w:bookmarkEnd w:id="181"/>
-      <w:bookmarkEnd w:id="182"/>
-      <w:bookmarkEnd w:id="183"/>
+      <w:bookmarkEnd w:id="177"/>
+      <w:bookmarkEnd w:id="178"/>
+      <w:bookmarkEnd w:id="179"/>
     </w:p>
     <w:p>
       <w:pPr>
@@ -15128,15 +15528,15 @@
         <w:spacing w:line="276" w:lineRule="auto"/>
         <w:jc w:val="both"/>
       </w:pPr>
-      <w:bookmarkStart w:id="184" w:name="_Toc33238260"/>
-      <w:bookmarkStart w:id="185" w:name="_Toc377631640"/>
-      <w:bookmarkStart w:id="186" w:name="_Toc377814678"/>
+      <w:bookmarkStart w:id="180" w:name="_Toc33238260"/>
+      <w:bookmarkStart w:id="181" w:name="_Toc377631640"/>
+      <w:bookmarkStart w:id="182" w:name="_Toc377814678"/>
       <w:r>
         <w:t>Fiabilidad</w:t>
       </w:r>
-      <w:bookmarkEnd w:id="184"/>
-      <w:bookmarkEnd w:id="185"/>
-      <w:bookmarkEnd w:id="186"/>
+      <w:bookmarkEnd w:id="180"/>
+      <w:bookmarkEnd w:id="181"/>
+      <w:bookmarkEnd w:id="182"/>
     </w:p>
     <w:p>
       <w:pPr>
@@ -15151,12 +15551,26 @@
           <w:rFonts w:ascii="Times New Roman" w:hAnsi="Times New Roman" w:cs="Times New Roman"/>
         </w:rPr>
       </w:pPr>
-      <w:bookmarkStart w:id="187" w:name="_Toc33238261"/>
+      <w:bookmarkStart w:id="183" w:name="_Toc33238261"/>
       <w:r>
         <w:rPr>
           <w:rFonts w:ascii="Times New Roman" w:hAnsi="Times New Roman" w:cs="Times New Roman"/>
         </w:rPr>
-        <w:t>La disponibilidad del sistema debe ser continua con un nivel de servicio para los usuarios de 7 días X 24 horas, garantizando un esquema adecuado que permita, ante una posible falla dar una solución en cualquiera de sus componentes, por ejemplo debe generar una alarma ante un posible fallo en el sistema.</w:t>
+        <w:t xml:space="preserve">La disponibilidad del sistema debe ser continua con un nivel de servicio para los usuarios de 7 días X 24 horas, garantizando un esquema adecuado que permita, ante una posible falla dar una solución en cualquiera de sus componentes, por </w:t>
+      </w:r>
+      <w:proofErr w:type="gramStart"/>
+      <w:r>
+        <w:rPr>
+          <w:rFonts w:ascii="Times New Roman" w:hAnsi="Times New Roman" w:cs="Times New Roman"/>
+        </w:rPr>
+        <w:t>ejemplo</w:t>
+      </w:r>
+      <w:proofErr w:type="gramEnd"/>
+      <w:r>
+        <w:rPr>
+          <w:rFonts w:ascii="Times New Roman" w:hAnsi="Times New Roman" w:cs="Times New Roman"/>
+        </w:rPr>
+        <w:t xml:space="preserve"> debe generar una alarma ante un posible fallo en el sistema.</w:t>
       </w:r>
     </w:p>
     <w:p>
@@ -15212,14 +15626,14 @@
         <w:spacing w:line="276" w:lineRule="auto"/>
         <w:jc w:val="both"/>
       </w:pPr>
-      <w:bookmarkStart w:id="188" w:name="_Toc377631641"/>
-      <w:bookmarkStart w:id="189" w:name="_Toc377814679"/>
+      <w:bookmarkStart w:id="184" w:name="_Toc377631641"/>
+      <w:bookmarkStart w:id="185" w:name="_Toc377814679"/>
       <w:r>
         <w:t>Disponibilidad</w:t>
       </w:r>
-      <w:bookmarkEnd w:id="187"/>
-      <w:bookmarkEnd w:id="188"/>
-      <w:bookmarkEnd w:id="189"/>
+      <w:bookmarkEnd w:id="183"/>
+      <w:bookmarkEnd w:id="184"/>
+      <w:bookmarkEnd w:id="185"/>
     </w:p>
     <w:p>
       <w:pPr>
@@ -15234,7 +15648,7 @@
           <w:rFonts w:ascii="Times New Roman" w:hAnsi="Times New Roman" w:cs="Times New Roman"/>
         </w:rPr>
       </w:pPr>
-      <w:bookmarkStart w:id="190" w:name="_Toc33238262"/>
+      <w:bookmarkStart w:id="186" w:name="_Toc33238262"/>
       <w:r>
         <w:rPr>
           <w:rFonts w:ascii="Times New Roman" w:hAnsi="Times New Roman" w:cs="Times New Roman"/>
@@ -15248,14 +15662,14 @@
         <w:spacing w:line="276" w:lineRule="auto"/>
         <w:jc w:val="both"/>
       </w:pPr>
-      <w:bookmarkStart w:id="191" w:name="_Toc377631642"/>
-      <w:bookmarkStart w:id="192" w:name="_Toc377814680"/>
+      <w:bookmarkStart w:id="187" w:name="_Toc377631642"/>
+      <w:bookmarkStart w:id="188" w:name="_Toc377814680"/>
       <w:r>
         <w:t>Mantenibilidad</w:t>
       </w:r>
-      <w:bookmarkEnd w:id="190"/>
-      <w:bookmarkEnd w:id="191"/>
-      <w:bookmarkEnd w:id="192"/>
+      <w:bookmarkEnd w:id="186"/>
+      <w:bookmarkEnd w:id="187"/>
+      <w:bookmarkEnd w:id="188"/>
     </w:p>
     <w:p>
       <w:pPr>
@@ -15320,16 +15734,16 @@
         <w:spacing w:line="276" w:lineRule="auto"/>
         <w:jc w:val="both"/>
       </w:pPr>
-      <w:bookmarkStart w:id="193" w:name="_Toc33238263"/>
-      <w:bookmarkStart w:id="194" w:name="_Toc377631643"/>
-      <w:bookmarkStart w:id="195" w:name="_Toc377814681"/>
+      <w:bookmarkStart w:id="189" w:name="_Toc33238263"/>
+      <w:bookmarkStart w:id="190" w:name="_Toc377631643"/>
+      <w:bookmarkStart w:id="191" w:name="_Toc377814681"/>
       <w:r>
         <w:lastRenderedPageBreak/>
         <w:t>Portabilidad</w:t>
       </w:r>
-      <w:bookmarkEnd w:id="193"/>
-      <w:bookmarkEnd w:id="194"/>
-      <w:bookmarkEnd w:id="195"/>
+      <w:bookmarkEnd w:id="189"/>
+      <w:bookmarkEnd w:id="190"/>
+      <w:bookmarkEnd w:id="191"/>
     </w:p>
     <w:p>
       <w:pPr>
@@ -15364,31 +15778,31 @@
         <w:spacing w:line="276" w:lineRule="auto"/>
         <w:jc w:val="both"/>
       </w:pPr>
-      <w:bookmarkStart w:id="196" w:name="_Toc377631644"/>
-      <w:bookmarkStart w:id="197" w:name="_Toc377814682"/>
+      <w:bookmarkStart w:id="192" w:name="_Toc377631644"/>
+      <w:bookmarkStart w:id="193" w:name="_Toc377814682"/>
       <w:r>
         <w:t>Otros requisitos</w:t>
       </w:r>
+      <w:bookmarkEnd w:id="192"/>
+      <w:bookmarkEnd w:id="193"/>
+    </w:p>
+    <w:p>
+      <w:pPr>
+        <w:pStyle w:val="Ttulo3"/>
+        <w:spacing w:line="276" w:lineRule="auto"/>
+        <w:jc w:val="both"/>
+      </w:pPr>
+      <w:bookmarkStart w:id="194" w:name="_Toc359488605"/>
+      <w:bookmarkStart w:id="195" w:name="_Toc359848217"/>
+      <w:bookmarkStart w:id="196" w:name="_Toc377631645"/>
+      <w:bookmarkStart w:id="197" w:name="_Toc377814683"/>
+      <w:r>
+        <w:t>REQUISITOS DE HARDWARE</w:t>
+      </w:r>
+      <w:bookmarkEnd w:id="194"/>
+      <w:bookmarkEnd w:id="195"/>
       <w:bookmarkEnd w:id="196"/>
       <w:bookmarkEnd w:id="197"/>
-    </w:p>
-    <w:p>
-      <w:pPr>
-        <w:pStyle w:val="Ttulo3"/>
-        <w:spacing w:line="276" w:lineRule="auto"/>
-        <w:jc w:val="both"/>
-      </w:pPr>
-      <w:bookmarkStart w:id="198" w:name="_Toc359488605"/>
-      <w:bookmarkStart w:id="199" w:name="_Toc359848217"/>
-      <w:bookmarkStart w:id="200" w:name="_Toc377631645"/>
-      <w:bookmarkStart w:id="201" w:name="_Toc377814683"/>
-      <w:r>
-        <w:t>REQUISITOS DE HARDWARE</w:t>
-      </w:r>
-      <w:bookmarkEnd w:id="198"/>
-      <w:bookmarkEnd w:id="199"/>
-      <w:bookmarkEnd w:id="200"/>
-      <w:bookmarkEnd w:id="201"/>
     </w:p>
     <w:p>
       <w:pPr>
@@ -15463,14 +15877,25 @@
           <w:lang w:val="es-PE"/>
         </w:rPr>
       </w:pPr>
-      <w:r>
-        <w:rPr>
-          <w:rFonts w:ascii="Times New Roman" w:hAnsi="Times New Roman"/>
-          <w:sz w:val="22"/>
-          <w:szCs w:val="22"/>
-          <w:lang w:val="es-PE"/>
-        </w:rPr>
-        <w:t>Microprocessador superior a: 2.8 GHz Intel PIV.</w:t>
+      <w:proofErr w:type="spellStart"/>
+      <w:r>
+        <w:rPr>
+          <w:rFonts w:ascii="Times New Roman" w:hAnsi="Times New Roman"/>
+          <w:sz w:val="22"/>
+          <w:szCs w:val="22"/>
+          <w:lang w:val="es-PE"/>
+        </w:rPr>
+        <w:t>Microprocessador</w:t>
+      </w:r>
+      <w:proofErr w:type="spellEnd"/>
+      <w:r>
+        <w:rPr>
+          <w:rFonts w:ascii="Times New Roman" w:hAnsi="Times New Roman"/>
+          <w:sz w:val="22"/>
+          <w:szCs w:val="22"/>
+          <w:lang w:val="es-PE"/>
+        </w:rPr>
+        <w:t xml:space="preserve"> superior a: 2.8 GHz Intel PIV.</w:t>
       </w:r>
     </w:p>
     <w:p>
@@ -15486,15 +15911,15 @@
           <w:rFonts w:ascii="Times New Roman" w:hAnsi="Times New Roman"/>
           <w:sz w:val="22"/>
           <w:szCs w:val="22"/>
-          <w:lang w:val="es-PE"/>
-        </w:rPr>
-      </w:pPr>
-      <w:r>
-        <w:rPr>
-          <w:rFonts w:ascii="Times New Roman" w:hAnsi="Times New Roman"/>
-          <w:sz w:val="22"/>
-          <w:szCs w:val="22"/>
-          <w:lang w:val="es-PE"/>
+          <w:lang w:val="en-US"/>
+        </w:rPr>
+      </w:pPr>
+      <w:r>
+        <w:rPr>
+          <w:rFonts w:ascii="Times New Roman" w:hAnsi="Times New Roman"/>
+          <w:sz w:val="22"/>
+          <w:szCs w:val="22"/>
+          <w:lang w:val="en-US"/>
         </w:rPr>
         <w:t>Memoria RAM: 512 MB, DDR2, Bus 800.</w:t>
       </w:r>
@@ -15512,17 +15937,37 @@
           <w:rFonts w:ascii="Times New Roman" w:hAnsi="Times New Roman"/>
           <w:sz w:val="22"/>
           <w:szCs w:val="22"/>
-          <w:lang w:val="es-PE"/>
-        </w:rPr>
-      </w:pPr>
-      <w:r>
-        <w:rPr>
-          <w:rFonts w:ascii="Times New Roman" w:hAnsi="Times New Roman"/>
-          <w:sz w:val="22"/>
-          <w:szCs w:val="22"/>
-          <w:lang w:val="es-PE"/>
-        </w:rPr>
-        <w:t>Mainboard: Placa Core 2 duo – Intel.</w:t>
+          <w:lang w:val="en-US"/>
+        </w:rPr>
+      </w:pPr>
+      <w:r>
+        <w:rPr>
+          <w:rFonts w:ascii="Times New Roman" w:hAnsi="Times New Roman"/>
+          <w:sz w:val="22"/>
+          <w:szCs w:val="22"/>
+          <w:lang w:val="en-US"/>
+        </w:rPr>
+        <w:t xml:space="preserve">Mainboard: </w:t>
+      </w:r>
+      <w:proofErr w:type="spellStart"/>
+      <w:r>
+        <w:rPr>
+          <w:rFonts w:ascii="Times New Roman" w:hAnsi="Times New Roman"/>
+          <w:sz w:val="22"/>
+          <w:szCs w:val="22"/>
+          <w:lang w:val="en-US"/>
+        </w:rPr>
+        <w:t>Placa</w:t>
+      </w:r>
+      <w:proofErr w:type="spellEnd"/>
+      <w:r>
+        <w:rPr>
+          <w:rFonts w:ascii="Times New Roman" w:hAnsi="Times New Roman"/>
+          <w:sz w:val="22"/>
+          <w:szCs w:val="22"/>
+          <w:lang w:val="en-US"/>
+        </w:rPr>
+        <w:t xml:space="preserve"> Core 2 duo – Intel.</w:t>
       </w:r>
     </w:p>
     <w:p>
@@ -17602,63 +18047,18 @@
   </w:num>
   <w:num w:numId="24">
     <w:abstractNumId w:val="4"/>
-    <w:lvlOverride w:ilvl="0"/>
-    <w:lvlOverride w:ilvl="1"/>
-    <w:lvlOverride w:ilvl="2"/>
-    <w:lvlOverride w:ilvl="3"/>
-    <w:lvlOverride w:ilvl="4"/>
-    <w:lvlOverride w:ilvl="5"/>
-    <w:lvlOverride w:ilvl="6"/>
-    <w:lvlOverride w:ilvl="7"/>
-    <w:lvlOverride w:ilvl="8"/>
   </w:num>
   <w:num w:numId="25">
     <w:abstractNumId w:val="3"/>
-    <w:lvlOverride w:ilvl="0"/>
-    <w:lvlOverride w:ilvl="1"/>
-    <w:lvlOverride w:ilvl="2"/>
-    <w:lvlOverride w:ilvl="3"/>
-    <w:lvlOverride w:ilvl="4"/>
-    <w:lvlOverride w:ilvl="5"/>
-    <w:lvlOverride w:ilvl="6"/>
-    <w:lvlOverride w:ilvl="7"/>
-    <w:lvlOverride w:ilvl="8"/>
   </w:num>
   <w:num w:numId="26">
     <w:abstractNumId w:val="7"/>
-    <w:lvlOverride w:ilvl="0"/>
-    <w:lvlOverride w:ilvl="1"/>
-    <w:lvlOverride w:ilvl="2"/>
-    <w:lvlOverride w:ilvl="3"/>
-    <w:lvlOverride w:ilvl="4"/>
-    <w:lvlOverride w:ilvl="5"/>
-    <w:lvlOverride w:ilvl="6"/>
-    <w:lvlOverride w:ilvl="7"/>
-    <w:lvlOverride w:ilvl="8"/>
   </w:num>
   <w:num w:numId="27">
     <w:abstractNumId w:val="5"/>
-    <w:lvlOverride w:ilvl="0"/>
-    <w:lvlOverride w:ilvl="1"/>
-    <w:lvlOverride w:ilvl="2"/>
-    <w:lvlOverride w:ilvl="3"/>
-    <w:lvlOverride w:ilvl="4"/>
-    <w:lvlOverride w:ilvl="5"/>
-    <w:lvlOverride w:ilvl="6"/>
-    <w:lvlOverride w:ilvl="7"/>
-    <w:lvlOverride w:ilvl="8"/>
   </w:num>
   <w:num w:numId="28">
     <w:abstractNumId w:val="12"/>
-    <w:lvlOverride w:ilvl="0"/>
-    <w:lvlOverride w:ilvl="1"/>
-    <w:lvlOverride w:ilvl="2"/>
-    <w:lvlOverride w:ilvl="3"/>
-    <w:lvlOverride w:ilvl="4"/>
-    <w:lvlOverride w:ilvl="5"/>
-    <w:lvlOverride w:ilvl="6"/>
-    <w:lvlOverride w:ilvl="7"/>
-    <w:lvlOverride w:ilvl="8"/>
   </w:num>
 </w:numbering>
 </file>

</xml_diff>

<commit_message>
Agragado de Diagram de objetos
</commit_message>
<xml_diff>
--- a/DocIngReq/ModeloDeRequisitosV1.3(1).docx
+++ b/DocIngReq/ModeloDeRequisitosV1.3(1).docx
@@ -2,13 +2,13 @@
 <file path=word/document.xml><?xml version="1.0" encoding="utf-8"?>
 <w:document xmlns:wpc="http://schemas.microsoft.com/office/word/2010/wordprocessingCanvas" xmlns:cx="http://schemas.microsoft.com/office/drawing/2014/chartex" xmlns:cx1="http://schemas.microsoft.com/office/drawing/2015/9/8/chartex" xmlns:cx2="http://schemas.microsoft.com/office/drawing/2015/10/21/chartex" xmlns:cx3="http://schemas.microsoft.com/office/drawing/2016/5/9/chartex" xmlns:cx4="http://schemas.microsoft.com/office/drawing/2016/5/10/chartex" xmlns:cx5="http://schemas.microsoft.com/office/drawing/2016/5/11/chartex" xmlns:cx6="http://schemas.microsoft.com/office/drawing/2016/5/12/chartex" xmlns:cx7="http://schemas.microsoft.com/office/drawing/2016/5/13/chartex" xmlns:cx8="http://schemas.microsoft.com/office/drawing/2016/5/14/chartex" xmlns:mc="http://schemas.openxmlformats.org/markup-compatibility/2006" xmlns:aink="http://schemas.microsoft.com/office/drawing/2016/ink" xmlns:am3d="http://schemas.microsoft.com/office/drawing/2017/model3d" xmlns:o="urn:schemas-microsoft-com:office:office" xmlns:r="http://schemas.openxmlformats.org/officeDocument/2006/relationships" xmlns:m="http://schemas.openxmlformats.org/officeDocument/2006/math" xmlns:v="urn:schemas-microsoft-com:vml" xmlns:wp14="http://schemas.microsoft.com/office/word/2010/wordprocessingDrawing" xmlns:wp="http://schemas.openxmlformats.org/drawingml/2006/wordprocessingDrawing" xmlns:w10="urn:schemas-microsoft-com:office:word" xmlns:w="http://schemas.openxmlformats.org/wordprocessingml/2006/main" xmlns:w14="http://schemas.microsoft.com/office/word/2010/wordml" xmlns:w15="http://schemas.microsoft.com/office/word/2012/wordml" xmlns:w16cex="http://schemas.microsoft.com/office/word/2018/wordml/cex" xmlns:w16cid="http://schemas.microsoft.com/office/word/2016/wordml/cid" xmlns:w16="http://schemas.microsoft.com/office/word/2018/wordml" xmlns:w16se="http://schemas.microsoft.com/office/word/2015/wordml/symex" xmlns:wpg="http://schemas.microsoft.com/office/word/2010/wordprocessingGroup" xmlns:wpi="http://schemas.microsoft.com/office/word/2010/wordprocessingInk" xmlns:wne="http://schemas.microsoft.com/office/word/2006/wordml" xmlns:wps="http://schemas.microsoft.com/office/word/2010/wordprocessingShape" mc:Ignorable="w14 w15 w16se w16cid w16 w16cex wp14">
   <w:body>
+    <w:bookmarkStart w:id="0" w:name="_Toc33238232"/>
+    <w:bookmarkStart w:id="1" w:name="_Toc377631579"/>
     <w:p>
       <w:pPr>
         <w:spacing w:after="160"/>
         <w:jc w:val="both"/>
       </w:pPr>
-      <w:bookmarkStart w:id="0" w:name="_Toc33238232"/>
-      <w:bookmarkStart w:id="1" w:name="_Toc377631579"/>
       <w:r>
         <w:rPr>
           <w:rFonts w:ascii="Times New Roman" w:hAnsi="Times New Roman" w:cs="Times New Roman"/>
@@ -5788,27 +5788,7 @@
           <w:szCs w:val="22"/>
           <w:lang w:val="es-PE"/>
         </w:rPr>
-        <w:t xml:space="preserve">contacto entre </w:t>
-      </w:r>
-      <w:proofErr w:type="spellStart"/>
-      <w:r>
-        <w:rPr>
-          <w:rFonts w:ascii="Times New Roman" w:hAnsi="Times New Roman"/>
-          <w:sz w:val="22"/>
-          <w:szCs w:val="22"/>
-          <w:lang w:val="es-PE"/>
-        </w:rPr>
-        <w:t>desinfector</w:t>
-      </w:r>
-      <w:proofErr w:type="spellEnd"/>
-      <w:r>
-        <w:rPr>
-          <w:rFonts w:ascii="Times New Roman" w:hAnsi="Times New Roman"/>
-          <w:sz w:val="22"/>
-          <w:szCs w:val="22"/>
-          <w:lang w:val="es-PE"/>
-        </w:rPr>
-        <w:t xml:space="preserve"> y cliente</w:t>
+        <w:t>contacto entre desinfector y cliente</w:t>
       </w:r>
       <w:r>
         <w:rPr>
@@ -6050,6 +6030,7 @@
                 <w:lang w:val="es-PE"/>
               </w:rPr>
             </w:pPr>
+            <w:proofErr w:type="spellStart"/>
             <w:r>
               <w:rPr>
                 <w:rFonts w:ascii="Times New Roman" w:hAnsi="Times New Roman"/>
@@ -6057,9 +6038,9 @@
                 <w:szCs w:val="22"/>
                 <w:lang w:val="es-PE"/>
               </w:rPr>
-              <w:t xml:space="preserve">Huaman </w:t>
-            </w:r>
-            <w:proofErr w:type="spellStart"/>
+              <w:t>Huaman</w:t>
+            </w:r>
+            <w:proofErr w:type="spellEnd"/>
             <w:r>
               <w:rPr>
                 <w:rFonts w:ascii="Times New Roman" w:hAnsi="Times New Roman"/>
@@ -6067,9 +6048,9 @@
                 <w:szCs w:val="22"/>
                 <w:lang w:val="es-PE"/>
               </w:rPr>
-              <w:t>Huaman</w:t>
-            </w:r>
-            <w:proofErr w:type="spellEnd"/>
+              <w:t xml:space="preserve"> </w:t>
+            </w:r>
+            <w:proofErr w:type="spellStart"/>
             <w:r>
               <w:rPr>
                 <w:rFonts w:ascii="Times New Roman" w:hAnsi="Times New Roman"/>
@@ -6077,8 +6058,29 @@
                 <w:szCs w:val="22"/>
                 <w:lang w:val="es-PE"/>
               </w:rPr>
-              <w:t>, Angel</w:t>
-            </w:r>
+              <w:t>Huaman</w:t>
+            </w:r>
+            <w:proofErr w:type="spellEnd"/>
+            <w:r>
+              <w:rPr>
+                <w:rFonts w:ascii="Times New Roman" w:hAnsi="Times New Roman"/>
+                <w:sz w:val="22"/>
+                <w:szCs w:val="22"/>
+                <w:lang w:val="es-PE"/>
+              </w:rPr>
+              <w:t xml:space="preserve">, </w:t>
+            </w:r>
+            <w:proofErr w:type="spellStart"/>
+            <w:r>
+              <w:rPr>
+                <w:rFonts w:ascii="Times New Roman" w:hAnsi="Times New Roman"/>
+                <w:sz w:val="22"/>
+                <w:szCs w:val="22"/>
+                <w:lang w:val="es-PE"/>
+              </w:rPr>
+              <w:t>Angel</w:t>
+            </w:r>
+            <w:proofErr w:type="spellEnd"/>
           </w:p>
         </w:tc>
       </w:tr>
@@ -6554,7 +6556,6 @@
                 <w:lang w:val="es-PE"/>
               </w:rPr>
             </w:pPr>
-            <w:proofErr w:type="spellStart"/>
             <w:r>
               <w:rPr>
                 <w:rFonts w:ascii="Times New Roman" w:hAnsi="Times New Roman"/>
@@ -6562,17 +6563,7 @@
                 <w:szCs w:val="22"/>
                 <w:lang w:val="es-PE"/>
               </w:rPr>
-              <w:t>Chavez</w:t>
-            </w:r>
-            <w:proofErr w:type="spellEnd"/>
-            <w:r>
-              <w:rPr>
-                <w:rFonts w:ascii="Times New Roman" w:hAnsi="Times New Roman"/>
-                <w:sz w:val="22"/>
-                <w:szCs w:val="22"/>
-                <w:lang w:val="es-PE"/>
-              </w:rPr>
-              <w:t xml:space="preserve"> Malca, </w:t>
+              <w:t xml:space="preserve">Chavez Malca, </w:t>
             </w:r>
             <w:proofErr w:type="spellStart"/>
             <w:r>
@@ -8466,21 +8457,7 @@
         <w:rPr>
           <w:rFonts w:ascii="Times New Roman" w:hAnsi="Times New Roman" w:cs="Times New Roman"/>
         </w:rPr>
-        <w:t xml:space="preserve">Servicios de desinfección para clientes y </w:t>
-      </w:r>
-      <w:proofErr w:type="spellStart"/>
-      <w:r>
-        <w:rPr>
-          <w:rFonts w:ascii="Times New Roman" w:hAnsi="Times New Roman" w:cs="Times New Roman"/>
-        </w:rPr>
-        <w:t>desinfectores</w:t>
-      </w:r>
-      <w:proofErr w:type="spellEnd"/>
-      <w:r>
-        <w:rPr>
-          <w:rFonts w:ascii="Times New Roman" w:hAnsi="Times New Roman" w:cs="Times New Roman"/>
-        </w:rPr>
-        <w:t xml:space="preserve"> en el territorio nacional.</w:t>
+        <w:t>Servicios de desinfección para clientes y desinfectores en el territorio nacional.</w:t>
       </w:r>
     </w:p>
     <w:p>
@@ -8873,55 +8850,13 @@
               <w:rPr>
                 <w:rFonts w:ascii="Times New Roman" w:hAnsi="Times New Roman" w:cs="Times New Roman"/>
               </w:rPr>
-              <w:t xml:space="preserve"> </w:t>
-            </w:r>
-            <w:proofErr w:type="spellStart"/>
+              <w:t xml:space="preserve"> desinfectores, </w:t>
+            </w:r>
             <w:r>
               <w:rPr>
                 <w:rFonts w:ascii="Times New Roman" w:hAnsi="Times New Roman" w:cs="Times New Roman"/>
               </w:rPr>
-              <w:t>desinfectores</w:t>
-            </w:r>
-            <w:proofErr w:type="spellEnd"/>
-            <w:r>
-              <w:rPr>
-                <w:rFonts w:ascii="Times New Roman" w:hAnsi="Times New Roman" w:cs="Times New Roman"/>
-              </w:rPr>
-              <w:t xml:space="preserve">, </w:t>
-            </w:r>
-            <w:r>
-              <w:rPr>
-                <w:rFonts w:ascii="Times New Roman" w:hAnsi="Times New Roman" w:cs="Times New Roman"/>
-              </w:rPr>
-              <w:t xml:space="preserve">enviar ofertas al </w:t>
-            </w:r>
-            <w:proofErr w:type="spellStart"/>
-            <w:r>
-              <w:rPr>
-                <w:rFonts w:ascii="Times New Roman" w:hAnsi="Times New Roman" w:cs="Times New Roman"/>
-              </w:rPr>
-              <w:t>desinfector</w:t>
-            </w:r>
-            <w:proofErr w:type="spellEnd"/>
-            <w:r>
-              <w:rPr>
-                <w:rFonts w:ascii="Times New Roman" w:hAnsi="Times New Roman" w:cs="Times New Roman"/>
-              </w:rPr>
-              <w:t xml:space="preserve">, confirmar un acuerdo con el </w:t>
-            </w:r>
-            <w:proofErr w:type="spellStart"/>
-            <w:r>
-              <w:rPr>
-                <w:rFonts w:ascii="Times New Roman" w:hAnsi="Times New Roman" w:cs="Times New Roman"/>
-              </w:rPr>
-              <w:t>desinfector</w:t>
-            </w:r>
-            <w:proofErr w:type="spellEnd"/>
-            <w:r>
-              <w:rPr>
-                <w:rFonts w:ascii="Times New Roman" w:hAnsi="Times New Roman" w:cs="Times New Roman"/>
-              </w:rPr>
-              <w:t>.</w:t>
+              <w:t>enviar ofertas al desinfector, confirmar un acuerdo con el desinfector.</w:t>
             </w:r>
           </w:p>
         </w:tc>
@@ -9032,14 +8967,12 @@
                 <w:rFonts w:ascii="Times New Roman" w:hAnsi="Times New Roman" w:cs="Times New Roman"/>
               </w:rPr>
             </w:pPr>
-            <w:proofErr w:type="spellStart"/>
             <w:r>
               <w:rPr>
                 <w:rFonts w:ascii="Times New Roman" w:hAnsi="Times New Roman" w:cs="Times New Roman"/>
               </w:rPr>
               <w:t>Desinfector</w:t>
             </w:r>
-            <w:proofErr w:type="spellEnd"/>
           </w:p>
         </w:tc>
       </w:tr>
@@ -9200,23 +9133,7 @@
           <w:rFonts w:ascii="Times New Roman" w:hAnsi="Times New Roman" w:cs="Times New Roman"/>
           <w:color w:val="000000"/>
         </w:rPr>
-        <w:t xml:space="preserve">Describiremos algunas limitaciones </w:t>
-      </w:r>
-      <w:proofErr w:type="gramStart"/>
-      <w:r>
-        <w:rPr>
-          <w:rFonts w:ascii="Times New Roman" w:hAnsi="Times New Roman" w:cs="Times New Roman"/>
-          <w:color w:val="000000"/>
-        </w:rPr>
-        <w:t>a</w:t>
-      </w:r>
-      <w:proofErr w:type="gramEnd"/>
-      <w:r>
-        <w:rPr>
-          <w:rFonts w:ascii="Times New Roman" w:hAnsi="Times New Roman" w:cs="Times New Roman"/>
-          <w:color w:val="000000"/>
-        </w:rPr>
-        <w:t xml:space="preserve"> tener en cuenta a la hora de diseñar y desarrollar el sistema:</w:t>
+        <w:t>Describiremos algunas limitaciones a tener en cuenta a la hora de diseñar y desarrollar el sistema:</w:t>
       </w:r>
     </w:p>
     <w:p>
@@ -9438,21 +9355,12 @@
           <w:color w:val="000000"/>
         </w:rPr>
       </w:pPr>
-      <w:proofErr w:type="gramStart"/>
       <w:r>
         <w:rPr>
           <w:rFonts w:ascii="Times New Roman" w:hAnsi="Times New Roman" w:cs="Times New Roman"/>
           <w:color w:val="000000"/>
         </w:rPr>
-        <w:t>Las normas o patrones a considerar</w:t>
-      </w:r>
-      <w:proofErr w:type="gramEnd"/>
-      <w:r>
-        <w:rPr>
-          <w:rFonts w:ascii="Times New Roman" w:hAnsi="Times New Roman" w:cs="Times New Roman"/>
-          <w:color w:val="000000"/>
-        </w:rPr>
-        <w:t xml:space="preserve"> obedecen a los estándares    propuestos en el RUP.</w:t>
+        <w:t>Las normas o patrones a considerar obedecen a los estándares    propuestos en el RUP.</w:t>
       </w:r>
     </w:p>
     <w:p>
@@ -9554,25 +9462,7 @@
           <w:color w:val="000000"/>
           <w:szCs w:val="20"/>
         </w:rPr>
-        <w:t xml:space="preserve">los </w:t>
-      </w:r>
-      <w:proofErr w:type="spellStart"/>
-      <w:r>
-        <w:rPr>
-          <w:rFonts w:ascii="Times New Roman" w:hAnsi="Times New Roman" w:cs="Times New Roman"/>
-          <w:color w:val="000000"/>
-          <w:szCs w:val="20"/>
-        </w:rPr>
-        <w:t>desinfectadores</w:t>
-      </w:r>
-      <w:proofErr w:type="spellEnd"/>
-      <w:r>
-        <w:rPr>
-          <w:rFonts w:ascii="Times New Roman" w:hAnsi="Times New Roman" w:cs="Times New Roman"/>
-          <w:color w:val="000000"/>
-          <w:szCs w:val="20"/>
-        </w:rPr>
-        <w:t xml:space="preserve"> están dispuestos a difundir la información de su empresa.</w:t>
+        <w:t>los desinfectadores están dispuestos a difundir la información de su empresa.</w:t>
       </w:r>
     </w:p>
     <w:p>
@@ -9606,25 +9496,7 @@
           <w:color w:val="000000"/>
           <w:szCs w:val="20"/>
         </w:rPr>
-        <w:t xml:space="preserve">los </w:t>
-      </w:r>
-      <w:proofErr w:type="spellStart"/>
-      <w:r>
-        <w:rPr>
-          <w:rFonts w:ascii="Times New Roman" w:hAnsi="Times New Roman" w:cs="Times New Roman"/>
-          <w:color w:val="000000"/>
-          <w:szCs w:val="20"/>
-        </w:rPr>
-        <w:t>desinfectores</w:t>
-      </w:r>
-      <w:proofErr w:type="spellEnd"/>
-      <w:r>
-        <w:rPr>
-          <w:rFonts w:ascii="Times New Roman" w:hAnsi="Times New Roman" w:cs="Times New Roman"/>
-          <w:color w:val="000000"/>
-          <w:szCs w:val="20"/>
-        </w:rPr>
-        <w:t xml:space="preserve"> estarán dispuestos a negociar.</w:t>
+        <w:t>los desinfectores estarán dispuestos a negociar.</w:t>
       </w:r>
     </w:p>
     <w:p>
@@ -9824,25 +9696,7 @@
           <w:color w:val="000000"/>
           <w:szCs w:val="20"/>
         </w:rPr>
-        <w:t xml:space="preserve">esto conlleva a que también se añada una funcionalidad de buscar </w:t>
-      </w:r>
-      <w:proofErr w:type="spellStart"/>
-      <w:r>
-        <w:rPr>
-          <w:rFonts w:ascii="Times New Roman" w:hAnsi="Times New Roman" w:cs="Times New Roman"/>
-          <w:color w:val="000000"/>
-          <w:szCs w:val="20"/>
-        </w:rPr>
-        <w:t>desinfectores</w:t>
-      </w:r>
-      <w:proofErr w:type="spellEnd"/>
-      <w:r>
-        <w:rPr>
-          <w:rFonts w:ascii="Times New Roman" w:hAnsi="Times New Roman" w:cs="Times New Roman"/>
-          <w:color w:val="000000"/>
-          <w:szCs w:val="20"/>
-        </w:rPr>
-        <w:t xml:space="preserve"> por calificación.</w:t>
+        <w:t>esto conlleva a que también se añada una funcionalidad de buscar desinfectores por calificación.</w:t>
       </w:r>
       <w:r>
         <w:rPr>
@@ -10081,27 +9935,7 @@
           <w:szCs w:val="22"/>
           <w:lang w:val="es-PE"/>
         </w:rPr>
-        <w:t xml:space="preserve"> opciones para entrar a servicio al cliente, lista de </w:t>
-      </w:r>
-      <w:proofErr w:type="spellStart"/>
-      <w:r>
-        <w:rPr>
-          <w:rFonts w:ascii="Times New Roman" w:hAnsi="Times New Roman"/>
-          <w:sz w:val="22"/>
-          <w:szCs w:val="22"/>
-          <w:lang w:val="es-PE"/>
-        </w:rPr>
-        <w:t>desinfectadores</w:t>
-      </w:r>
-      <w:proofErr w:type="spellEnd"/>
-      <w:r>
-        <w:rPr>
-          <w:rFonts w:ascii="Times New Roman" w:hAnsi="Times New Roman"/>
-          <w:sz w:val="22"/>
-          <w:szCs w:val="22"/>
-          <w:lang w:val="es-PE"/>
-        </w:rPr>
-        <w:t>.</w:t>
+        <w:t xml:space="preserve"> opciones para entrar a servicio al cliente, lista de desinfectadores.</w:t>
       </w:r>
     </w:p>
     <w:p>
@@ -10236,9 +10070,8 @@
           <w:szCs w:val="22"/>
           <w:lang w:val="es-PE"/>
         </w:rPr>
-        <w:t xml:space="preserve">Lista de </w:t>
-      </w:r>
-      <w:proofErr w:type="spellStart"/>
+        <w:t>Lista de Desinfectore</w:t>
+      </w:r>
       <w:r>
         <w:rPr>
           <w:rFonts w:ascii="Times New Roman" w:hAnsi="Times New Roman"/>
@@ -10248,9 +10081,38 @@
           <w:szCs w:val="22"/>
           <w:lang w:val="es-PE"/>
         </w:rPr>
-        <w:t>Desinfectore</w:t>
-      </w:r>
-      <w:r>
+        <w:t>s</w:t>
+      </w:r>
+      <w:r>
+        <w:rPr>
+          <w:rFonts w:ascii="Times New Roman" w:hAnsi="Times New Roman"/>
+          <w:sz w:val="22"/>
+          <w:szCs w:val="22"/>
+          <w:lang w:val="es-PE"/>
+        </w:rPr>
+        <w:t>:  Interfaz donde mostrara la lista de desinfectores registrados que ofrecen sus servicios.</w:t>
+      </w:r>
+    </w:p>
+    <w:p>
+      <w:pPr>
+        <w:pStyle w:val="Normalindentado3"/>
+        <w:spacing w:line="276" w:lineRule="auto"/>
+        <w:ind w:left="2124" w:firstLine="6"/>
+        <w:jc w:val="both"/>
+        <w:rPr>
+          <w:rFonts w:ascii="Times New Roman" w:hAnsi="Times New Roman"/>
+          <w:sz w:val="22"/>
+          <w:szCs w:val="22"/>
+          <w:lang w:val="es-PE"/>
+        </w:rPr>
+      </w:pPr>
+    </w:p>
+    <w:p>
+      <w:pPr>
+        <w:pStyle w:val="Normalindentado3"/>
+        <w:spacing w:line="276" w:lineRule="auto"/>
+        <w:ind w:left="2124" w:firstLine="6"/>
+        <w:jc w:val="both"/>
         <w:rPr>
           <w:rFonts w:ascii="Times New Roman" w:hAnsi="Times New Roman"/>
           <w:b/>
@@ -10259,59 +10121,8 @@
           <w:szCs w:val="22"/>
           <w:lang w:val="es-PE"/>
         </w:rPr>
-        <w:t>s</w:t>
-      </w:r>
-      <w:proofErr w:type="spellEnd"/>
-      <w:r>
-        <w:rPr>
-          <w:rFonts w:ascii="Times New Roman" w:hAnsi="Times New Roman"/>
-          <w:sz w:val="22"/>
-          <w:szCs w:val="22"/>
-          <w:lang w:val="es-PE"/>
-        </w:rPr>
-        <w:t xml:space="preserve">:  Interfaz donde mostrara la lista de </w:t>
-      </w:r>
-      <w:proofErr w:type="spellStart"/>
-      <w:r>
-        <w:rPr>
-          <w:rFonts w:ascii="Times New Roman" w:hAnsi="Times New Roman"/>
-          <w:sz w:val="22"/>
-          <w:szCs w:val="22"/>
-          <w:lang w:val="es-PE"/>
-        </w:rPr>
-        <w:t>desinfectores</w:t>
-      </w:r>
-      <w:proofErr w:type="spellEnd"/>
-      <w:r>
-        <w:rPr>
-          <w:rFonts w:ascii="Times New Roman" w:hAnsi="Times New Roman"/>
-          <w:sz w:val="22"/>
-          <w:szCs w:val="22"/>
-          <w:lang w:val="es-PE"/>
-        </w:rPr>
-        <w:t xml:space="preserve"> registrados que ofrecen sus servicios.</w:t>
-      </w:r>
-    </w:p>
-    <w:p>
-      <w:pPr>
-        <w:pStyle w:val="Normalindentado3"/>
-        <w:spacing w:line="276" w:lineRule="auto"/>
-        <w:ind w:left="2124" w:firstLine="6"/>
-        <w:jc w:val="both"/>
-        <w:rPr>
-          <w:rFonts w:ascii="Times New Roman" w:hAnsi="Times New Roman"/>
-          <w:sz w:val="22"/>
-          <w:szCs w:val="22"/>
-          <w:lang w:val="es-PE"/>
-        </w:rPr>
-      </w:pPr>
-    </w:p>
-    <w:p>
-      <w:pPr>
-        <w:pStyle w:val="Normalindentado3"/>
-        <w:spacing w:line="276" w:lineRule="auto"/>
-        <w:ind w:left="2124" w:firstLine="6"/>
-        <w:jc w:val="both"/>
+      </w:pPr>
+      <w:r>
         <w:rPr>
           <w:rFonts w:ascii="Times New Roman" w:hAnsi="Times New Roman"/>
           <w:b/>
@@ -10320,7 +10131,35 @@
           <w:szCs w:val="22"/>
           <w:lang w:val="es-PE"/>
         </w:rPr>
-      </w:pPr>
+        <w:t>Interfaz de negociación:</w:t>
+      </w:r>
+      <w:r>
+        <w:rPr>
+          <w:rFonts w:ascii="Times New Roman" w:hAnsi="Times New Roman"/>
+          <w:sz w:val="22"/>
+          <w:szCs w:val="22"/>
+          <w:lang w:val="es-PE"/>
+        </w:rPr>
+        <w:t xml:space="preserve"> Interfaz donde </w:t>
+      </w:r>
+      <w:r>
+        <w:rPr>
+          <w:rFonts w:ascii="Times New Roman" w:hAnsi="Times New Roman"/>
+          <w:sz w:val="22"/>
+          <w:szCs w:val="22"/>
+          <w:lang w:val="es-PE"/>
+        </w:rPr>
+        <w:t>habrá</w:t>
+      </w:r>
+      <w:r>
+        <w:rPr>
+          <w:rFonts w:ascii="Times New Roman" w:hAnsi="Times New Roman"/>
+          <w:sz w:val="22"/>
+          <w:szCs w:val="22"/>
+          <w:lang w:val="es-PE"/>
+        </w:rPr>
+        <w:t xml:space="preserve"> botones para aumentar o disminuir sobre el precio base establecido por el desinfector.</w:t>
+      </w:r>
       <w:r>
         <w:rPr>
           <w:rFonts w:ascii="Times New Roman" w:hAnsi="Times New Roman"/>
@@ -10330,56 +10169,15 @@
           <w:szCs w:val="22"/>
           <w:lang w:val="es-PE"/>
         </w:rPr>
-        <w:t>Interfaz de negociación:</w:t>
-      </w:r>
-      <w:r>
-        <w:rPr>
-          <w:rFonts w:ascii="Times New Roman" w:hAnsi="Times New Roman"/>
-          <w:sz w:val="22"/>
-          <w:szCs w:val="22"/>
-          <w:lang w:val="es-PE"/>
-        </w:rPr>
-        <w:t xml:space="preserve"> Interfaz donde </w:t>
-      </w:r>
-      <w:r>
-        <w:rPr>
-          <w:rFonts w:ascii="Times New Roman" w:hAnsi="Times New Roman"/>
-          <w:sz w:val="22"/>
-          <w:szCs w:val="22"/>
-          <w:lang w:val="es-PE"/>
-        </w:rPr>
-        <w:t>habrá</w:t>
-      </w:r>
-      <w:r>
-        <w:rPr>
-          <w:rFonts w:ascii="Times New Roman" w:hAnsi="Times New Roman"/>
-          <w:sz w:val="22"/>
-          <w:szCs w:val="22"/>
-          <w:lang w:val="es-PE"/>
-        </w:rPr>
-        <w:t xml:space="preserve"> botones para aumentar o disminuir sobre el precio base establecido por el </w:t>
-      </w:r>
-      <w:proofErr w:type="spellStart"/>
-      <w:r>
-        <w:rPr>
-          <w:rFonts w:ascii="Times New Roman" w:hAnsi="Times New Roman"/>
-          <w:sz w:val="22"/>
-          <w:szCs w:val="22"/>
-          <w:lang w:val="es-PE"/>
-        </w:rPr>
-        <w:t>desinfector</w:t>
-      </w:r>
-      <w:proofErr w:type="spellEnd"/>
-      <w:r>
-        <w:rPr>
-          <w:rFonts w:ascii="Times New Roman" w:hAnsi="Times New Roman"/>
-          <w:sz w:val="22"/>
-          <w:szCs w:val="22"/>
-          <w:lang w:val="es-PE"/>
-        </w:rPr>
-        <w:t>.</w:t>
-      </w:r>
-      <w:r>
+        <w:t xml:space="preserve"> </w:t>
+      </w:r>
+    </w:p>
+    <w:p>
+      <w:pPr>
+        <w:pStyle w:val="Normalindentado3"/>
+        <w:spacing w:line="276" w:lineRule="auto"/>
+        <w:ind w:left="2124" w:firstLine="6"/>
+        <w:jc w:val="both"/>
         <w:rPr>
           <w:rFonts w:ascii="Times New Roman" w:hAnsi="Times New Roman"/>
           <w:b/>
@@ -10388,8 +10186,7 @@
           <w:szCs w:val="22"/>
           <w:lang w:val="es-PE"/>
         </w:rPr>
-        <w:t xml:space="preserve"> </w:t>
-      </w:r>
+      </w:pPr>
     </w:p>
     <w:p>
       <w:pPr>
@@ -10406,13 +10203,7 @@
           <w:lang w:val="es-PE"/>
         </w:rPr>
       </w:pPr>
-    </w:p>
-    <w:p>
-      <w:pPr>
-        <w:pStyle w:val="Normalindentado3"/>
-        <w:spacing w:line="276" w:lineRule="auto"/>
-        <w:ind w:left="2124" w:firstLine="6"/>
-        <w:jc w:val="both"/>
+      <w:r>
         <w:rPr>
           <w:rFonts w:ascii="Times New Roman" w:hAnsi="Times New Roman"/>
           <w:b/>
@@ -10421,86 +10212,16 @@
           <w:szCs w:val="22"/>
           <w:lang w:val="es-PE"/>
         </w:rPr>
-      </w:pPr>
-      <w:r>
-        <w:rPr>
-          <w:rFonts w:ascii="Times New Roman" w:hAnsi="Times New Roman"/>
-          <w:b/>
-          <w:bCs/>
+        <w:t>Interfaz de subasta:</w:t>
+      </w:r>
+      <w:r>
+        <w:rPr>
+          <w:rFonts w:ascii="Times New Roman" w:hAnsi="Times New Roman"/>
           <w:sz w:val="22"/>
           <w:szCs w:val="22"/>
           <w:lang w:val="es-PE"/>
         </w:rPr>
-        <w:t xml:space="preserve">Interfaz de </w:t>
-      </w:r>
-      <w:r>
-        <w:rPr>
-          <w:rFonts w:ascii="Times New Roman" w:hAnsi="Times New Roman"/>
-          <w:b/>
-          <w:bCs/>
-          <w:sz w:val="22"/>
-          <w:szCs w:val="22"/>
-          <w:lang w:val="es-PE"/>
-        </w:rPr>
-        <w:t>subasta</w:t>
-      </w:r>
-      <w:r>
-        <w:rPr>
-          <w:rFonts w:ascii="Times New Roman" w:hAnsi="Times New Roman"/>
-          <w:b/>
-          <w:bCs/>
-          <w:sz w:val="22"/>
-          <w:szCs w:val="22"/>
-          <w:lang w:val="es-PE"/>
-        </w:rPr>
-        <w:t>:</w:t>
-      </w:r>
-      <w:r>
-        <w:rPr>
-          <w:rFonts w:ascii="Times New Roman" w:hAnsi="Times New Roman"/>
-          <w:sz w:val="22"/>
-          <w:szCs w:val="22"/>
-          <w:lang w:val="es-PE"/>
-        </w:rPr>
-        <w:t xml:space="preserve"> </w:t>
-      </w:r>
-      <w:r>
-        <w:rPr>
-          <w:rFonts w:ascii="Times New Roman" w:hAnsi="Times New Roman"/>
-          <w:sz w:val="22"/>
-          <w:szCs w:val="22"/>
-          <w:lang w:val="es-PE"/>
-        </w:rPr>
-        <w:t xml:space="preserve">Interfaz donde mostrara los elementos que los </w:t>
-      </w:r>
-      <w:proofErr w:type="spellStart"/>
-      <w:r>
-        <w:rPr>
-          <w:rFonts w:ascii="Times New Roman" w:hAnsi="Times New Roman"/>
-          <w:sz w:val="22"/>
-          <w:szCs w:val="22"/>
-          <w:lang w:val="es-PE"/>
-        </w:rPr>
-        <w:t>desinfectores</w:t>
-      </w:r>
-      <w:proofErr w:type="spellEnd"/>
-      <w:r>
-        <w:rPr>
-          <w:rFonts w:ascii="Times New Roman" w:hAnsi="Times New Roman"/>
-          <w:sz w:val="22"/>
-          <w:szCs w:val="22"/>
-          <w:lang w:val="es-PE"/>
-        </w:rPr>
-        <w:t xml:space="preserve"> ponga a la venta mediante una pequeña subasta</w:t>
-      </w:r>
-      <w:r>
-        <w:rPr>
-          <w:rFonts w:ascii="Times New Roman" w:hAnsi="Times New Roman"/>
-          <w:sz w:val="22"/>
-          <w:szCs w:val="22"/>
-          <w:lang w:val="es-PE"/>
-        </w:rPr>
-        <w:t>.</w:t>
+        <w:t xml:space="preserve"> Interfaz donde mostrara los elementos que los desinfectores ponga a la venta mediante una pequeña subasta.</w:t>
       </w:r>
       <w:r>
         <w:rPr>
@@ -11365,27 +11086,7 @@
           <w:szCs w:val="22"/>
           <w:lang w:val="es-PE"/>
         </w:rPr>
-        <w:t xml:space="preserve"> que necesitemos, lo utilizaremos para añadir la ubicación de los </w:t>
-      </w:r>
-      <w:proofErr w:type="spellStart"/>
-      <w:r>
-        <w:rPr>
-          <w:rFonts w:ascii="Times New Roman" w:hAnsi="Times New Roman"/>
-          <w:sz w:val="22"/>
-          <w:szCs w:val="22"/>
-          <w:lang w:val="es-PE"/>
-        </w:rPr>
-        <w:t>desinfectores</w:t>
-      </w:r>
-      <w:proofErr w:type="spellEnd"/>
-      <w:r>
-        <w:rPr>
-          <w:rFonts w:ascii="Times New Roman" w:hAnsi="Times New Roman"/>
-          <w:sz w:val="22"/>
-          <w:szCs w:val="22"/>
-          <w:lang w:val="es-PE"/>
-        </w:rPr>
-        <w:t xml:space="preserve"> dentro de la aplicación.</w:t>
+        <w:t xml:space="preserve"> que necesitemos, lo utilizaremos para añadir la ubicación de los desinfectores dentro de la aplicación.</w:t>
       </w:r>
     </w:p>
     <w:p>
@@ -11967,13 +11668,8 @@
         <w:jc w:val="both"/>
       </w:pPr>
       <w:r>
-        <w:t xml:space="preserve">Requisito funcional 3: Creación de cuenta de </w:t>
-      </w:r>
-      <w:proofErr w:type="spellStart"/>
-      <w:r>
-        <w:t>desinfector</w:t>
-      </w:r>
-      <w:proofErr w:type="spellEnd"/>
+        <w:t>Requisito funcional 3: Creación de cuenta de desinfector</w:t>
+      </w:r>
       <w:r>
         <w:rPr>
           <w:rFonts w:eastAsiaTheme="minorHAnsi"/>
@@ -11994,13 +11690,8 @@
         <w:jc w:val="both"/>
       </w:pPr>
       <w:r>
-        <w:t xml:space="preserve">Requisito funcional 4: Creación del espacio para la cuenta de </w:t>
-      </w:r>
-      <w:proofErr w:type="spellStart"/>
-      <w:r>
-        <w:t>desinfector</w:t>
-      </w:r>
-      <w:proofErr w:type="spellEnd"/>
+        <w:t>Requisito funcional 4: Creación del espacio para la cuenta de desinfector</w:t>
+      </w:r>
       <w:r>
         <w:t>.</w:t>
       </w:r>
@@ -13145,18 +12836,8 @@
           <w:color w:val="auto"/>
           <w:u w:val="none"/>
         </w:rPr>
-        <w:t xml:space="preserve"> a un </w:t>
-      </w:r>
-      <w:proofErr w:type="spellStart"/>
-      <w:r>
-        <w:rPr>
-          <w:rStyle w:val="Hipervnculo"/>
-          <w:color w:val="auto"/>
-          <w:u w:val="none"/>
-        </w:rPr>
-        <w:t>desinfector</w:t>
-      </w:r>
-      <w:proofErr w:type="spellEnd"/>
+        <w:t xml:space="preserve"> a un desinfector</w:t>
+      </w:r>
     </w:p>
     <w:p>
       <w:pPr>
@@ -13973,21 +13654,7 @@
         <w:rPr>
           <w:rFonts w:ascii="Times New Roman" w:eastAsia="Times New Roman" w:hAnsi="Times New Roman" w:cs="Times New Roman"/>
         </w:rPr>
-        <w:t>Jefe de logística de operaciones-</w:t>
-      </w:r>
-      <w:proofErr w:type="gramStart"/>
-      <w:r>
-        <w:rPr>
-          <w:rFonts w:ascii="Times New Roman" w:eastAsia="Times New Roman" w:hAnsi="Times New Roman" w:cs="Times New Roman"/>
-        </w:rPr>
-        <w:t>genera-lista</w:t>
-      </w:r>
-      <w:proofErr w:type="gramEnd"/>
-      <w:r>
-        <w:rPr>
-          <w:rFonts w:ascii="Times New Roman" w:eastAsia="Times New Roman" w:hAnsi="Times New Roman" w:cs="Times New Roman"/>
-        </w:rPr>
-        <w:t xml:space="preserve"> de materias primas</w:t>
+        <w:t>Jefe de logística de operaciones-genera-lista de materias primas</w:t>
       </w:r>
     </w:p>
     <w:p>
@@ -14113,21 +13780,7 @@
         <w:rPr>
           <w:rFonts w:ascii="Times New Roman" w:eastAsia="Times New Roman" w:hAnsi="Times New Roman" w:cs="Times New Roman"/>
         </w:rPr>
-        <w:t>Encargado de despacho-</w:t>
-      </w:r>
-      <w:proofErr w:type="gramStart"/>
-      <w:r>
-        <w:rPr>
-          <w:rFonts w:ascii="Times New Roman" w:eastAsia="Times New Roman" w:hAnsi="Times New Roman" w:cs="Times New Roman"/>
-        </w:rPr>
-        <w:t>genera-lista</w:t>
-      </w:r>
-      <w:proofErr w:type="gramEnd"/>
-      <w:r>
-        <w:rPr>
-          <w:rFonts w:ascii="Times New Roman" w:eastAsia="Times New Roman" w:hAnsi="Times New Roman" w:cs="Times New Roman"/>
-        </w:rPr>
-        <w:t xml:space="preserve"> de materias primas recibidas</w:t>
+        <w:t>Encargado de despacho-genera-lista de materias primas recibidas</w:t>
       </w:r>
     </w:p>
     <w:p>
@@ -14933,14 +14586,12 @@
           <w:rFonts w:ascii="Times New Roman" w:eastAsia="Times New Roman" w:hAnsi="Times New Roman" w:cs="Times New Roman"/>
         </w:rPr>
       </w:pPr>
-      <w:proofErr w:type="spellStart"/>
       <w:r>
         <w:rPr>
           <w:rFonts w:ascii="Times New Roman" w:eastAsia="Times New Roman" w:hAnsi="Times New Roman" w:cs="Times New Roman"/>
         </w:rPr>
         <w:t>Desinfector</w:t>
       </w:r>
-      <w:proofErr w:type="spellEnd"/>
     </w:p>
     <w:p>
       <w:pPr>
@@ -15022,19 +14673,11 @@
           <w:rFonts w:ascii="Times New Roman" w:eastAsia="Times New Roman" w:hAnsi="Times New Roman" w:cs="Times New Roman"/>
         </w:rPr>
       </w:pPr>
-      <w:proofErr w:type="spellStart"/>
       <w:r>
         <w:rPr>
           <w:rFonts w:ascii="Times New Roman" w:eastAsia="Times New Roman" w:hAnsi="Times New Roman" w:cs="Times New Roman"/>
         </w:rPr>
-        <w:t>Desinfector</w:t>
-      </w:r>
-      <w:proofErr w:type="spellEnd"/>
-      <w:r>
-        <w:rPr>
-          <w:rFonts w:ascii="Times New Roman" w:eastAsia="Times New Roman" w:hAnsi="Times New Roman" w:cs="Times New Roman"/>
-        </w:rPr>
-        <w:t>-recibe-oferta</w:t>
+        <w:t>Desinfector-recibe-oferta</w:t>
       </w:r>
     </w:p>
     <w:p>
@@ -15051,19 +14694,11 @@
           <w:rFonts w:ascii="Times New Roman" w:eastAsia="Times New Roman" w:hAnsi="Times New Roman" w:cs="Times New Roman"/>
         </w:rPr>
       </w:pPr>
-      <w:proofErr w:type="spellStart"/>
       <w:r>
         <w:rPr>
           <w:rFonts w:ascii="Times New Roman" w:eastAsia="Times New Roman" w:hAnsi="Times New Roman" w:cs="Times New Roman"/>
         </w:rPr>
-        <w:t>Desinfector</w:t>
-      </w:r>
-      <w:proofErr w:type="spellEnd"/>
-      <w:r>
-        <w:rPr>
-          <w:rFonts w:ascii="Times New Roman" w:eastAsia="Times New Roman" w:hAnsi="Times New Roman" w:cs="Times New Roman"/>
-        </w:rPr>
-        <w:t>-envía-contraoferta</w:t>
+        <w:t>Desinfector-envía-contraoferta</w:t>
       </w:r>
     </w:p>
     <w:p>
@@ -15122,19 +14757,11 @@
           <w:rFonts w:ascii="Times New Roman" w:eastAsia="Times New Roman" w:hAnsi="Times New Roman" w:cs="Times New Roman"/>
         </w:rPr>
       </w:pPr>
-      <w:proofErr w:type="spellStart"/>
       <w:r>
         <w:rPr>
           <w:rFonts w:ascii="Times New Roman" w:eastAsia="Times New Roman" w:hAnsi="Times New Roman" w:cs="Times New Roman"/>
         </w:rPr>
-        <w:t>Desinfector</w:t>
-      </w:r>
-      <w:proofErr w:type="spellEnd"/>
-      <w:r>
-        <w:rPr>
-          <w:rFonts w:ascii="Times New Roman" w:eastAsia="Times New Roman" w:hAnsi="Times New Roman" w:cs="Times New Roman"/>
-        </w:rPr>
-        <w:t>-recibe-confirmación</w:t>
+        <w:t>Desinfector-recibe-confirmación</w:t>
       </w:r>
     </w:p>
     <w:p>
@@ -15151,19 +14778,11 @@
           <w:rFonts w:ascii="Times New Roman" w:eastAsia="Times New Roman" w:hAnsi="Times New Roman" w:cs="Times New Roman"/>
         </w:rPr>
       </w:pPr>
-      <w:proofErr w:type="spellStart"/>
       <w:r>
         <w:rPr>
           <w:rFonts w:ascii="Times New Roman" w:eastAsia="Times New Roman" w:hAnsi="Times New Roman" w:cs="Times New Roman"/>
         </w:rPr>
-        <w:t>Desinfector</w:t>
-      </w:r>
-      <w:proofErr w:type="spellEnd"/>
-      <w:r>
-        <w:rPr>
-          <w:rFonts w:ascii="Times New Roman" w:eastAsia="Times New Roman" w:hAnsi="Times New Roman" w:cs="Times New Roman"/>
-        </w:rPr>
-        <w:t>-envía-confirmación</w:t>
+        <w:t>Desinfector-envía-confirmación</w:t>
       </w:r>
     </w:p>
     <w:p>
@@ -15251,18 +14870,10 @@
           <w:lang w:val="es-PE" w:eastAsia="es-PE"/>
         </w:rPr>
         <w:drawing>
-          <wp:anchor distT="0" distB="0" distL="114300" distR="114300" simplePos="0" relativeHeight="251659264" behindDoc="0" locked="0" layoutInCell="1" allowOverlap="1" wp14:anchorId="5E028004" wp14:editId="20F5EF40">
-            <wp:simplePos x="0" y="0"/>
-            <wp:positionH relativeFrom="margin">
-              <wp:posOffset>323850</wp:posOffset>
-            </wp:positionH>
-            <wp:positionV relativeFrom="paragraph">
-              <wp:posOffset>229235</wp:posOffset>
-            </wp:positionV>
-            <wp:extent cx="5731510" cy="4427855"/>
+          <wp:inline distT="0" distB="0" distL="0" distR="0" wp14:anchorId="2EBD971F" wp14:editId="6F86B7D5">
+            <wp:extent cx="5391150" cy="3981450"/>
             <wp:effectExtent l="0" t="0" r="0" b="0"/>
-            <wp:wrapSquare wrapText="bothSides"/>
-            <wp:docPr id="31" name="Imagen 31"/>
+            <wp:docPr id="2" name="Imagen 2"/>
             <wp:cNvGraphicFramePr>
               <a:graphicFrameLocks xmlns:a="http://schemas.openxmlformats.org/drawingml/2006/main" noChangeAspect="1"/>
             </wp:cNvGraphicFramePr>
@@ -15270,13 +14881,13 @@
               <a:graphicData uri="http://schemas.openxmlformats.org/drawingml/2006/picture">
                 <pic:pic xmlns:pic="http://schemas.openxmlformats.org/drawingml/2006/picture">
                   <pic:nvPicPr>
-                    <pic:cNvPr id="0" name="Picture 5"/>
+                    <pic:cNvPr id="0" name="Picture 1"/>
                     <pic:cNvPicPr>
                       <a:picLocks noChangeAspect="1" noChangeArrowheads="1"/>
                     </pic:cNvPicPr>
                   </pic:nvPicPr>
                   <pic:blipFill>
-                    <a:blip r:embed="rId26">
+                    <a:blip r:embed="rId26" cstate="print">
                       <a:extLst>
                         <a:ext uri="{28A0092B-C50C-407E-A947-70E740481C1C}">
                           <a14:useLocalDpi xmlns:a14="http://schemas.microsoft.com/office/drawing/2010/main" val="0"/>
@@ -15291,7 +14902,7 @@
                   <pic:spPr bwMode="auto">
                     <a:xfrm>
                       <a:off x="0" y="0"/>
-                      <a:ext cx="5731510" cy="4427855"/>
+                      <a:ext cx="5391150" cy="3981450"/>
                     </a:xfrm>
                     <a:prstGeom prst="rect">
                       <a:avLst/>
@@ -15304,7 +14915,7 @@
                 </pic:pic>
               </a:graphicData>
             </a:graphic>
-          </wp:anchor>
+          </wp:inline>
         </w:drawing>
       </w:r>
     </w:p>

</xml_diff>

<commit_message>
Agregado Modelo de uso de sistema y uso de negocio
</commit_message>
<xml_diff>
--- a/DocIngReq/ModeloDeRequisitosV1.3(1).docx
+++ b/DocIngReq/ModeloDeRequisitosV1.3(1).docx
@@ -2,13 +2,13 @@
 <file path=word/document.xml><?xml version="1.0" encoding="utf-8"?>
 <w:document xmlns:wpc="http://schemas.microsoft.com/office/word/2010/wordprocessingCanvas" xmlns:cx="http://schemas.microsoft.com/office/drawing/2014/chartex" xmlns:cx1="http://schemas.microsoft.com/office/drawing/2015/9/8/chartex" xmlns:cx2="http://schemas.microsoft.com/office/drawing/2015/10/21/chartex" xmlns:cx3="http://schemas.microsoft.com/office/drawing/2016/5/9/chartex" xmlns:cx4="http://schemas.microsoft.com/office/drawing/2016/5/10/chartex" xmlns:cx5="http://schemas.microsoft.com/office/drawing/2016/5/11/chartex" xmlns:cx6="http://schemas.microsoft.com/office/drawing/2016/5/12/chartex" xmlns:cx7="http://schemas.microsoft.com/office/drawing/2016/5/13/chartex" xmlns:cx8="http://schemas.microsoft.com/office/drawing/2016/5/14/chartex" xmlns:mc="http://schemas.openxmlformats.org/markup-compatibility/2006" xmlns:aink="http://schemas.microsoft.com/office/drawing/2016/ink" xmlns:am3d="http://schemas.microsoft.com/office/drawing/2017/model3d" xmlns:o="urn:schemas-microsoft-com:office:office" xmlns:r="http://schemas.openxmlformats.org/officeDocument/2006/relationships" xmlns:m="http://schemas.openxmlformats.org/officeDocument/2006/math" xmlns:v="urn:schemas-microsoft-com:vml" xmlns:wp14="http://schemas.microsoft.com/office/word/2010/wordprocessingDrawing" xmlns:wp="http://schemas.openxmlformats.org/drawingml/2006/wordprocessingDrawing" xmlns:w10="urn:schemas-microsoft-com:office:word" xmlns:w="http://schemas.openxmlformats.org/wordprocessingml/2006/main" xmlns:w14="http://schemas.microsoft.com/office/word/2010/wordml" xmlns:w15="http://schemas.microsoft.com/office/word/2012/wordml" xmlns:w16cex="http://schemas.microsoft.com/office/word/2018/wordml/cex" xmlns:w16cid="http://schemas.microsoft.com/office/word/2016/wordml/cid" xmlns:w16="http://schemas.microsoft.com/office/word/2018/wordml" xmlns:w16se="http://schemas.microsoft.com/office/word/2015/wordml/symex" xmlns:wpg="http://schemas.microsoft.com/office/word/2010/wordprocessingGroup" xmlns:wpi="http://schemas.microsoft.com/office/word/2010/wordprocessingInk" xmlns:wne="http://schemas.microsoft.com/office/word/2006/wordml" xmlns:wps="http://schemas.microsoft.com/office/word/2010/wordprocessingShape" mc:Ignorable="w14 w15 w16se w16cid w16 w16cex wp14">
   <w:body>
-    <w:bookmarkStart w:id="0" w:name="_Toc33238232"/>
-    <w:bookmarkStart w:id="1" w:name="_Toc377631579"/>
     <w:p>
       <w:pPr>
         <w:spacing w:after="160"/>
         <w:jc w:val="both"/>
       </w:pPr>
+      <w:bookmarkStart w:id="0" w:name="_Toc33238232"/>
+      <w:bookmarkStart w:id="1" w:name="_Toc377631579"/>
       <w:r>
         <w:rPr>
           <w:rFonts w:ascii="Times New Roman" w:hAnsi="Times New Roman" w:cs="Times New Roman"/>
@@ -6030,7 +6030,6 @@
                 <w:lang w:val="es-PE"/>
               </w:rPr>
             </w:pPr>
-            <w:proofErr w:type="spellStart"/>
             <w:r>
               <w:rPr>
                 <w:rFonts w:ascii="Times New Roman" w:hAnsi="Times New Roman"/>
@@ -6038,9 +6037,9 @@
                 <w:szCs w:val="22"/>
                 <w:lang w:val="es-PE"/>
               </w:rPr>
-              <w:t>Huaman</w:t>
-            </w:r>
-            <w:proofErr w:type="spellEnd"/>
+              <w:t xml:space="preserve">Huaman </w:t>
+            </w:r>
+            <w:proofErr w:type="spellStart"/>
             <w:r>
               <w:rPr>
                 <w:rFonts w:ascii="Times New Roman" w:hAnsi="Times New Roman"/>
@@ -6048,9 +6047,9 @@
                 <w:szCs w:val="22"/>
                 <w:lang w:val="es-PE"/>
               </w:rPr>
-              <w:t xml:space="preserve"> </w:t>
-            </w:r>
-            <w:proofErr w:type="spellStart"/>
+              <w:t>Huaman</w:t>
+            </w:r>
+            <w:proofErr w:type="spellEnd"/>
             <w:r>
               <w:rPr>
                 <w:rFonts w:ascii="Times New Roman" w:hAnsi="Times New Roman"/>
@@ -6058,29 +6057,8 @@
                 <w:szCs w:val="22"/>
                 <w:lang w:val="es-PE"/>
               </w:rPr>
-              <w:t>Huaman</w:t>
-            </w:r>
-            <w:proofErr w:type="spellEnd"/>
-            <w:r>
-              <w:rPr>
-                <w:rFonts w:ascii="Times New Roman" w:hAnsi="Times New Roman"/>
-                <w:sz w:val="22"/>
-                <w:szCs w:val="22"/>
-                <w:lang w:val="es-PE"/>
-              </w:rPr>
-              <w:t xml:space="preserve">, </w:t>
-            </w:r>
-            <w:proofErr w:type="spellStart"/>
-            <w:r>
-              <w:rPr>
-                <w:rFonts w:ascii="Times New Roman" w:hAnsi="Times New Roman"/>
-                <w:sz w:val="22"/>
-                <w:szCs w:val="22"/>
-                <w:lang w:val="es-PE"/>
-              </w:rPr>
-              <w:t>Angel</w:t>
-            </w:r>
-            <w:proofErr w:type="spellEnd"/>
+              <w:t>, Angel</w:t>
+            </w:r>
           </w:p>
         </w:tc>
       </w:tr>
@@ -6556,6 +6534,7 @@
                 <w:lang w:val="es-PE"/>
               </w:rPr>
             </w:pPr>
+            <w:proofErr w:type="spellStart"/>
             <w:r>
               <w:rPr>
                 <w:rFonts w:ascii="Times New Roman" w:hAnsi="Times New Roman"/>
@@ -6563,7 +6542,17 @@
                 <w:szCs w:val="22"/>
                 <w:lang w:val="es-PE"/>
               </w:rPr>
-              <w:t xml:space="preserve">Chavez Malca, </w:t>
+              <w:t>Chavez</w:t>
+            </w:r>
+            <w:proofErr w:type="spellEnd"/>
+            <w:r>
+              <w:rPr>
+                <w:rFonts w:ascii="Times New Roman" w:hAnsi="Times New Roman"/>
+                <w:sz w:val="22"/>
+                <w:szCs w:val="22"/>
+                <w:lang w:val="es-PE"/>
+              </w:rPr>
+              <w:t xml:space="preserve"> Malca, </w:t>
             </w:r>
             <w:proofErr w:type="spellStart"/>
             <w:r>
@@ -11668,7 +11657,19 @@
         <w:jc w:val="both"/>
       </w:pPr>
       <w:r>
-        <w:t>Requisito funcional 3: Creación de cuenta de desinfector</w:t>
+        <w:t>Requisito funcional</w:t>
+      </w:r>
+      <w:r>
+        <w:t xml:space="preserve"> </w:t>
+      </w:r>
+      <w:r>
+        <w:t>3:</w:t>
+      </w:r>
+      <w:r>
+        <w:t xml:space="preserve"> </w:t>
+      </w:r>
+      <w:r>
+        <w:t>Creación de cuenta de desinfector</w:t>
       </w:r>
       <w:r>
         <w:rPr>
@@ -11741,22 +11742,51 @@
       <w:bookmarkStart w:id="118" w:name="_Toc377814649"/>
       <w:r>
         <w:rPr>
+          <w:lang w:bidi="en-US"/>
+        </w:rPr>
+        <w:t>MODELO REFINADO DE CASO DE USO DE SISTEMA</w:t>
+      </w:r>
+      <w:bookmarkEnd w:id="117"/>
+      <w:bookmarkEnd w:id="118"/>
+    </w:p>
+    <w:p>
+      <w:pPr>
+        <w:pStyle w:val="Ttulo3"/>
+        <w:numPr>
+          <w:ilvl w:val="0"/>
+          <w:numId w:val="0"/>
+        </w:numPr>
+        <w:spacing w:line="276" w:lineRule="auto"/>
+        <w:jc w:val="both"/>
+        <w:rPr>
+          <w:lang w:bidi="en-US"/>
+        </w:rPr>
+      </w:pPr>
+      <w:bookmarkStart w:id="119" w:name="_Toc377631614"/>
+    </w:p>
+    <w:p>
+      <w:pPr>
+        <w:rPr>
+          <w:lang w:bidi="en-US"/>
+        </w:rPr>
+      </w:pPr>
+    </w:p>
+    <w:p>
+      <w:pPr>
+        <w:rPr>
+          <w:lang w:bidi="en-US"/>
+        </w:rPr>
+      </w:pPr>
+      <w:r>
+        <w:rPr>
           <w:noProof/>
-          <w:lang w:eastAsia="es-PE"/>
+          <w:lang w:bidi="en-US"/>
         </w:rPr>
         <w:drawing>
-          <wp:anchor distT="0" distB="0" distL="114300" distR="114300" simplePos="0" relativeHeight="251658240" behindDoc="0" locked="0" layoutInCell="1" allowOverlap="1" wp14:anchorId="3B7FB6C1" wp14:editId="2D92D7E4">
-            <wp:simplePos x="0" y="0"/>
-            <wp:positionH relativeFrom="column">
-              <wp:posOffset>-675743</wp:posOffset>
-            </wp:positionH>
-            <wp:positionV relativeFrom="paragraph">
-              <wp:posOffset>277347</wp:posOffset>
-            </wp:positionV>
-            <wp:extent cx="6841490" cy="3158490"/>
+          <wp:inline distT="0" distB="0" distL="0" distR="0" wp14:anchorId="4E4A4469" wp14:editId="34EC7C39">
+            <wp:extent cx="4867275" cy="2386424"/>
             <wp:effectExtent l="0" t="0" r="0" b="0"/>
-            <wp:wrapTopAndBottom/>
-            <wp:docPr id="29" name="Imagen 29"/>
+            <wp:docPr id="4" name="Imagen 4"/>
             <wp:cNvGraphicFramePr>
               <a:graphicFrameLocks xmlns:a="http://schemas.openxmlformats.org/drawingml/2006/main" noChangeAspect="1"/>
             </wp:cNvGraphicFramePr>
@@ -11764,12 +11794,12 @@
               <a:graphicData uri="http://schemas.openxmlformats.org/drawingml/2006/picture">
                 <pic:pic xmlns:pic="http://schemas.openxmlformats.org/drawingml/2006/picture">
                   <pic:nvPicPr>
-                    <pic:cNvPr id="0" name="Picture 2"/>
+                    <pic:cNvPr id="0" name="Picture 1"/>
                     <pic:cNvPicPr>
                       <a:picLocks noChangeAspect="1" noChangeArrowheads="1"/>
                     </pic:cNvPicPr>
                   </pic:nvPicPr>
-                  <pic:blipFill rotWithShape="1">
+                  <pic:blipFill>
                     <a:blip r:embed="rId10">
                       <a:extLst>
                         <a:ext uri="{28A0092B-C50C-407E-A947-70E740481C1C}">
@@ -11777,13 +11807,15 @@
                         </a:ext>
                       </a:extLst>
                     </a:blip>
-                    <a:srcRect l="5036" r="7373"/>
-                    <a:stretch/>
+                    <a:srcRect/>
+                    <a:stretch>
+                      <a:fillRect/>
+                    </a:stretch>
                   </pic:blipFill>
                   <pic:spPr bwMode="auto">
                     <a:xfrm>
                       <a:off x="0" y="0"/>
-                      <a:ext cx="6841490" cy="3158490"/>
+                      <a:ext cx="4868352" cy="2386952"/>
                     </a:xfrm>
                     <a:prstGeom prst="rect">
                       <a:avLst/>
@@ -11792,26 +11824,34 @@
                     <a:ln>
                       <a:noFill/>
                     </a:ln>
-                    <a:extLst>
-                      <a:ext uri="{53640926-AAD7-44D8-BBD7-CCE9431645EC}">
-                        <a14:shadowObscured xmlns:a14="http://schemas.microsoft.com/office/drawing/2010/main"/>
-                      </a:ext>
-                    </a:extLst>
                   </pic:spPr>
                 </pic:pic>
               </a:graphicData>
             </a:graphic>
-          </wp:anchor>
+          </wp:inline>
         </w:drawing>
       </w:r>
-      <w:r>
+    </w:p>
+    <w:p>
+      <w:pPr>
         <w:rPr>
           <w:lang w:bidi="en-US"/>
         </w:rPr>
-        <w:t>MODELO REFINADO DE CASO DE USO DE SISTEMA</w:t>
-      </w:r>
-      <w:bookmarkEnd w:id="117"/>
-      <w:bookmarkEnd w:id="118"/>
+      </w:pPr>
+    </w:p>
+    <w:p>
+      <w:pPr>
+        <w:rPr>
+          <w:lang w:bidi="en-US"/>
+        </w:rPr>
+      </w:pPr>
+    </w:p>
+    <w:p>
+      <w:pPr>
+        <w:rPr>
+          <w:lang w:bidi="en-US"/>
+        </w:rPr>
+      </w:pPr>
     </w:p>
     <w:p>
       <w:pPr>
@@ -11826,62 +11866,11 @@
           <w:lang w:bidi="en-US"/>
         </w:rPr>
       </w:pPr>
-      <w:bookmarkStart w:id="119" w:name="_Toc377631614"/>
-    </w:p>
-    <w:p>
-      <w:pPr>
+      <w:bookmarkStart w:id="120" w:name="_Toc377814650"/>
+      <w:r>
         <w:rPr>
           <w:lang w:bidi="en-US"/>
         </w:rPr>
-      </w:pPr>
-    </w:p>
-    <w:p>
-      <w:pPr>
-        <w:rPr>
-          <w:lang w:bidi="en-US"/>
-        </w:rPr>
-      </w:pPr>
-    </w:p>
-    <w:p>
-      <w:pPr>
-        <w:rPr>
-          <w:lang w:bidi="en-US"/>
-        </w:rPr>
-      </w:pPr>
-    </w:p>
-    <w:p>
-      <w:pPr>
-        <w:rPr>
-          <w:lang w:bidi="en-US"/>
-        </w:rPr>
-      </w:pPr>
-    </w:p>
-    <w:p>
-      <w:pPr>
-        <w:rPr>
-          <w:lang w:bidi="en-US"/>
-        </w:rPr>
-      </w:pPr>
-    </w:p>
-    <w:p>
-      <w:pPr>
-        <w:pStyle w:val="Ttulo3"/>
-        <w:numPr>
-          <w:ilvl w:val="0"/>
-          <w:numId w:val="0"/>
-        </w:numPr>
-        <w:spacing w:line="276" w:lineRule="auto"/>
-        <w:jc w:val="both"/>
-        <w:rPr>
-          <w:lang w:bidi="en-US"/>
-        </w:rPr>
-      </w:pPr>
-      <w:bookmarkStart w:id="120" w:name="_Toc377814650"/>
-      <w:r>
-        <w:rPr>
-          <w:lang w:bidi="en-US"/>
-        </w:rPr>
-        <w:lastRenderedPageBreak/>
         <w:t>MODELO DE DOMINIO</w:t>
       </w:r>
       <w:bookmarkEnd w:id="119"/>
@@ -11967,6 +11956,7 @@
         <w:rPr>
           <w:rFonts w:ascii="Times New Roman" w:eastAsia="Times New Roman" w:hAnsi="Times New Roman" w:cs="Times New Roman"/>
         </w:rPr>
+        <w:lastRenderedPageBreak/>
         <w:t>Producto</w:t>
       </w:r>
     </w:p>
@@ -12655,6 +12645,7 @@
           <w:u w:val="single"/>
           <w:lang w:eastAsia="es-PE"/>
         </w:rPr>
+        <w:lastRenderedPageBreak/>
         <w:drawing>
           <wp:anchor distT="0" distB="0" distL="114300" distR="114300" simplePos="0" relativeHeight="251657216" behindDoc="0" locked="0" layoutInCell="1" allowOverlap="1" wp14:anchorId="75710E22" wp14:editId="0D38130F">
             <wp:simplePos x="0" y="0"/>
@@ -14324,6 +14315,72 @@
         </w:rPr>
       </w:pPr>
       <w:bookmarkStart w:id="168" w:name="_Toc377814673"/>
+      <w:r>
+        <w:rPr>
+          <w:noProof/>
+          <w:lang w:eastAsia="es-PE"/>
+        </w:rPr>
+        <w:lastRenderedPageBreak/>
+        <w:drawing>
+          <wp:anchor distT="0" distB="0" distL="114300" distR="114300" simplePos="0" relativeHeight="251658240" behindDoc="0" locked="0" layoutInCell="1" allowOverlap="1" wp14:anchorId="3B7FB6C1" wp14:editId="3F7E6DAC">
+            <wp:simplePos x="0" y="0"/>
+            <wp:positionH relativeFrom="column">
+              <wp:posOffset>-680085</wp:posOffset>
+            </wp:positionH>
+            <wp:positionV relativeFrom="paragraph">
+              <wp:posOffset>0</wp:posOffset>
+            </wp:positionV>
+            <wp:extent cx="6841490" cy="3158490"/>
+            <wp:effectExtent l="0" t="0" r="0" b="0"/>
+            <wp:wrapTopAndBottom/>
+            <wp:docPr id="29" name="Imagen 29"/>
+            <wp:cNvGraphicFramePr>
+              <a:graphicFrameLocks xmlns:a="http://schemas.openxmlformats.org/drawingml/2006/main" noChangeAspect="1"/>
+            </wp:cNvGraphicFramePr>
+            <a:graphic xmlns:a="http://schemas.openxmlformats.org/drawingml/2006/main">
+              <a:graphicData uri="http://schemas.openxmlformats.org/drawingml/2006/picture">
+                <pic:pic xmlns:pic="http://schemas.openxmlformats.org/drawingml/2006/picture">
+                  <pic:nvPicPr>
+                    <pic:cNvPr id="0" name="Picture 2"/>
+                    <pic:cNvPicPr>
+                      <a:picLocks noChangeAspect="1" noChangeArrowheads="1"/>
+                    </pic:cNvPicPr>
+                  </pic:nvPicPr>
+                  <pic:blipFill rotWithShape="1">
+                    <a:blip r:embed="rId25">
+                      <a:extLst>
+                        <a:ext uri="{28A0092B-C50C-407E-A947-70E740481C1C}">
+                          <a14:useLocalDpi xmlns:a14="http://schemas.microsoft.com/office/drawing/2010/main" val="0"/>
+                        </a:ext>
+                      </a:extLst>
+                    </a:blip>
+                    <a:srcRect l="5036" r="7373"/>
+                    <a:stretch/>
+                  </pic:blipFill>
+                  <pic:spPr bwMode="auto">
+                    <a:xfrm>
+                      <a:off x="0" y="0"/>
+                      <a:ext cx="6841490" cy="3158490"/>
+                    </a:xfrm>
+                    <a:prstGeom prst="rect">
+                      <a:avLst/>
+                    </a:prstGeom>
+                    <a:noFill/>
+                    <a:ln>
+                      <a:noFill/>
+                    </a:ln>
+                    <a:extLst>
+                      <a:ext uri="{53640926-AAD7-44D8-BBD7-CCE9431645EC}">
+                        <a14:shadowObscured xmlns:a14="http://schemas.microsoft.com/office/drawing/2010/main"/>
+                      </a:ext>
+                    </a:extLst>
+                  </pic:spPr>
+                </pic:pic>
+              </a:graphicData>
+            </a:graphic>
+          </wp:anchor>
+        </w:drawing>
+      </w:r>
     </w:p>
     <w:p>
       <w:pPr>
@@ -14382,7 +14439,7 @@
                     <pic:cNvPicPr/>
                   </pic:nvPicPr>
                   <pic:blipFill>
-                    <a:blip r:embed="rId25">
+                    <a:blip r:embed="rId26">
                       <a:extLst>
                         <a:ext uri="{28A0092B-C50C-407E-A947-70E740481C1C}">
                           <a14:useLocalDpi xmlns:a14="http://schemas.microsoft.com/office/drawing/2010/main" val="0"/>
@@ -14524,6 +14581,7 @@
         <w:rPr>
           <w:rFonts w:ascii="Times New Roman" w:eastAsia="Times New Roman" w:hAnsi="Times New Roman" w:cs="Times New Roman"/>
         </w:rPr>
+        <w:lastRenderedPageBreak/>
         <w:t>Contraoferta</w:t>
       </w:r>
     </w:p>
@@ -14848,7 +14906,6 @@
         <w:rPr>
           <w:rFonts w:ascii="Times New Roman" w:eastAsia="Times New Roman" w:hAnsi="Times New Roman" w:cs="Times New Roman"/>
         </w:rPr>
-        <w:lastRenderedPageBreak/>
         <w:t xml:space="preserve">Diagrama </w:t>
       </w:r>
     </w:p>
@@ -14887,7 +14944,7 @@
                     </pic:cNvPicPr>
                   </pic:nvPicPr>
                   <pic:blipFill>
-                    <a:blip r:embed="rId26" cstate="print">
+                    <a:blip r:embed="rId27" cstate="print">
                       <a:extLst>
                         <a:ext uri="{28A0092B-C50C-407E-A947-70E740481C1C}">
                           <a14:useLocalDpi xmlns:a14="http://schemas.microsoft.com/office/drawing/2010/main" val="0"/>
@@ -15639,7 +15696,7 @@
       </w:pPr>
     </w:p>
     <w:sectPr>
-      <w:footerReference w:type="default" r:id="rId27"/>
+      <w:footerReference w:type="default" r:id="rId28"/>
       <w:pgSz w:w="11906" w:h="16838"/>
       <w:pgMar w:top="993" w:right="1701" w:bottom="284" w:left="1701" w:header="708" w:footer="708" w:gutter="0"/>
       <w:pgNumType w:start="77"/>

</xml_diff>